<commit_message>
Changed dec of auth
</commit_message>
<xml_diff>
--- a/documentation/Capstone/technical_report.docx
+++ b/documentation/Capstone/technical_report.docx
@@ -225,7 +225,7 @@
       <w:bookmarkStart w:id="0" w:name="_apmpqdtpptne" w:colFirst="0" w:colLast="0"/>
       <w:bookmarkEnd w:id="0"/>
     </w:p>
-    <w:bookmarkStart w:id="1" w:name="_Toc536718080" w:displacedByCustomXml="next"/>
+    <w:bookmarkStart w:id="1" w:name="_Toc453280" w:displacedByCustomXml="next"/>
     <w:sdt>
       <w:sdtPr>
         <w:rPr>
@@ -291,7 +291,7 @@
             </w:rPr>
             <w:fldChar w:fldCharType="separate"/>
           </w:r>
-          <w:hyperlink w:anchor="_Toc536718080" w:history="1">
+          <w:hyperlink w:anchor="_Toc453280" w:history="1">
             <w:r>
               <w:rPr>
                 <w:rStyle w:val="Hyperlink"/>
@@ -318,7 +318,7 @@
                 <w:noProof/>
                 <w:webHidden/>
               </w:rPr>
-              <w:instrText xml:space="preserve"> PAGEREF _Toc536718080 \h </w:instrText>
+              <w:instrText xml:space="preserve"> PAGEREF _Toc453280 \h </w:instrText>
             </w:r>
             <w:r>
               <w:rPr>
@@ -367,7 +367,7 @@
               <w:lang w:val="en-US"/>
             </w:rPr>
           </w:pPr>
-          <w:hyperlink w:anchor="_Toc536718081" w:history="1">
+          <w:hyperlink w:anchor="_Toc453281" w:history="1">
             <w:r>
               <w:rPr>
                 <w:rStyle w:val="Hyperlink"/>
@@ -394,7 +394,7 @@
                 <w:noProof/>
                 <w:webHidden/>
               </w:rPr>
-              <w:instrText xml:space="preserve"> PAGEREF _Toc536718081 \h </w:instrText>
+              <w:instrText xml:space="preserve"> PAGEREF _Toc453281 \h </w:instrText>
             </w:r>
             <w:r>
               <w:rPr>
@@ -443,13 +443,13 @@
               <w:lang w:val="en-US"/>
             </w:rPr>
           </w:pPr>
-          <w:hyperlink w:anchor="_Toc536718082" w:history="1">
+          <w:hyperlink w:anchor="_Toc453282" w:history="1">
             <w:r>
               <w:rPr>
                 <w:rStyle w:val="Hyperlink"/>
                 <w:noProof/>
               </w:rPr>
-              <w:t>List of Illustrations</w:t>
+              <w:t>Abstract</w:t>
             </w:r>
             <w:r>
               <w:rPr>
@@ -470,7 +470,7 @@
                 <w:noProof/>
                 <w:webHidden/>
               </w:rPr>
-              <w:instrText xml:space="preserve"> PAGEREF _Toc536718082 \h </w:instrText>
+              <w:instrText xml:space="preserve"> PAGEREF _Toc453282 \h </w:instrText>
             </w:r>
             <w:r>
               <w:rPr>
@@ -519,13 +519,13 @@
               <w:lang w:val="en-US"/>
             </w:rPr>
           </w:pPr>
-          <w:hyperlink w:anchor="_Toc536718083" w:history="1">
+          <w:hyperlink w:anchor="_Toc453283" w:history="1">
             <w:r>
               <w:rPr>
                 <w:rStyle w:val="Hyperlink"/>
                 <w:noProof/>
               </w:rPr>
-              <w:t>Introduction</w:t>
+              <w:t>List of Illustrations</w:t>
             </w:r>
             <w:r>
               <w:rPr>
@@ -546,7 +546,7 @@
                 <w:noProof/>
                 <w:webHidden/>
               </w:rPr>
-              <w:instrText xml:space="preserve"> PAGEREF _Toc536718083 \h </w:instrText>
+              <w:instrText xml:space="preserve"> PAGEREF _Toc453283 \h </w:instrText>
             </w:r>
             <w:r>
               <w:rPr>
@@ -595,13 +595,13 @@
               <w:lang w:val="en-US"/>
             </w:rPr>
           </w:pPr>
-          <w:hyperlink w:anchor="_Toc536718084" w:history="1">
+          <w:hyperlink w:anchor="_Toc453284" w:history="1">
             <w:r>
               <w:rPr>
                 <w:rStyle w:val="Hyperlink"/>
                 <w:noProof/>
               </w:rPr>
-              <w:t>Requirements Specification</w:t>
+              <w:t>Introduction</w:t>
             </w:r>
             <w:r>
               <w:rPr>
@@ -622,7 +622,7 @@
                 <w:noProof/>
                 <w:webHidden/>
               </w:rPr>
-              <w:instrText xml:space="preserve"> PAGEREF _Toc536718084 \h </w:instrText>
+              <w:instrText xml:space="preserve"> PAGEREF _Toc453284 \h </w:instrText>
             </w:r>
             <w:r>
               <w:rPr>
@@ -643,582 +643,6 @@
                 <w:webHidden/>
               </w:rPr>
               <w:t>5</w:t>
-            </w:r>
-            <w:r>
-              <w:rPr>
-                <w:noProof/>
-                <w:webHidden/>
-              </w:rPr>
-              <w:fldChar w:fldCharType="end"/>
-            </w:r>
-          </w:hyperlink>
-        </w:p>
-        <w:p>
-          <w:pPr>
-            <w:pStyle w:val="TOC2"/>
-            <w:tabs>
-              <w:tab w:val="right" w:leader="dot" w:pos="9350"/>
-            </w:tabs>
-            <w:rPr>
-              <w:rFonts w:eastAsiaTheme="minorEastAsia" w:cstheme="minorBidi"/>
-              <w:b w:val="0"/>
-              <w:bCs w:val="0"/>
-              <w:noProof/>
-              <w:lang w:val="en-US"/>
-            </w:rPr>
-          </w:pPr>
-          <w:hyperlink w:anchor="_Toc536718085" w:history="1">
-            <w:r>
-              <w:rPr>
-                <w:rStyle w:val="Hyperlink"/>
-                <w:noProof/>
-              </w:rPr>
-              <w:t>Software</w:t>
-            </w:r>
-            <w:r>
-              <w:rPr>
-                <w:noProof/>
-                <w:webHidden/>
-              </w:rPr>
-              <w:tab/>
-            </w:r>
-            <w:r>
-              <w:rPr>
-                <w:noProof/>
-                <w:webHidden/>
-              </w:rPr>
-              <w:fldChar w:fldCharType="begin"/>
-            </w:r>
-            <w:r>
-              <w:rPr>
-                <w:noProof/>
-                <w:webHidden/>
-              </w:rPr>
-              <w:instrText xml:space="preserve"> PAGEREF _Toc536718085 \h </w:instrText>
-            </w:r>
-            <w:r>
-              <w:rPr>
-                <w:noProof/>
-                <w:webHidden/>
-              </w:rPr>
-            </w:r>
-            <w:r>
-              <w:rPr>
-                <w:noProof/>
-                <w:webHidden/>
-              </w:rPr>
-              <w:fldChar w:fldCharType="separate"/>
-            </w:r>
-            <w:r>
-              <w:rPr>
-                <w:noProof/>
-                <w:webHidden/>
-              </w:rPr>
-              <w:t>5</w:t>
-            </w:r>
-            <w:r>
-              <w:rPr>
-                <w:noProof/>
-                <w:webHidden/>
-              </w:rPr>
-              <w:fldChar w:fldCharType="end"/>
-            </w:r>
-          </w:hyperlink>
-        </w:p>
-        <w:p>
-          <w:pPr>
-            <w:pStyle w:val="TOC3"/>
-            <w:tabs>
-              <w:tab w:val="right" w:leader="dot" w:pos="9350"/>
-            </w:tabs>
-            <w:rPr>
-              <w:rFonts w:eastAsiaTheme="minorEastAsia" w:cstheme="minorBidi"/>
-              <w:noProof/>
-              <w:sz w:val="22"/>
-              <w:szCs w:val="22"/>
-              <w:lang w:val="en-US"/>
-            </w:rPr>
-          </w:pPr>
-          <w:hyperlink w:anchor="_Toc536718086" w:history="1">
-            <w:r>
-              <w:rPr>
-                <w:rStyle w:val="Hyperlink"/>
-                <w:noProof/>
-              </w:rPr>
-              <w:t>Mobile Application</w:t>
-            </w:r>
-            <w:r>
-              <w:rPr>
-                <w:noProof/>
-                <w:webHidden/>
-              </w:rPr>
-              <w:tab/>
-            </w:r>
-            <w:r>
-              <w:rPr>
-                <w:noProof/>
-                <w:webHidden/>
-              </w:rPr>
-              <w:fldChar w:fldCharType="begin"/>
-            </w:r>
-            <w:r>
-              <w:rPr>
-                <w:noProof/>
-                <w:webHidden/>
-              </w:rPr>
-              <w:instrText xml:space="preserve"> PAGEREF _Toc536718086 \h </w:instrText>
-            </w:r>
-            <w:r>
-              <w:rPr>
-                <w:noProof/>
-                <w:webHidden/>
-              </w:rPr>
-            </w:r>
-            <w:r>
-              <w:rPr>
-                <w:noProof/>
-                <w:webHidden/>
-              </w:rPr>
-              <w:fldChar w:fldCharType="separate"/>
-            </w:r>
-            <w:r>
-              <w:rPr>
-                <w:noProof/>
-                <w:webHidden/>
-              </w:rPr>
-              <w:t>5</w:t>
-            </w:r>
-            <w:r>
-              <w:rPr>
-                <w:noProof/>
-                <w:webHidden/>
-              </w:rPr>
-              <w:fldChar w:fldCharType="end"/>
-            </w:r>
-          </w:hyperlink>
-        </w:p>
-        <w:p>
-          <w:pPr>
-            <w:pStyle w:val="TOC3"/>
-            <w:tabs>
-              <w:tab w:val="right" w:leader="dot" w:pos="9350"/>
-            </w:tabs>
-            <w:rPr>
-              <w:rFonts w:eastAsiaTheme="minorEastAsia" w:cstheme="minorBidi"/>
-              <w:noProof/>
-              <w:sz w:val="22"/>
-              <w:szCs w:val="22"/>
-              <w:lang w:val="en-US"/>
-            </w:rPr>
-          </w:pPr>
-          <w:hyperlink w:anchor="_Toc536718087" w:history="1">
-            <w:r>
-              <w:rPr>
-                <w:rStyle w:val="Hyperlink"/>
-                <w:noProof/>
-              </w:rPr>
-              <w:t>Database</w:t>
-            </w:r>
-            <w:r>
-              <w:rPr>
-                <w:noProof/>
-                <w:webHidden/>
-              </w:rPr>
-              <w:tab/>
-            </w:r>
-            <w:r>
-              <w:rPr>
-                <w:noProof/>
-                <w:webHidden/>
-              </w:rPr>
-              <w:fldChar w:fldCharType="begin"/>
-            </w:r>
-            <w:r>
-              <w:rPr>
-                <w:noProof/>
-                <w:webHidden/>
-              </w:rPr>
-              <w:instrText xml:space="preserve"> PAGEREF _Toc536718087 \h </w:instrText>
-            </w:r>
-            <w:r>
-              <w:rPr>
-                <w:noProof/>
-                <w:webHidden/>
-              </w:rPr>
-            </w:r>
-            <w:r>
-              <w:rPr>
-                <w:noProof/>
-                <w:webHidden/>
-              </w:rPr>
-              <w:fldChar w:fldCharType="separate"/>
-            </w:r>
-            <w:r>
-              <w:rPr>
-                <w:noProof/>
-                <w:webHidden/>
-              </w:rPr>
-              <w:t>7</w:t>
-            </w:r>
-            <w:r>
-              <w:rPr>
-                <w:noProof/>
-                <w:webHidden/>
-              </w:rPr>
-              <w:fldChar w:fldCharType="end"/>
-            </w:r>
-          </w:hyperlink>
-        </w:p>
-        <w:p>
-          <w:pPr>
-            <w:pStyle w:val="TOC3"/>
-            <w:tabs>
-              <w:tab w:val="right" w:leader="dot" w:pos="9350"/>
-            </w:tabs>
-            <w:rPr>
-              <w:rFonts w:eastAsiaTheme="minorEastAsia" w:cstheme="minorBidi"/>
-              <w:noProof/>
-              <w:sz w:val="22"/>
-              <w:szCs w:val="22"/>
-              <w:lang w:val="en-US"/>
-            </w:rPr>
-          </w:pPr>
-          <w:hyperlink w:anchor="_Toc536718088" w:history="1">
-            <w:r>
-              <w:rPr>
-                <w:rStyle w:val="Hyperlink"/>
-                <w:noProof/>
-              </w:rPr>
-              <w:t>Firmware</w:t>
-            </w:r>
-            <w:r>
-              <w:rPr>
-                <w:noProof/>
-                <w:webHidden/>
-              </w:rPr>
-              <w:tab/>
-            </w:r>
-            <w:r>
-              <w:rPr>
-                <w:noProof/>
-                <w:webHidden/>
-              </w:rPr>
-              <w:fldChar w:fldCharType="begin"/>
-            </w:r>
-            <w:r>
-              <w:rPr>
-                <w:noProof/>
-                <w:webHidden/>
-              </w:rPr>
-              <w:instrText xml:space="preserve"> PAGEREF _Toc536718088 \h </w:instrText>
-            </w:r>
-            <w:r>
-              <w:rPr>
-                <w:noProof/>
-                <w:webHidden/>
-              </w:rPr>
-            </w:r>
-            <w:r>
-              <w:rPr>
-                <w:noProof/>
-                <w:webHidden/>
-              </w:rPr>
-              <w:fldChar w:fldCharType="separate"/>
-            </w:r>
-            <w:r>
-              <w:rPr>
-                <w:noProof/>
-                <w:webHidden/>
-              </w:rPr>
-              <w:t>9</w:t>
-            </w:r>
-            <w:r>
-              <w:rPr>
-                <w:noProof/>
-                <w:webHidden/>
-              </w:rPr>
-              <w:fldChar w:fldCharType="end"/>
-            </w:r>
-          </w:hyperlink>
-        </w:p>
-        <w:p>
-          <w:pPr>
-            <w:pStyle w:val="TOC2"/>
-            <w:tabs>
-              <w:tab w:val="right" w:leader="dot" w:pos="9350"/>
-            </w:tabs>
-            <w:rPr>
-              <w:rFonts w:eastAsiaTheme="minorEastAsia" w:cstheme="minorBidi"/>
-              <w:b w:val="0"/>
-              <w:bCs w:val="0"/>
-              <w:noProof/>
-              <w:lang w:val="en-US"/>
-            </w:rPr>
-          </w:pPr>
-          <w:hyperlink w:anchor="_Toc536718089" w:history="1">
-            <w:r>
-              <w:rPr>
-                <w:rStyle w:val="Hyperlink"/>
-                <w:noProof/>
-              </w:rPr>
-              <w:t>Hardware</w:t>
-            </w:r>
-            <w:r>
-              <w:rPr>
-                <w:noProof/>
-                <w:webHidden/>
-              </w:rPr>
-              <w:tab/>
-            </w:r>
-            <w:r>
-              <w:rPr>
-                <w:noProof/>
-                <w:webHidden/>
-              </w:rPr>
-              <w:fldChar w:fldCharType="begin"/>
-            </w:r>
-            <w:r>
-              <w:rPr>
-                <w:noProof/>
-                <w:webHidden/>
-              </w:rPr>
-              <w:instrText xml:space="preserve"> PAGEREF _Toc536718089 \h </w:instrText>
-            </w:r>
-            <w:r>
-              <w:rPr>
-                <w:noProof/>
-                <w:webHidden/>
-              </w:rPr>
-            </w:r>
-            <w:r>
-              <w:rPr>
-                <w:noProof/>
-                <w:webHidden/>
-              </w:rPr>
-              <w:fldChar w:fldCharType="separate"/>
-            </w:r>
-            <w:r>
-              <w:rPr>
-                <w:noProof/>
-                <w:webHidden/>
-              </w:rPr>
-              <w:t>10</w:t>
-            </w:r>
-            <w:r>
-              <w:rPr>
-                <w:noProof/>
-                <w:webHidden/>
-              </w:rPr>
-              <w:fldChar w:fldCharType="end"/>
-            </w:r>
-          </w:hyperlink>
-        </w:p>
-        <w:p>
-          <w:pPr>
-            <w:pStyle w:val="TOC3"/>
-            <w:tabs>
-              <w:tab w:val="right" w:leader="dot" w:pos="9350"/>
-            </w:tabs>
-            <w:rPr>
-              <w:rFonts w:eastAsiaTheme="minorEastAsia" w:cstheme="minorBidi"/>
-              <w:noProof/>
-              <w:sz w:val="22"/>
-              <w:szCs w:val="22"/>
-              <w:lang w:val="en-US"/>
-            </w:rPr>
-          </w:pPr>
-          <w:hyperlink w:anchor="_Toc536718090" w:history="1">
-            <w:r>
-              <w:rPr>
-                <w:rStyle w:val="Hyperlink"/>
-                <w:noProof/>
-              </w:rPr>
-              <w:t>Development Platform</w:t>
-            </w:r>
-            <w:r>
-              <w:rPr>
-                <w:noProof/>
-                <w:webHidden/>
-              </w:rPr>
-              <w:tab/>
-            </w:r>
-            <w:r>
-              <w:rPr>
-                <w:noProof/>
-                <w:webHidden/>
-              </w:rPr>
-              <w:fldChar w:fldCharType="begin"/>
-            </w:r>
-            <w:r>
-              <w:rPr>
-                <w:noProof/>
-                <w:webHidden/>
-              </w:rPr>
-              <w:instrText xml:space="preserve"> PAGEREF _Toc536718090 \h </w:instrText>
-            </w:r>
-            <w:r>
-              <w:rPr>
-                <w:noProof/>
-                <w:webHidden/>
-              </w:rPr>
-            </w:r>
-            <w:r>
-              <w:rPr>
-                <w:noProof/>
-                <w:webHidden/>
-              </w:rPr>
-              <w:fldChar w:fldCharType="separate"/>
-            </w:r>
-            <w:r>
-              <w:rPr>
-                <w:noProof/>
-                <w:webHidden/>
-              </w:rPr>
-              <w:t>10</w:t>
-            </w:r>
-            <w:r>
-              <w:rPr>
-                <w:noProof/>
-                <w:webHidden/>
-              </w:rPr>
-              <w:fldChar w:fldCharType="end"/>
-            </w:r>
-          </w:hyperlink>
-        </w:p>
-        <w:p>
-          <w:pPr>
-            <w:pStyle w:val="TOC3"/>
-            <w:tabs>
-              <w:tab w:val="right" w:leader="dot" w:pos="9350"/>
-            </w:tabs>
-            <w:rPr>
-              <w:rFonts w:eastAsiaTheme="minorEastAsia" w:cstheme="minorBidi"/>
-              <w:noProof/>
-              <w:sz w:val="22"/>
-              <w:szCs w:val="22"/>
-              <w:lang w:val="en-US"/>
-            </w:rPr>
-          </w:pPr>
-          <w:hyperlink w:anchor="_Toc536718091" w:history="1">
-            <w:r>
-              <w:rPr>
-                <w:rStyle w:val="Hyperlink"/>
-                <w:noProof/>
-              </w:rPr>
-              <w:t>Interface boards and sensors</w:t>
-            </w:r>
-            <w:r>
-              <w:rPr>
-                <w:noProof/>
-                <w:webHidden/>
-              </w:rPr>
-              <w:tab/>
-            </w:r>
-            <w:r>
-              <w:rPr>
-                <w:noProof/>
-                <w:webHidden/>
-              </w:rPr>
-              <w:fldChar w:fldCharType="begin"/>
-            </w:r>
-            <w:r>
-              <w:rPr>
-                <w:noProof/>
-                <w:webHidden/>
-              </w:rPr>
-              <w:instrText xml:space="preserve"> PAGEREF _Toc536718091 \h </w:instrText>
-            </w:r>
-            <w:r>
-              <w:rPr>
-                <w:noProof/>
-                <w:webHidden/>
-              </w:rPr>
-            </w:r>
-            <w:r>
-              <w:rPr>
-                <w:noProof/>
-                <w:webHidden/>
-              </w:rPr>
-              <w:fldChar w:fldCharType="separate"/>
-            </w:r>
-            <w:r>
-              <w:rPr>
-                <w:noProof/>
-                <w:webHidden/>
-              </w:rPr>
-              <w:t>11</w:t>
-            </w:r>
-            <w:r>
-              <w:rPr>
-                <w:noProof/>
-                <w:webHidden/>
-              </w:rPr>
-              <w:fldChar w:fldCharType="end"/>
-            </w:r>
-          </w:hyperlink>
-        </w:p>
-        <w:p>
-          <w:pPr>
-            <w:pStyle w:val="TOC3"/>
-            <w:tabs>
-              <w:tab w:val="right" w:leader="dot" w:pos="9350"/>
-            </w:tabs>
-            <w:rPr>
-              <w:rFonts w:eastAsiaTheme="minorEastAsia" w:cstheme="minorBidi"/>
-              <w:noProof/>
-              <w:sz w:val="22"/>
-              <w:szCs w:val="22"/>
-              <w:lang w:val="en-US"/>
-            </w:rPr>
-          </w:pPr>
-          <w:hyperlink w:anchor="_Toc536718092" w:history="1">
-            <w:r>
-              <w:rPr>
-                <w:rStyle w:val="Hyperlink"/>
-                <w:noProof/>
-              </w:rPr>
-              <w:t>Other Accessories and Enclosure</w:t>
-            </w:r>
-            <w:r>
-              <w:rPr>
-                <w:noProof/>
-                <w:webHidden/>
-              </w:rPr>
-              <w:tab/>
-            </w:r>
-            <w:r>
-              <w:rPr>
-                <w:noProof/>
-                <w:webHidden/>
-              </w:rPr>
-              <w:fldChar w:fldCharType="begin"/>
-            </w:r>
-            <w:r>
-              <w:rPr>
-                <w:noProof/>
-                <w:webHidden/>
-              </w:rPr>
-              <w:instrText xml:space="preserve"> PAGEREF _Toc536718092 \h </w:instrText>
-            </w:r>
-            <w:r>
-              <w:rPr>
-                <w:noProof/>
-                <w:webHidden/>
-              </w:rPr>
-            </w:r>
-            <w:r>
-              <w:rPr>
-                <w:noProof/>
-                <w:webHidden/>
-              </w:rPr>
-              <w:fldChar w:fldCharType="separate"/>
-            </w:r>
-            <w:r>
-              <w:rPr>
-                <w:noProof/>
-                <w:webHidden/>
-              </w:rPr>
-              <w:t>11</w:t>
             </w:r>
             <w:r>
               <w:rPr>
@@ -1247,13 +671,13 @@
               <w:lang w:val="en-US"/>
             </w:rPr>
           </w:pPr>
-          <w:hyperlink w:anchor="_Toc536718093" w:history="1">
+          <w:hyperlink w:anchor="_Toc453285" w:history="1">
             <w:r>
               <w:rPr>
                 <w:rStyle w:val="Hyperlink"/>
                 <w:noProof/>
               </w:rPr>
-              <w:t>Conclusion</w:t>
+              <w:t>Requirements Specification</w:t>
             </w:r>
             <w:r>
               <w:rPr>
@@ -1274,7 +698,583 @@
                 <w:noProof/>
                 <w:webHidden/>
               </w:rPr>
-              <w:instrText xml:space="preserve"> PAGEREF _Toc536718093 \h </w:instrText>
+              <w:instrText xml:space="preserve"> PAGEREF _Toc453285 \h </w:instrText>
+            </w:r>
+            <w:r>
+              <w:rPr>
+                <w:noProof/>
+                <w:webHidden/>
+              </w:rPr>
+            </w:r>
+            <w:r>
+              <w:rPr>
+                <w:noProof/>
+                <w:webHidden/>
+              </w:rPr>
+              <w:fldChar w:fldCharType="separate"/>
+            </w:r>
+            <w:r>
+              <w:rPr>
+                <w:noProof/>
+                <w:webHidden/>
+              </w:rPr>
+              <w:t>6</w:t>
+            </w:r>
+            <w:r>
+              <w:rPr>
+                <w:noProof/>
+                <w:webHidden/>
+              </w:rPr>
+              <w:fldChar w:fldCharType="end"/>
+            </w:r>
+          </w:hyperlink>
+        </w:p>
+        <w:p>
+          <w:pPr>
+            <w:pStyle w:val="TOC2"/>
+            <w:tabs>
+              <w:tab w:val="right" w:leader="dot" w:pos="9350"/>
+            </w:tabs>
+            <w:rPr>
+              <w:rFonts w:eastAsiaTheme="minorEastAsia" w:cstheme="minorBidi"/>
+              <w:b w:val="0"/>
+              <w:bCs w:val="0"/>
+              <w:noProof/>
+              <w:lang w:val="en-US"/>
+            </w:rPr>
+          </w:pPr>
+          <w:hyperlink w:anchor="_Toc453286" w:history="1">
+            <w:r>
+              <w:rPr>
+                <w:rStyle w:val="Hyperlink"/>
+                <w:noProof/>
+              </w:rPr>
+              <w:t>Software</w:t>
+            </w:r>
+            <w:r>
+              <w:rPr>
+                <w:noProof/>
+                <w:webHidden/>
+              </w:rPr>
+              <w:tab/>
+            </w:r>
+            <w:r>
+              <w:rPr>
+                <w:noProof/>
+                <w:webHidden/>
+              </w:rPr>
+              <w:fldChar w:fldCharType="begin"/>
+            </w:r>
+            <w:r>
+              <w:rPr>
+                <w:noProof/>
+                <w:webHidden/>
+              </w:rPr>
+              <w:instrText xml:space="preserve"> PAGEREF _Toc453286 \h </w:instrText>
+            </w:r>
+            <w:r>
+              <w:rPr>
+                <w:noProof/>
+                <w:webHidden/>
+              </w:rPr>
+            </w:r>
+            <w:r>
+              <w:rPr>
+                <w:noProof/>
+                <w:webHidden/>
+              </w:rPr>
+              <w:fldChar w:fldCharType="separate"/>
+            </w:r>
+            <w:r>
+              <w:rPr>
+                <w:noProof/>
+                <w:webHidden/>
+              </w:rPr>
+              <w:t>6</w:t>
+            </w:r>
+            <w:r>
+              <w:rPr>
+                <w:noProof/>
+                <w:webHidden/>
+              </w:rPr>
+              <w:fldChar w:fldCharType="end"/>
+            </w:r>
+          </w:hyperlink>
+        </w:p>
+        <w:p>
+          <w:pPr>
+            <w:pStyle w:val="TOC3"/>
+            <w:tabs>
+              <w:tab w:val="right" w:leader="dot" w:pos="9350"/>
+            </w:tabs>
+            <w:rPr>
+              <w:rFonts w:eastAsiaTheme="minorEastAsia" w:cstheme="minorBidi"/>
+              <w:noProof/>
+              <w:sz w:val="22"/>
+              <w:szCs w:val="22"/>
+              <w:lang w:val="en-US"/>
+            </w:rPr>
+          </w:pPr>
+          <w:hyperlink w:anchor="_Toc453287" w:history="1">
+            <w:r>
+              <w:rPr>
+                <w:rStyle w:val="Hyperlink"/>
+                <w:noProof/>
+              </w:rPr>
+              <w:t>Mobile Application</w:t>
+            </w:r>
+            <w:r>
+              <w:rPr>
+                <w:noProof/>
+                <w:webHidden/>
+              </w:rPr>
+              <w:tab/>
+            </w:r>
+            <w:r>
+              <w:rPr>
+                <w:noProof/>
+                <w:webHidden/>
+              </w:rPr>
+              <w:fldChar w:fldCharType="begin"/>
+            </w:r>
+            <w:r>
+              <w:rPr>
+                <w:noProof/>
+                <w:webHidden/>
+              </w:rPr>
+              <w:instrText xml:space="preserve"> PAGEREF _Toc453287 \h </w:instrText>
+            </w:r>
+            <w:r>
+              <w:rPr>
+                <w:noProof/>
+                <w:webHidden/>
+              </w:rPr>
+            </w:r>
+            <w:r>
+              <w:rPr>
+                <w:noProof/>
+                <w:webHidden/>
+              </w:rPr>
+              <w:fldChar w:fldCharType="separate"/>
+            </w:r>
+            <w:r>
+              <w:rPr>
+                <w:noProof/>
+                <w:webHidden/>
+              </w:rPr>
+              <w:t>6</w:t>
+            </w:r>
+            <w:r>
+              <w:rPr>
+                <w:noProof/>
+                <w:webHidden/>
+              </w:rPr>
+              <w:fldChar w:fldCharType="end"/>
+            </w:r>
+          </w:hyperlink>
+        </w:p>
+        <w:p>
+          <w:pPr>
+            <w:pStyle w:val="TOC3"/>
+            <w:tabs>
+              <w:tab w:val="right" w:leader="dot" w:pos="9350"/>
+            </w:tabs>
+            <w:rPr>
+              <w:rFonts w:eastAsiaTheme="minorEastAsia" w:cstheme="minorBidi"/>
+              <w:noProof/>
+              <w:sz w:val="22"/>
+              <w:szCs w:val="22"/>
+              <w:lang w:val="en-US"/>
+            </w:rPr>
+          </w:pPr>
+          <w:hyperlink w:anchor="_Toc453288" w:history="1">
+            <w:r>
+              <w:rPr>
+                <w:rStyle w:val="Hyperlink"/>
+                <w:noProof/>
+              </w:rPr>
+              <w:t>Database</w:t>
+            </w:r>
+            <w:r>
+              <w:rPr>
+                <w:noProof/>
+                <w:webHidden/>
+              </w:rPr>
+              <w:tab/>
+            </w:r>
+            <w:r>
+              <w:rPr>
+                <w:noProof/>
+                <w:webHidden/>
+              </w:rPr>
+              <w:fldChar w:fldCharType="begin"/>
+            </w:r>
+            <w:r>
+              <w:rPr>
+                <w:noProof/>
+                <w:webHidden/>
+              </w:rPr>
+              <w:instrText xml:space="preserve"> PAGEREF _Toc453288 \h </w:instrText>
+            </w:r>
+            <w:r>
+              <w:rPr>
+                <w:noProof/>
+                <w:webHidden/>
+              </w:rPr>
+            </w:r>
+            <w:r>
+              <w:rPr>
+                <w:noProof/>
+                <w:webHidden/>
+              </w:rPr>
+              <w:fldChar w:fldCharType="separate"/>
+            </w:r>
+            <w:r>
+              <w:rPr>
+                <w:noProof/>
+                <w:webHidden/>
+              </w:rPr>
+              <w:t>8</w:t>
+            </w:r>
+            <w:r>
+              <w:rPr>
+                <w:noProof/>
+                <w:webHidden/>
+              </w:rPr>
+              <w:fldChar w:fldCharType="end"/>
+            </w:r>
+          </w:hyperlink>
+        </w:p>
+        <w:p>
+          <w:pPr>
+            <w:pStyle w:val="TOC3"/>
+            <w:tabs>
+              <w:tab w:val="right" w:leader="dot" w:pos="9350"/>
+            </w:tabs>
+            <w:rPr>
+              <w:rFonts w:eastAsiaTheme="minorEastAsia" w:cstheme="minorBidi"/>
+              <w:noProof/>
+              <w:sz w:val="22"/>
+              <w:szCs w:val="22"/>
+              <w:lang w:val="en-US"/>
+            </w:rPr>
+          </w:pPr>
+          <w:hyperlink w:anchor="_Toc453289" w:history="1">
+            <w:r>
+              <w:rPr>
+                <w:rStyle w:val="Hyperlink"/>
+                <w:noProof/>
+              </w:rPr>
+              <w:t>Firmware</w:t>
+            </w:r>
+            <w:r>
+              <w:rPr>
+                <w:noProof/>
+                <w:webHidden/>
+              </w:rPr>
+              <w:tab/>
+            </w:r>
+            <w:r>
+              <w:rPr>
+                <w:noProof/>
+                <w:webHidden/>
+              </w:rPr>
+              <w:fldChar w:fldCharType="begin"/>
+            </w:r>
+            <w:r>
+              <w:rPr>
+                <w:noProof/>
+                <w:webHidden/>
+              </w:rPr>
+              <w:instrText xml:space="preserve"> PAGEREF _Toc453289 \h </w:instrText>
+            </w:r>
+            <w:r>
+              <w:rPr>
+                <w:noProof/>
+                <w:webHidden/>
+              </w:rPr>
+            </w:r>
+            <w:r>
+              <w:rPr>
+                <w:noProof/>
+                <w:webHidden/>
+              </w:rPr>
+              <w:fldChar w:fldCharType="separate"/>
+            </w:r>
+            <w:r>
+              <w:rPr>
+                <w:noProof/>
+                <w:webHidden/>
+              </w:rPr>
+              <w:t>10</w:t>
+            </w:r>
+            <w:r>
+              <w:rPr>
+                <w:noProof/>
+                <w:webHidden/>
+              </w:rPr>
+              <w:fldChar w:fldCharType="end"/>
+            </w:r>
+          </w:hyperlink>
+        </w:p>
+        <w:p>
+          <w:pPr>
+            <w:pStyle w:val="TOC2"/>
+            <w:tabs>
+              <w:tab w:val="right" w:leader="dot" w:pos="9350"/>
+            </w:tabs>
+            <w:rPr>
+              <w:rFonts w:eastAsiaTheme="minorEastAsia" w:cstheme="minorBidi"/>
+              <w:b w:val="0"/>
+              <w:bCs w:val="0"/>
+              <w:noProof/>
+              <w:lang w:val="en-US"/>
+            </w:rPr>
+          </w:pPr>
+          <w:hyperlink w:anchor="_Toc453290" w:history="1">
+            <w:r>
+              <w:rPr>
+                <w:rStyle w:val="Hyperlink"/>
+                <w:noProof/>
+              </w:rPr>
+              <w:t>Hardware</w:t>
+            </w:r>
+            <w:r>
+              <w:rPr>
+                <w:noProof/>
+                <w:webHidden/>
+              </w:rPr>
+              <w:tab/>
+            </w:r>
+            <w:r>
+              <w:rPr>
+                <w:noProof/>
+                <w:webHidden/>
+              </w:rPr>
+              <w:fldChar w:fldCharType="begin"/>
+            </w:r>
+            <w:r>
+              <w:rPr>
+                <w:noProof/>
+                <w:webHidden/>
+              </w:rPr>
+              <w:instrText xml:space="preserve"> PAGEREF _Toc453290 \h </w:instrText>
+            </w:r>
+            <w:r>
+              <w:rPr>
+                <w:noProof/>
+                <w:webHidden/>
+              </w:rPr>
+            </w:r>
+            <w:r>
+              <w:rPr>
+                <w:noProof/>
+                <w:webHidden/>
+              </w:rPr>
+              <w:fldChar w:fldCharType="separate"/>
+            </w:r>
+            <w:r>
+              <w:rPr>
+                <w:noProof/>
+                <w:webHidden/>
+              </w:rPr>
+              <w:t>11</w:t>
+            </w:r>
+            <w:r>
+              <w:rPr>
+                <w:noProof/>
+                <w:webHidden/>
+              </w:rPr>
+              <w:fldChar w:fldCharType="end"/>
+            </w:r>
+          </w:hyperlink>
+        </w:p>
+        <w:p>
+          <w:pPr>
+            <w:pStyle w:val="TOC3"/>
+            <w:tabs>
+              <w:tab w:val="right" w:leader="dot" w:pos="9350"/>
+            </w:tabs>
+            <w:rPr>
+              <w:rFonts w:eastAsiaTheme="minorEastAsia" w:cstheme="minorBidi"/>
+              <w:noProof/>
+              <w:sz w:val="22"/>
+              <w:szCs w:val="22"/>
+              <w:lang w:val="en-US"/>
+            </w:rPr>
+          </w:pPr>
+          <w:hyperlink w:anchor="_Toc453291" w:history="1">
+            <w:r>
+              <w:rPr>
+                <w:rStyle w:val="Hyperlink"/>
+                <w:noProof/>
+              </w:rPr>
+              <w:t>Development Platform</w:t>
+            </w:r>
+            <w:r>
+              <w:rPr>
+                <w:noProof/>
+                <w:webHidden/>
+              </w:rPr>
+              <w:tab/>
+            </w:r>
+            <w:r>
+              <w:rPr>
+                <w:noProof/>
+                <w:webHidden/>
+              </w:rPr>
+              <w:fldChar w:fldCharType="begin"/>
+            </w:r>
+            <w:r>
+              <w:rPr>
+                <w:noProof/>
+                <w:webHidden/>
+              </w:rPr>
+              <w:instrText xml:space="preserve"> PAGEREF _Toc453291 \h </w:instrText>
+            </w:r>
+            <w:r>
+              <w:rPr>
+                <w:noProof/>
+                <w:webHidden/>
+              </w:rPr>
+            </w:r>
+            <w:r>
+              <w:rPr>
+                <w:noProof/>
+                <w:webHidden/>
+              </w:rPr>
+              <w:fldChar w:fldCharType="separate"/>
+            </w:r>
+            <w:r>
+              <w:rPr>
+                <w:noProof/>
+                <w:webHidden/>
+              </w:rPr>
+              <w:t>11</w:t>
+            </w:r>
+            <w:r>
+              <w:rPr>
+                <w:noProof/>
+                <w:webHidden/>
+              </w:rPr>
+              <w:fldChar w:fldCharType="end"/>
+            </w:r>
+          </w:hyperlink>
+        </w:p>
+        <w:p>
+          <w:pPr>
+            <w:pStyle w:val="TOC3"/>
+            <w:tabs>
+              <w:tab w:val="right" w:leader="dot" w:pos="9350"/>
+            </w:tabs>
+            <w:rPr>
+              <w:rFonts w:eastAsiaTheme="minorEastAsia" w:cstheme="minorBidi"/>
+              <w:noProof/>
+              <w:sz w:val="22"/>
+              <w:szCs w:val="22"/>
+              <w:lang w:val="en-US"/>
+            </w:rPr>
+          </w:pPr>
+          <w:hyperlink w:anchor="_Toc453292" w:history="1">
+            <w:r>
+              <w:rPr>
+                <w:rStyle w:val="Hyperlink"/>
+                <w:noProof/>
+              </w:rPr>
+              <w:t>Interface boards and sensors</w:t>
+            </w:r>
+            <w:r>
+              <w:rPr>
+                <w:noProof/>
+                <w:webHidden/>
+              </w:rPr>
+              <w:tab/>
+            </w:r>
+            <w:r>
+              <w:rPr>
+                <w:noProof/>
+                <w:webHidden/>
+              </w:rPr>
+              <w:fldChar w:fldCharType="begin"/>
+            </w:r>
+            <w:r>
+              <w:rPr>
+                <w:noProof/>
+                <w:webHidden/>
+              </w:rPr>
+              <w:instrText xml:space="preserve"> PAGEREF _Toc453292 \h </w:instrText>
+            </w:r>
+            <w:r>
+              <w:rPr>
+                <w:noProof/>
+                <w:webHidden/>
+              </w:rPr>
+            </w:r>
+            <w:r>
+              <w:rPr>
+                <w:noProof/>
+                <w:webHidden/>
+              </w:rPr>
+              <w:fldChar w:fldCharType="separate"/>
+            </w:r>
+            <w:r>
+              <w:rPr>
+                <w:noProof/>
+                <w:webHidden/>
+              </w:rPr>
+              <w:t>12</w:t>
+            </w:r>
+            <w:r>
+              <w:rPr>
+                <w:noProof/>
+                <w:webHidden/>
+              </w:rPr>
+              <w:fldChar w:fldCharType="end"/>
+            </w:r>
+          </w:hyperlink>
+        </w:p>
+        <w:p>
+          <w:pPr>
+            <w:pStyle w:val="TOC3"/>
+            <w:tabs>
+              <w:tab w:val="right" w:leader="dot" w:pos="9350"/>
+            </w:tabs>
+            <w:rPr>
+              <w:rFonts w:eastAsiaTheme="minorEastAsia" w:cstheme="minorBidi"/>
+              <w:noProof/>
+              <w:sz w:val="22"/>
+              <w:szCs w:val="22"/>
+              <w:lang w:val="en-US"/>
+            </w:rPr>
+          </w:pPr>
+          <w:hyperlink w:anchor="_Toc453293" w:history="1">
+            <w:r>
+              <w:rPr>
+                <w:rStyle w:val="Hyperlink"/>
+                <w:noProof/>
+              </w:rPr>
+              <w:t>Other Accessories and Enclosure</w:t>
+            </w:r>
+            <w:r>
+              <w:rPr>
+                <w:noProof/>
+                <w:webHidden/>
+              </w:rPr>
+              <w:tab/>
+            </w:r>
+            <w:r>
+              <w:rPr>
+                <w:noProof/>
+                <w:webHidden/>
+              </w:rPr>
+              <w:fldChar w:fldCharType="begin"/>
+            </w:r>
+            <w:r>
+              <w:rPr>
+                <w:noProof/>
+                <w:webHidden/>
+              </w:rPr>
+              <w:instrText xml:space="preserve"> PAGEREF _Toc453293 \h </w:instrText>
             </w:r>
             <w:r>
               <w:rPr>
@@ -1323,13 +1323,13 @@
               <w:lang w:val="en-US"/>
             </w:rPr>
           </w:pPr>
-          <w:hyperlink w:anchor="_Toc536718094" w:history="1">
+          <w:hyperlink w:anchor="_Toc453294" w:history="1">
             <w:r>
               <w:rPr>
                 <w:rStyle w:val="Hyperlink"/>
                 <w:noProof/>
               </w:rPr>
-              <w:t>Bibliography</w:t>
+              <w:t>Conclusion</w:t>
             </w:r>
             <w:r>
               <w:rPr>
@@ -1350,7 +1350,7 @@
                 <w:noProof/>
                 <w:webHidden/>
               </w:rPr>
-              <w:instrText xml:space="preserve"> PAGEREF _Toc536718094 \h </w:instrText>
+              <w:instrText xml:space="preserve"> PAGEREF _Toc453294 \h </w:instrText>
             </w:r>
             <w:r>
               <w:rPr>
@@ -1370,7 +1370,7 @@
                 <w:noProof/>
                 <w:webHidden/>
               </w:rPr>
-              <w:t>12</w:t>
+              <w:t>13</w:t>
             </w:r>
             <w:r>
               <w:rPr>
@@ -1399,12 +1399,88 @@
               <w:lang w:val="en-US"/>
             </w:rPr>
           </w:pPr>
-          <w:hyperlink w:anchor="_Toc536718095" w:history="1">
+          <w:hyperlink w:anchor="_Toc453295" w:history="1">
             <w:r>
               <w:rPr>
                 <w:rStyle w:val="Hyperlink"/>
                 <w:noProof/>
               </w:rPr>
+              <w:t>Bibliography</w:t>
+            </w:r>
+            <w:r>
+              <w:rPr>
+                <w:noProof/>
+                <w:webHidden/>
+              </w:rPr>
+              <w:tab/>
+            </w:r>
+            <w:r>
+              <w:rPr>
+                <w:noProof/>
+                <w:webHidden/>
+              </w:rPr>
+              <w:fldChar w:fldCharType="begin"/>
+            </w:r>
+            <w:r>
+              <w:rPr>
+                <w:noProof/>
+                <w:webHidden/>
+              </w:rPr>
+              <w:instrText xml:space="preserve"> PAGEREF _Toc453295 \h </w:instrText>
+            </w:r>
+            <w:r>
+              <w:rPr>
+                <w:noProof/>
+                <w:webHidden/>
+              </w:rPr>
+            </w:r>
+            <w:r>
+              <w:rPr>
+                <w:noProof/>
+                <w:webHidden/>
+              </w:rPr>
+              <w:fldChar w:fldCharType="separate"/>
+            </w:r>
+            <w:r>
+              <w:rPr>
+                <w:noProof/>
+                <w:webHidden/>
+              </w:rPr>
+              <w:t>13</w:t>
+            </w:r>
+            <w:r>
+              <w:rPr>
+                <w:noProof/>
+                <w:webHidden/>
+              </w:rPr>
+              <w:fldChar w:fldCharType="end"/>
+            </w:r>
+          </w:hyperlink>
+        </w:p>
+        <w:p>
+          <w:pPr>
+            <w:pStyle w:val="TOC1"/>
+            <w:tabs>
+              <w:tab w:val="right" w:leader="dot" w:pos="9350"/>
+            </w:tabs>
+            <w:rPr>
+              <w:rFonts w:eastAsiaTheme="minorEastAsia" w:cstheme="minorBidi"/>
+              <w:b w:val="0"/>
+              <w:bCs w:val="0"/>
+              <w:i w:val="0"/>
+              <w:iCs w:val="0"/>
+              <w:noProof/>
+              <w:sz w:val="22"/>
+              <w:szCs w:val="22"/>
+              <w:lang w:val="en-US"/>
+            </w:rPr>
+          </w:pPr>
+          <w:hyperlink w:anchor="_Toc453296" w:history="1">
+            <w:r>
+              <w:rPr>
+                <w:rStyle w:val="Hyperlink"/>
+                <w:noProof/>
+              </w:rPr>
               <w:t>Appendix</w:t>
             </w:r>
             <w:r>
@@ -1426,7 +1502,7 @@
                 <w:noProof/>
                 <w:webHidden/>
               </w:rPr>
-              <w:instrText xml:space="preserve"> PAGEREF _Toc536718095 \h </w:instrText>
+              <w:instrText xml:space="preserve"> PAGEREF _Toc453296 \h </w:instrText>
             </w:r>
             <w:r>
               <w:rPr>
@@ -1446,7 +1522,7 @@
                 <w:noProof/>
                 <w:webHidden/>
               </w:rPr>
-              <w:t>13</w:t>
+              <w:t>14</w:t>
             </w:r>
             <w:r>
               <w:rPr>
@@ -1551,7 +1627,6 @@
       <w:bookmarkEnd w:id="8"/>
       <w:bookmarkEnd w:id="9"/>
     </w:p>
-    <w:p/>
     <w:p>
       <w:pPr>
         <w:pStyle w:val="Heading1"/>
@@ -1559,7 +1634,7 @@
           <w:b/>
         </w:rPr>
       </w:pPr>
-      <w:bookmarkStart w:id="10" w:name="_Toc536718081"/>
+      <w:bookmarkStart w:id="10" w:name="_Toc453281"/>
       <w:r>
         <w:rPr>
           <w:b/>
@@ -1573,6 +1648,27 @@
       <w:r>
         <w:t>Roomi hereby certifies that this technical report we are submitting is entirely our own original work except where otherwise indicated. We are aware of the College’s regulations concerning plagiarism, including those regulations concerning disciplinary actions that may result from plagiarism.</w:t>
       </w:r>
+      <w:r>
+        <w:t xml:space="preserve"> A detailed breakdown of the individual work to be completed for this project can be found in </w:t>
+      </w:r>
+      <w:r>
+        <w:rPr>
+          <w:i/>
+        </w:rPr>
+        <w:t>Figure 1</w:t>
+      </w:r>
+      <w:r>
+        <w:rPr>
+          <w:i/>
+        </w:rPr>
+        <w:t xml:space="preserve"> (pg. 6)</w:t>
+      </w:r>
+      <w:r>
+        <w:t>, as per the list of illustrations</w:t>
+      </w:r>
+      <w:r>
+        <w:t>.</w:t>
+      </w:r>
     </w:p>
     <w:p/>
     <w:p>
@@ -1664,22 +1760,13 @@
         <w:tab/>
       </w:r>
       <w:r>
-        <w:t>S</w:t>
-      </w:r>
-      <w:r>
-        <w:t>ignature</w:t>
-      </w:r>
-      <w:r>
-        <w:rPr>
-          <w:b/>
-        </w:rPr>
-        <w:t>: ____________________</w:t>
-      </w:r>
-      <w:r>
-        <w:rPr>
-          <w:b/>
-        </w:rPr>
-        <w:t>_</w:t>
+        <w:t>Signature</w:t>
+      </w:r>
+      <w:r>
+        <w:rPr>
+          <w:b/>
+        </w:rPr>
+        <w:t>: _____________________</w:t>
       </w:r>
     </w:p>
     <w:p/>
@@ -1727,13 +1814,7 @@
         <w:rPr>
           <w:b/>
         </w:rPr>
-        <w:t>: ____________________</w:t>
-      </w:r>
-      <w:r>
-        <w:rPr>
-          <w:b/>
-        </w:rPr>
-        <w:t>_</w:t>
+        <w:t>: _____________________</w:t>
       </w:r>
     </w:p>
     <w:p/>
@@ -1789,7 +1870,7 @@
           <w:b/>
         </w:rPr>
       </w:pPr>
-      <w:bookmarkStart w:id="11" w:name="_Toc536718082"/>
+      <w:bookmarkStart w:id="11" w:name="_Toc453282"/>
       <w:r>
         <w:rPr>
           <w:b/>
@@ -1797,6 +1878,7 @@
         <w:lastRenderedPageBreak/>
         <w:t>Abstract</w:t>
       </w:r>
+      <w:bookmarkEnd w:id="11"/>
     </w:p>
     <w:p>
       <w:r>
@@ -1809,7 +1891,13 @@
         <w:t xml:space="preserve"> knowledge of both hardware and software.</w:t>
       </w:r>
       <w:r>
-        <w:t xml:space="preserve"> The proceeding technical report will outline the full process of research, construction, testing, and implementation of each aspect of the project. </w:t>
+        <w:t xml:space="preserve"> The proceeding technical report will outline the </w:t>
+      </w:r>
+      <w:r>
+        <w:t>complete</w:t>
+      </w:r>
+      <w:r>
+        <w:t xml:space="preserve"> process of research, construction, testing, and implementation of each aspect of the project. </w:t>
       </w:r>
     </w:p>
     <w:p>
@@ -1819,6 +1907,8 @@
           <w:b/>
         </w:rPr>
       </w:pPr>
+      <w:bookmarkStart w:id="12" w:name="_GoBack"/>
+      <w:bookmarkEnd w:id="12"/>
     </w:p>
     <w:p>
       <w:pPr>
@@ -1828,6 +1918,22 @@
         </w:rPr>
       </w:pPr>
     </w:p>
+    <w:p/>
+    <w:p/>
+    <w:p/>
+    <w:p/>
+    <w:p/>
+    <w:p/>
+    <w:p/>
+    <w:p/>
+    <w:p/>
+    <w:p/>
+    <w:p/>
+    <w:p/>
+    <w:p/>
+    <w:p/>
+    <w:p/>
+    <w:p/>
     <w:p>
       <w:pPr>
         <w:pStyle w:val="Heading1"/>
@@ -1835,46 +1941,98 @@
           <w:b/>
         </w:rPr>
       </w:pPr>
-      <w:r>
-        <w:rPr>
-          <w:b/>
-        </w:rPr>
-        <w:t>List of Illustrations</w:t>
-      </w:r>
-      <w:bookmarkEnd w:id="11"/>
+      <w:bookmarkStart w:id="13" w:name="_Toc453283"/>
+      <w:r>
+        <w:rPr>
+          <w:b/>
+        </w:rPr>
+        <w:lastRenderedPageBreak/>
+        <w:t>L</w:t>
+      </w:r>
+      <w:r>
+        <w:rPr>
+          <w:b/>
+        </w:rPr>
+        <w:t>ist of Illustrations</w:t>
+      </w:r>
+      <w:bookmarkEnd w:id="13"/>
     </w:p>
     <w:p>
       <w:pPr>
         <w:pStyle w:val="Heading4"/>
       </w:pPr>
-      <w:bookmarkStart w:id="12" w:name="_3ukbhmwid5u8" w:colFirst="0" w:colLast="0"/>
-      <w:bookmarkEnd w:id="12"/>
+      <w:bookmarkStart w:id="14" w:name="_3ukbhmwid5u8" w:colFirst="0" w:colLast="0"/>
+      <w:bookmarkEnd w:id="14"/>
       <w:r>
         <w:t xml:space="preserve">Figure 1: </w:t>
       </w:r>
       <w:r>
-        <w:t xml:space="preserve">Work Breakdown Structure </w:t>
+        <w:t>Work</w:t>
+      </w:r>
+      <w:r>
+        <w:t xml:space="preserve"> Breakdown Structure</w:t>
+      </w:r>
+      <w:r>
+        <w:tab/>
+      </w:r>
+      <w:r>
+        <w:tab/>
+      </w:r>
+      <w:r>
+        <w:tab/>
+      </w:r>
+      <w:r>
+        <w:tab/>
+      </w:r>
+      <w:r>
+        <w:tab/>
+      </w:r>
+      <w:r>
+        <w:tab/>
+        <w:t>page 6</w:t>
       </w:r>
     </w:p>
     <w:p>
       <w:pPr>
         <w:pStyle w:val="Heading4"/>
       </w:pPr>
-      <w:bookmarkStart w:id="13" w:name="_lv8o64p0vcw8" w:colFirst="0" w:colLast="0"/>
-      <w:bookmarkEnd w:id="13"/>
+      <w:bookmarkStart w:id="15" w:name="_lv8o64p0vcw8" w:colFirst="0" w:colLast="0"/>
+      <w:bookmarkEnd w:id="15"/>
       <w:r>
         <w:t xml:space="preserve">Figure 2: </w:t>
       </w:r>
       <w:r>
         <w:t xml:space="preserve">Application Flow </w:t>
       </w:r>
+      <w:r>
+        <w:tab/>
+      </w:r>
+      <w:r>
+        <w:tab/>
+      </w:r>
+      <w:r>
+        <w:tab/>
+      </w:r>
+      <w:r>
+        <w:tab/>
+      </w:r>
+      <w:r>
+        <w:tab/>
+      </w:r>
+      <w:r>
+        <w:tab/>
+      </w:r>
+      <w:r>
+        <w:tab/>
+        <w:t>page 7</w:t>
+      </w:r>
     </w:p>
     <w:p>
       <w:pPr>
         <w:pStyle w:val="Heading4"/>
       </w:pPr>
-      <w:bookmarkStart w:id="14" w:name="_7wox20q2c7rt" w:colFirst="0" w:colLast="0"/>
-      <w:bookmarkEnd w:id="14"/>
+      <w:bookmarkStart w:id="16" w:name="_7wox20q2c7rt" w:colFirst="0" w:colLast="0"/>
+      <w:bookmarkEnd w:id="16"/>
       <w:r>
         <w:t>Figure 3:</w:t>
       </w:r>
@@ -1884,6 +2042,31 @@
       <w:r>
         <w:t xml:space="preserve">Database Structure </w:t>
       </w:r>
+      <w:r>
+        <w:tab/>
+      </w:r>
+      <w:r>
+        <w:tab/>
+      </w:r>
+      <w:r>
+        <w:tab/>
+      </w:r>
+      <w:r>
+        <w:tab/>
+      </w:r>
+      <w:r>
+        <w:tab/>
+      </w:r>
+      <w:r>
+        <w:tab/>
+      </w:r>
+      <w:r>
+        <w:tab/>
+        <w:t xml:space="preserve">page </w:t>
+      </w:r>
+      <w:r>
+        <w:t>9</w:t>
+      </w:r>
     </w:p>
     <w:p>
       <w:pPr>
@@ -1895,14 +2078,40 @@
       <w:r>
         <w:t>Access Level</w:t>
       </w:r>
-    </w:p>
-    <w:p/>
-    <w:p/>
-    <w:p>
-      <w:pPr>
-        <w:jc w:val="center"/>
-      </w:pPr>
-    </w:p>
+      <w:r>
+        <w:tab/>
+      </w:r>
+      <w:r>
+        <w:tab/>
+      </w:r>
+      <w:r>
+        <w:tab/>
+      </w:r>
+      <w:r>
+        <w:tab/>
+      </w:r>
+      <w:r>
+        <w:tab/>
+      </w:r>
+      <w:r>
+        <w:tab/>
+      </w:r>
+      <w:r>
+        <w:tab/>
+      </w:r>
+      <w:r>
+        <w:tab/>
+        <w:t xml:space="preserve">page </w:t>
+      </w:r>
+      <w:bookmarkStart w:id="17" w:name="_5wyxwbu7z1tj" w:colFirst="0" w:colLast="0"/>
+      <w:bookmarkStart w:id="18" w:name="_ovtrcv2030rf" w:colFirst="0" w:colLast="0"/>
+      <w:bookmarkEnd w:id="17"/>
+      <w:bookmarkEnd w:id="18"/>
+      <w:r>
+        <w:t>10</w:t>
+      </w:r>
+    </w:p>
+    <w:p/>
     <w:p>
       <w:pPr>
         <w:pStyle w:val="Heading1"/>
@@ -1915,16 +2124,8 @@
           <w:szCs w:val="46"/>
         </w:rPr>
       </w:pPr>
-      <w:bookmarkStart w:id="15" w:name="_5wyxwbu7z1tj" w:colFirst="0" w:colLast="0"/>
-      <w:bookmarkEnd w:id="15"/>
-      <w:r>
-        <w:rPr>
-          <w:b/>
-          <w:sz w:val="46"/>
-          <w:szCs w:val="46"/>
-        </w:rPr>
-        <w:t xml:space="preserve"> </w:t>
-      </w:r>
+      <w:bookmarkStart w:id="19" w:name="_th0c5xcwi2vv" w:colFirst="0" w:colLast="0"/>
+      <w:bookmarkEnd w:id="19"/>
     </w:p>
     <w:p>
       <w:pPr>
@@ -1938,14 +2139,7 @@
           <w:szCs w:val="46"/>
         </w:rPr>
       </w:pPr>
-      <w:bookmarkStart w:id="16" w:name="_ovtrcv2030rf" w:colFirst="0" w:colLast="0"/>
-      <w:bookmarkEnd w:id="16"/>
-    </w:p>
-    <w:p/>
-    <w:p/>
-    <w:p/>
-    <w:p/>
-    <w:p/>
+    </w:p>
     <w:p>
       <w:pPr>
         <w:pStyle w:val="Heading1"/>
@@ -1958,21 +2152,95 @@
           <w:szCs w:val="46"/>
         </w:rPr>
       </w:pPr>
-      <w:bookmarkStart w:id="17" w:name="_th0c5xcwi2vv" w:colFirst="0" w:colLast="0"/>
-      <w:bookmarkStart w:id="18" w:name="_Toc536718083"/>
-      <w:bookmarkStart w:id="19" w:name="_GoBack"/>
-      <w:bookmarkEnd w:id="17"/>
-      <w:bookmarkEnd w:id="19"/>
-      <w:r>
+    </w:p>
+    <w:p>
+      <w:pPr>
+        <w:pStyle w:val="Heading1"/>
+        <w:keepNext w:val="0"/>
+        <w:keepLines w:val="0"/>
+        <w:spacing w:before="480"/>
         <w:rPr>
           <w:b/>
           <w:sz w:val="46"/>
           <w:szCs w:val="46"/>
         </w:rPr>
+      </w:pPr>
+    </w:p>
+    <w:p>
+      <w:pPr>
+        <w:pStyle w:val="Heading1"/>
+        <w:keepNext w:val="0"/>
+        <w:keepLines w:val="0"/>
+        <w:spacing w:before="480"/>
+        <w:rPr>
+          <w:b/>
+          <w:sz w:val="46"/>
+          <w:szCs w:val="46"/>
+        </w:rPr>
+      </w:pPr>
+    </w:p>
+    <w:p>
+      <w:pPr>
+        <w:pStyle w:val="Heading1"/>
+        <w:keepNext w:val="0"/>
+        <w:keepLines w:val="0"/>
+        <w:spacing w:before="480"/>
+        <w:rPr>
+          <w:b/>
+          <w:sz w:val="46"/>
+          <w:szCs w:val="46"/>
+        </w:rPr>
+      </w:pPr>
+    </w:p>
+    <w:p>
+      <w:pPr>
+        <w:pStyle w:val="Heading1"/>
+        <w:keepNext w:val="0"/>
+        <w:keepLines w:val="0"/>
+        <w:spacing w:before="480"/>
+        <w:rPr>
+          <w:b/>
+          <w:sz w:val="46"/>
+          <w:szCs w:val="46"/>
+        </w:rPr>
+      </w:pPr>
+    </w:p>
+    <w:p>
+      <w:pPr>
+        <w:pStyle w:val="Heading1"/>
+        <w:keepNext w:val="0"/>
+        <w:keepLines w:val="0"/>
+        <w:spacing w:before="480"/>
+        <w:rPr>
+          <w:b/>
+          <w:sz w:val="46"/>
+          <w:szCs w:val="46"/>
+        </w:rPr>
+      </w:pPr>
+    </w:p>
+    <w:p>
+      <w:pPr>
+        <w:pStyle w:val="Heading1"/>
+        <w:keepNext w:val="0"/>
+        <w:keepLines w:val="0"/>
+        <w:spacing w:before="480"/>
+        <w:rPr>
+          <w:b/>
+          <w:sz w:val="46"/>
+          <w:szCs w:val="46"/>
+        </w:rPr>
+      </w:pPr>
+      <w:bookmarkStart w:id="20" w:name="_Toc453284"/>
+      <w:r>
+        <w:rPr>
+          <w:b/>
+          <w:sz w:val="46"/>
+          <w:szCs w:val="46"/>
+        </w:rPr>
         <w:lastRenderedPageBreak/>
         <w:t>Introduction</w:t>
       </w:r>
-      <w:bookmarkEnd w:id="18"/>
+      <w:bookmarkEnd w:id="20"/>
     </w:p>
     <w:p>
       <w:pPr>
@@ -2073,17 +2341,16 @@
           <w:szCs w:val="34"/>
         </w:rPr>
       </w:pPr>
-      <w:bookmarkStart w:id="20" w:name="_95t294rxdp0a" w:colFirst="0" w:colLast="0"/>
-      <w:bookmarkStart w:id="21" w:name="_a0extjuio2ea" w:colFirst="0" w:colLast="0"/>
-      <w:bookmarkStart w:id="22" w:name="_xrfdc86onh9b" w:colFirst="0" w:colLast="0"/>
-      <w:bookmarkStart w:id="23" w:name="_v8yvimqmjaew" w:colFirst="0" w:colLast="0"/>
-      <w:bookmarkStart w:id="24" w:name="_uf4f0lb9y56x" w:colFirst="0" w:colLast="0"/>
-      <w:bookmarkStart w:id="25" w:name="_9sbvw2udgzoq" w:colFirst="0" w:colLast="0"/>
-      <w:bookmarkStart w:id="26" w:name="_ddxu0zu1fa5h" w:colFirst="0" w:colLast="0"/>
-      <w:bookmarkStart w:id="27" w:name="_4mgduai1aain" w:colFirst="0" w:colLast="0"/>
-      <w:bookmarkStart w:id="28" w:name="_1wthglqqv3p8" w:colFirst="0" w:colLast="0"/>
-      <w:bookmarkStart w:id="29" w:name="_ovd9ggaio4le" w:colFirst="0" w:colLast="0"/>
-      <w:bookmarkEnd w:id="20"/>
+      <w:bookmarkStart w:id="21" w:name="_95t294rxdp0a" w:colFirst="0" w:colLast="0"/>
+      <w:bookmarkStart w:id="22" w:name="_a0extjuio2ea" w:colFirst="0" w:colLast="0"/>
+      <w:bookmarkStart w:id="23" w:name="_xrfdc86onh9b" w:colFirst="0" w:colLast="0"/>
+      <w:bookmarkStart w:id="24" w:name="_v8yvimqmjaew" w:colFirst="0" w:colLast="0"/>
+      <w:bookmarkStart w:id="25" w:name="_uf4f0lb9y56x" w:colFirst="0" w:colLast="0"/>
+      <w:bookmarkStart w:id="26" w:name="_9sbvw2udgzoq" w:colFirst="0" w:colLast="0"/>
+      <w:bookmarkStart w:id="27" w:name="_ddxu0zu1fa5h" w:colFirst="0" w:colLast="0"/>
+      <w:bookmarkStart w:id="28" w:name="_4mgduai1aain" w:colFirst="0" w:colLast="0"/>
+      <w:bookmarkStart w:id="29" w:name="_1wthglqqv3p8" w:colFirst="0" w:colLast="0"/>
+      <w:bookmarkStart w:id="30" w:name="_ovd9ggaio4le" w:colFirst="0" w:colLast="0"/>
       <w:bookmarkEnd w:id="21"/>
       <w:bookmarkEnd w:id="22"/>
       <w:bookmarkEnd w:id="23"/>
@@ -2093,6 +2360,7 @@
       <w:bookmarkEnd w:id="27"/>
       <w:bookmarkEnd w:id="28"/>
       <w:bookmarkEnd w:id="29"/>
+      <w:bookmarkEnd w:id="30"/>
     </w:p>
     <w:p>
       <w:pPr>
@@ -2101,9 +2369,9 @@
           <w:b/>
         </w:rPr>
       </w:pPr>
-      <w:bookmarkStart w:id="30" w:name="_r92v4895lkeu" w:colFirst="0" w:colLast="0"/>
-      <w:bookmarkStart w:id="31" w:name="_Toc536718084"/>
-      <w:bookmarkEnd w:id="30"/>
+      <w:bookmarkStart w:id="31" w:name="_r92v4895lkeu" w:colFirst="0" w:colLast="0"/>
+      <w:bookmarkStart w:id="32" w:name="_Toc453285"/>
+      <w:bookmarkEnd w:id="31"/>
       <w:r>
         <w:rPr>
           <w:b/>
@@ -2111,7 +2379,7 @@
         <w:lastRenderedPageBreak/>
         <w:t>Requirements Specification</w:t>
       </w:r>
-      <w:bookmarkEnd w:id="31"/>
+      <w:bookmarkEnd w:id="32"/>
     </w:p>
     <w:p/>
     <w:p>
@@ -2186,13 +2454,13 @@
         <w:keepNext w:val="0"/>
         <w:keepLines w:val="0"/>
       </w:pPr>
-      <w:bookmarkStart w:id="32" w:name="_u24gjf7a70zt" w:colFirst="0" w:colLast="0"/>
-      <w:bookmarkStart w:id="33" w:name="_Toc536718085"/>
-      <w:bookmarkEnd w:id="32"/>
+      <w:bookmarkStart w:id="33" w:name="_u24gjf7a70zt" w:colFirst="0" w:colLast="0"/>
+      <w:bookmarkStart w:id="34" w:name="_Toc453286"/>
+      <w:bookmarkEnd w:id="33"/>
       <w:r>
         <w:t>Software</w:t>
       </w:r>
-      <w:bookmarkEnd w:id="33"/>
+      <w:bookmarkEnd w:id="34"/>
     </w:p>
     <w:p>
       <w:r>
@@ -2215,13 +2483,13 @@
       <w:pPr>
         <w:pStyle w:val="Heading3"/>
       </w:pPr>
-      <w:bookmarkStart w:id="34" w:name="_bucs3q60t2ut" w:colFirst="0" w:colLast="0"/>
-      <w:bookmarkStart w:id="35" w:name="_Toc536718086"/>
-      <w:bookmarkEnd w:id="34"/>
+      <w:bookmarkStart w:id="35" w:name="_bucs3q60t2ut" w:colFirst="0" w:colLast="0"/>
+      <w:bookmarkStart w:id="36" w:name="_Toc453287"/>
+      <w:bookmarkEnd w:id="35"/>
       <w:r>
         <w:t>Mobile Application</w:t>
       </w:r>
-      <w:bookmarkEnd w:id="35"/>
+      <w:bookmarkEnd w:id="36"/>
       <w:r>
         <w:tab/>
         <w:t xml:space="preserve"> </w:t>
@@ -2253,8 +2521,8 @@
           <w:color w:val="000000"/>
         </w:rPr>
       </w:pPr>
-      <w:bookmarkStart w:id="36" w:name="_uib189u0bhcw" w:colFirst="0" w:colLast="0"/>
-      <w:bookmarkEnd w:id="36"/>
+      <w:bookmarkStart w:id="37" w:name="_uib189u0bhcw" w:colFirst="0" w:colLast="0"/>
+      <w:bookmarkEnd w:id="37"/>
       <w:r>
         <w:rPr>
           <w:color w:val="000000"/>
@@ -2326,8 +2594,8 @@
       <w:r>
         <w:t>Figure 2: Application Flow</w:t>
       </w:r>
-      <w:bookmarkStart w:id="37" w:name="_c3gzzhjb5h16" w:colFirst="0" w:colLast="0"/>
-      <w:bookmarkEnd w:id="37"/>
+      <w:bookmarkStart w:id="38" w:name="_c3gzzhjb5h16" w:colFirst="0" w:colLast="0"/>
+      <w:bookmarkEnd w:id="38"/>
     </w:p>
     <w:p>
       <w:pPr>
@@ -2418,8 +2686,8 @@
         </w:rPr>
         <w:tab/>
       </w:r>
-      <w:bookmarkStart w:id="38" w:name="_fl3s5vbqwpcg" w:colFirst="0" w:colLast="0"/>
-      <w:bookmarkEnd w:id="38"/>
+      <w:bookmarkStart w:id="39" w:name="_fl3s5vbqwpcg" w:colFirst="0" w:colLast="0"/>
+      <w:bookmarkEnd w:id="39"/>
     </w:p>
     <w:p>
       <w:pPr>
@@ -2473,12 +2741,12 @@
         <w:keepLines w:val="0"/>
         <w:spacing w:before="240" w:after="40"/>
       </w:pPr>
-      <w:bookmarkStart w:id="39" w:name="_t927v7rog6v5" w:colFirst="0" w:colLast="0"/>
-      <w:bookmarkStart w:id="40" w:name="_mhse08ih8muq" w:colFirst="0" w:colLast="0"/>
-      <w:bookmarkStart w:id="41" w:name="_xb6mb0p96j7" w:colFirst="0" w:colLast="0"/>
-      <w:bookmarkEnd w:id="39"/>
+      <w:bookmarkStart w:id="40" w:name="_t927v7rog6v5" w:colFirst="0" w:colLast="0"/>
+      <w:bookmarkStart w:id="41" w:name="_mhse08ih8muq" w:colFirst="0" w:colLast="0"/>
+      <w:bookmarkStart w:id="42" w:name="_xb6mb0p96j7" w:colFirst="0" w:colLast="0"/>
       <w:bookmarkEnd w:id="40"/>
       <w:bookmarkEnd w:id="41"/>
+      <w:bookmarkEnd w:id="42"/>
     </w:p>
     <w:p/>
     <w:p>
@@ -2488,12 +2756,12 @@
         <w:keepLines w:val="0"/>
         <w:spacing w:before="240" w:after="40"/>
       </w:pPr>
-      <w:bookmarkStart w:id="42" w:name="_Toc536718087"/>
+      <w:bookmarkStart w:id="43" w:name="_Toc453288"/>
       <w:r>
         <w:lastRenderedPageBreak/>
         <w:t>Database</w:t>
       </w:r>
-      <w:bookmarkEnd w:id="42"/>
+      <w:bookmarkEnd w:id="43"/>
     </w:p>
     <w:p>
       <w:pPr>
@@ -2502,8 +2770,8 @@
           <w:color w:val="000000"/>
         </w:rPr>
       </w:pPr>
-      <w:bookmarkStart w:id="43" w:name="_gpbmgdeifkjy" w:colFirst="0" w:colLast="0"/>
-      <w:bookmarkEnd w:id="43"/>
+      <w:bookmarkStart w:id="44" w:name="_gpbmgdeifkjy" w:colFirst="0" w:colLast="0"/>
+      <w:bookmarkEnd w:id="44"/>
       <w:r>
         <w:rPr>
           <w:color w:val="000000"/>
@@ -2526,8 +2794,8 @@
           <w:color w:val="000000"/>
         </w:rPr>
       </w:pPr>
-      <w:bookmarkStart w:id="44" w:name="_jhg99r5wgz11" w:colFirst="0" w:colLast="0"/>
-      <w:bookmarkEnd w:id="44"/>
+      <w:bookmarkStart w:id="45" w:name="_jhg99r5wgz11" w:colFirst="0" w:colLast="0"/>
+      <w:bookmarkEnd w:id="45"/>
       <w:r>
         <w:rPr>
           <w:color w:val="000000"/>
@@ -2581,8 +2849,8 @@
       <w:pPr>
         <w:pStyle w:val="Heading4"/>
       </w:pPr>
-      <w:bookmarkStart w:id="45" w:name="_rwm0swjj3amo" w:colFirst="0" w:colLast="0"/>
-      <w:bookmarkEnd w:id="45"/>
+      <w:bookmarkStart w:id="46" w:name="_rwm0swjj3amo" w:colFirst="0" w:colLast="0"/>
+      <w:bookmarkEnd w:id="46"/>
       <w:r>
         <w:t>Assumptions and Dependencies</w:t>
       </w:r>
@@ -2593,8 +2861,8 @@
           <w:b/>
         </w:rPr>
       </w:pPr>
-      <w:bookmarkStart w:id="46" w:name="_3a9wd1us5114" w:colFirst="0" w:colLast="0"/>
-      <w:bookmarkEnd w:id="46"/>
+      <w:bookmarkStart w:id="47" w:name="_3a9wd1us5114" w:colFirst="0" w:colLast="0"/>
+      <w:bookmarkEnd w:id="47"/>
       <w:r>
         <w:t xml:space="preserve">Due to the nature of our application and its hardware, the most significant dependency going forward is the requirement of having 100% connectivity to the internet. In order for the hardware, and the application to function accordingly, they will both need to be connected to our cloud service at all times. Additionally, we are utilizing Firebase’s free plan to store data. As such, in order to not incur additional charges or reduce functionality for the user, we will need to limit data rates to the specified plan. </w:t>
       </w:r>
@@ -2627,8 +2895,8 @@
           <w:color w:val="111111"/>
         </w:rPr>
       </w:pPr>
-      <w:bookmarkStart w:id="47" w:name="_goi3s9thq4o6" w:colFirst="0" w:colLast="0"/>
-      <w:bookmarkEnd w:id="47"/>
+      <w:bookmarkStart w:id="48" w:name="_goi3s9thq4o6" w:colFirst="0" w:colLast="0"/>
+      <w:bookmarkEnd w:id="48"/>
       <w:r>
         <w:rPr>
           <w:noProof/>
@@ -2777,11 +3045,11 @@
         <w:keepLines w:val="0"/>
         <w:spacing w:before="240" w:after="40"/>
       </w:pPr>
-      <w:bookmarkStart w:id="48" w:name="_Toc536718088"/>
+      <w:bookmarkStart w:id="49" w:name="_Toc453289"/>
       <w:r>
         <w:t>Firmware</w:t>
       </w:r>
-      <w:bookmarkEnd w:id="48"/>
+      <w:bookmarkEnd w:id="49"/>
     </w:p>
     <w:p>
       <w:pPr>
@@ -2790,8 +3058,8 @@
           <w:color w:val="000000"/>
         </w:rPr>
       </w:pPr>
-      <w:bookmarkStart w:id="49" w:name="_a374nnpyzbr7" w:colFirst="0" w:colLast="0"/>
-      <w:bookmarkEnd w:id="49"/>
+      <w:bookmarkStart w:id="50" w:name="_a374nnpyzbr7" w:colFirst="0" w:colLast="0"/>
+      <w:bookmarkEnd w:id="50"/>
       <w:r>
         <w:rPr>
           <w:color w:val="000000"/>
@@ -2824,8 +3092,8 @@
           <w:color w:val="000000"/>
         </w:rPr>
       </w:pPr>
-      <w:bookmarkStart w:id="50" w:name="_kj7r1tn3ofne" w:colFirst="0" w:colLast="0"/>
-      <w:bookmarkEnd w:id="50"/>
+      <w:bookmarkStart w:id="51" w:name="_kj7r1tn3ofne" w:colFirst="0" w:colLast="0"/>
+      <w:bookmarkEnd w:id="51"/>
       <w:r>
         <w:rPr>
           <w:color w:val="000000"/>
@@ -2839,8 +3107,8 @@
           <w:b/>
         </w:rPr>
       </w:pPr>
-      <w:bookmarkStart w:id="51" w:name="_9vtn62nbf4xi" w:colFirst="0" w:colLast="0"/>
-      <w:bookmarkEnd w:id="51"/>
+      <w:bookmarkStart w:id="52" w:name="_9vtn62nbf4xi" w:colFirst="0" w:colLast="0"/>
+      <w:bookmarkEnd w:id="52"/>
       <w:r>
         <w:t>The operating environment is called Raspbian. Raspbian is a free operating system based on Debian GNU/Linux and optimized for the Raspberry Pi hardware.</w:t>
       </w:r>
@@ -2860,8 +3128,8 @@
       </w:r>
     </w:p>
     <w:p>
-      <w:bookmarkStart w:id="52" w:name="_1e8z9ojzpmxt" w:colFirst="0" w:colLast="0"/>
-      <w:bookmarkEnd w:id="52"/>
+      <w:bookmarkStart w:id="53" w:name="_1e8z9ojzpmxt" w:colFirst="0" w:colLast="0"/>
+      <w:bookmarkEnd w:id="53"/>
       <w:r>
         <w:t xml:space="preserve">It is critical for Raspbian to receive continual support throughout its planned lifetime. This is important for security and I2C driver compatibility. </w:t>
       </w:r>
@@ -2872,8 +3140,8 @@
         <w:keepNext w:val="0"/>
         <w:keepLines w:val="0"/>
       </w:pPr>
-      <w:bookmarkStart w:id="53" w:name="_aqcvyuoyunam" w:colFirst="0" w:colLast="0"/>
-      <w:bookmarkEnd w:id="53"/>
+      <w:bookmarkStart w:id="54" w:name="_aqcvyuoyunam" w:colFirst="0" w:colLast="0"/>
+      <w:bookmarkEnd w:id="54"/>
     </w:p>
     <w:p>
       <w:pPr>
@@ -2888,14 +3156,14 @@
         <w:keepNext w:val="0"/>
         <w:keepLines w:val="0"/>
       </w:pPr>
-      <w:bookmarkStart w:id="54" w:name="_Toc536718089"/>
+      <w:bookmarkStart w:id="55" w:name="_Toc453290"/>
       <w:r>
         <w:lastRenderedPageBreak/>
         <w:t>Hardware</w:t>
       </w:r>
-      <w:bookmarkStart w:id="55" w:name="_ni4e1w8tvlk3" w:colFirst="0" w:colLast="0"/>
-      <w:bookmarkEnd w:id="54"/>
+      <w:bookmarkStart w:id="56" w:name="_ni4e1w8tvlk3" w:colFirst="0" w:colLast="0"/>
       <w:bookmarkEnd w:id="55"/>
+      <w:bookmarkEnd w:id="56"/>
     </w:p>
     <w:p>
       <w:pPr>
@@ -2911,13 +3179,13 @@
       <w:pPr>
         <w:pStyle w:val="Heading3"/>
       </w:pPr>
-      <w:bookmarkStart w:id="56" w:name="_Toc536718090"/>
+      <w:bookmarkStart w:id="57" w:name="_Toc453291"/>
       <w:r>
         <w:t>Development Platform</w:t>
       </w:r>
-      <w:bookmarkStart w:id="57" w:name="_hh1bwaj56v3c" w:colFirst="0" w:colLast="0"/>
-      <w:bookmarkEnd w:id="56"/>
+      <w:bookmarkStart w:id="58" w:name="_hh1bwaj56v3c" w:colFirst="0" w:colLast="0"/>
       <w:bookmarkEnd w:id="57"/>
+      <w:bookmarkEnd w:id="58"/>
     </w:p>
     <w:p>
       <w:pPr>
@@ -2926,8 +3194,8 @@
       <w:r>
         <w:t>Purpose</w:t>
       </w:r>
-      <w:bookmarkStart w:id="58" w:name="_ts31m8s01wzc" w:colFirst="0" w:colLast="0"/>
-      <w:bookmarkEnd w:id="58"/>
+      <w:bookmarkStart w:id="59" w:name="_ts31m8s01wzc" w:colFirst="0" w:colLast="0"/>
+      <w:bookmarkEnd w:id="59"/>
     </w:p>
     <w:p>
       <w:pPr>
@@ -2975,8 +3243,8 @@
           <w:color w:val="000000"/>
         </w:rPr>
       </w:pPr>
-      <w:bookmarkStart w:id="59" w:name="_p241dnjp5uxh" w:colFirst="0" w:colLast="0"/>
-      <w:bookmarkEnd w:id="59"/>
+      <w:bookmarkStart w:id="60" w:name="_p241dnjp5uxh" w:colFirst="0" w:colLast="0"/>
+      <w:bookmarkEnd w:id="60"/>
       <w:r>
         <w:rPr>
           <w:color w:val="000000"/>
@@ -3038,9 +3306,9 @@
         <w:keepLines w:val="0"/>
         <w:spacing w:before="240" w:after="40"/>
       </w:pPr>
-      <w:bookmarkStart w:id="60" w:name="_j58tecb219be" w:colFirst="0" w:colLast="0"/>
-      <w:bookmarkStart w:id="61" w:name="_Toc536718091"/>
-      <w:bookmarkEnd w:id="60"/>
+      <w:bookmarkStart w:id="61" w:name="_j58tecb219be" w:colFirst="0" w:colLast="0"/>
+      <w:bookmarkStart w:id="62" w:name="_Toc453292"/>
+      <w:bookmarkEnd w:id="61"/>
       <w:r>
         <w:rPr>
           <w:color w:val="000000"/>
@@ -3048,7 +3316,7 @@
         <w:lastRenderedPageBreak/>
         <w:t>Interface boards and sensors</w:t>
       </w:r>
-      <w:bookmarkEnd w:id="61"/>
+      <w:bookmarkEnd w:id="62"/>
     </w:p>
     <w:p>
       <w:r>
@@ -3065,8 +3333,8 @@
           <w:color w:val="000000"/>
         </w:rPr>
       </w:pPr>
-      <w:bookmarkStart w:id="62" w:name="_7lvmarxo39iu" w:colFirst="0" w:colLast="0"/>
-      <w:bookmarkEnd w:id="62"/>
+      <w:bookmarkStart w:id="63" w:name="_7lvmarxo39iu" w:colFirst="0" w:colLast="0"/>
+      <w:bookmarkEnd w:id="63"/>
       <w:r>
         <w:t>D</w:t>
       </w:r>
@@ -3102,8 +3370,8 @@
           <w:color w:val="000000"/>
         </w:rPr>
       </w:pPr>
-      <w:bookmarkStart w:id="63" w:name="_46fgpnoatye5" w:colFirst="0" w:colLast="0"/>
-      <w:bookmarkEnd w:id="63"/>
+      <w:bookmarkStart w:id="64" w:name="_46fgpnoatye5" w:colFirst="0" w:colLast="0"/>
+      <w:bookmarkEnd w:id="64"/>
       <w:r>
         <w:rPr>
           <w:color w:val="000000"/>
@@ -3136,8 +3404,8 @@
           <w:color w:val="000000"/>
         </w:rPr>
       </w:pPr>
-      <w:bookmarkStart w:id="64" w:name="_onj1eo6e5yx2" w:colFirst="0" w:colLast="0"/>
-      <w:bookmarkEnd w:id="64"/>
+      <w:bookmarkStart w:id="65" w:name="_onj1eo6e5yx2" w:colFirst="0" w:colLast="0"/>
+      <w:bookmarkEnd w:id="65"/>
       <w:r>
         <w:rPr>
           <w:color w:val="000000"/>
@@ -3162,13 +3430,13 @@
       <w:pPr>
         <w:pStyle w:val="Heading3"/>
       </w:pPr>
-      <w:bookmarkStart w:id="65" w:name="_mqa461r98hjr" w:colFirst="0" w:colLast="0"/>
-      <w:bookmarkStart w:id="66" w:name="_Toc536718092"/>
-      <w:bookmarkEnd w:id="65"/>
+      <w:bookmarkStart w:id="66" w:name="_mqa461r98hjr" w:colFirst="0" w:colLast="0"/>
+      <w:bookmarkStart w:id="67" w:name="_Toc453293"/>
+      <w:bookmarkEnd w:id="66"/>
       <w:r>
         <w:t>Other Accessories and Enclosure</w:t>
       </w:r>
-      <w:bookmarkEnd w:id="66"/>
+      <w:bookmarkEnd w:id="67"/>
     </w:p>
     <w:p>
       <w:r>
@@ -3180,8 +3448,8 @@
       <w:pPr>
         <w:pStyle w:val="Heading2"/>
       </w:pPr>
-      <w:bookmarkStart w:id="67" w:name="_f8axkm670yyf" w:colFirst="0" w:colLast="0"/>
-      <w:bookmarkEnd w:id="67"/>
+      <w:bookmarkStart w:id="68" w:name="_f8axkm670yyf" w:colFirst="0" w:colLast="0"/>
+      <w:bookmarkEnd w:id="68"/>
     </w:p>
     <w:p/>
     <w:p/>
@@ -3195,8 +3463,8 @@
           <w:szCs w:val="22"/>
         </w:rPr>
       </w:pPr>
-      <w:bookmarkStart w:id="68" w:name="_npwrgbh3jh16" w:colFirst="0" w:colLast="0"/>
-      <w:bookmarkEnd w:id="68"/>
+      <w:bookmarkStart w:id="69" w:name="_npwrgbh3jh16" w:colFirst="0" w:colLast="0"/>
+      <w:bookmarkEnd w:id="69"/>
     </w:p>
     <w:p/>
     <w:p/>
@@ -3208,7 +3476,7 @@
           <w:b/>
         </w:rPr>
       </w:pPr>
-      <w:bookmarkStart w:id="69" w:name="_Toc536718093"/>
+      <w:bookmarkStart w:id="70" w:name="_Toc453294"/>
       <w:r>
         <w:rPr>
           <w:b/>
@@ -3216,7 +3484,7 @@
         <w:lastRenderedPageBreak/>
         <w:t>Conclusion</w:t>
       </w:r>
-      <w:bookmarkEnd w:id="69"/>
+      <w:bookmarkEnd w:id="70"/>
     </w:p>
     <w:p>
       <w:pPr>
@@ -3245,14 +3513,14 @@
           <w:b/>
         </w:rPr>
       </w:pPr>
-      <w:bookmarkStart w:id="70" w:name="_Toc536718094"/>
+      <w:bookmarkStart w:id="71" w:name="_Toc453295"/>
       <w:r>
         <w:rPr>
           <w:b/>
         </w:rPr>
         <w:t>Bibliography</w:t>
       </w:r>
-      <w:bookmarkEnd w:id="70"/>
+      <w:bookmarkEnd w:id="71"/>
     </w:p>
     <w:p>
       <w:pPr>
@@ -3289,7 +3557,7 @@
           <w:b/>
         </w:rPr>
       </w:pPr>
-      <w:bookmarkStart w:id="71" w:name="_Toc536718095"/>
+      <w:bookmarkStart w:id="72" w:name="_Toc453296"/>
       <w:r>
         <w:rPr>
           <w:b/>
@@ -3297,7 +3565,7 @@
         <w:lastRenderedPageBreak/>
         <w:t>Appendix</w:t>
       </w:r>
-      <w:bookmarkEnd w:id="71"/>
+      <w:bookmarkEnd w:id="72"/>
     </w:p>
     <w:p>
       <w:pPr>
@@ -3585,7 +3853,7 @@
       <w:t>.</w:t>
     </w:r>
     <w:r>
-      <w:t>1</w:t>
+      <w:t>2</w:t>
     </w:r>
     <w:r>
       <w:ptab w:relativeTo="margin" w:alignment="center" w:leader="none"/>
@@ -3623,7 +3891,7 @@
       <w:rPr>
         <w:noProof/>
       </w:rPr>
-      <w:t>2</w:t>
+      <w:t>5</w:t>
     </w:r>
     <w:r>
       <w:fldChar w:fldCharType="end"/>
@@ -5221,7 +5489,7 @@
 </file>
 
 <file path=customXml/itemProps1.xml><?xml version="1.0" encoding="utf-8"?>
-<ds:datastoreItem xmlns:ds="http://schemas.openxmlformats.org/officeDocument/2006/customXml" ds:itemID="{5105014B-A26B-49C3-B369-4AC94F9D1F22}">
+<ds:datastoreItem xmlns:ds="http://schemas.openxmlformats.org/officeDocument/2006/customXml" ds:itemID="{0156B167-51B5-41AA-B0ED-1FB7550EF3F3}">
   <ds:schemaRefs>
     <ds:schemaRef ds:uri="http://schemas.openxmlformats.org/officeDocument/2006/bibliography"/>
   </ds:schemaRefs>

</xml_diff>

<commit_message>
Updated technical report with professor feedback
</commit_message>
<xml_diff>
--- a/documentation/Capstone/technical_report.docx
+++ b/documentation/Capstone/technical_report.docx
@@ -1891,24 +1891,27 @@
         <w:t xml:space="preserve"> knowledge of both hardware and software.</w:t>
       </w:r>
       <w:r>
-        <w:t xml:space="preserve"> The proceeding technical report will outline the </w:t>
-      </w:r>
-      <w:r>
-        <w:t>complete</w:t>
-      </w:r>
-      <w:r>
-        <w:t xml:space="preserve"> process of research, construction, testing, and implementation of each aspect of the project. </w:t>
-      </w:r>
-    </w:p>
-    <w:p>
-      <w:pPr>
-        <w:pStyle w:val="Heading1"/>
-        <w:rPr>
-          <w:b/>
-        </w:rPr>
-      </w:pPr>
+        <w:t xml:space="preserve"> This </w:t>
+      </w:r>
       <w:bookmarkStart w:id="12" w:name="_GoBack"/>
       <w:bookmarkEnd w:id="12"/>
+      <w:r>
+        <w:t xml:space="preserve">technical report will outline the </w:t>
+      </w:r>
+      <w:r>
+        <w:t>complete</w:t>
+      </w:r>
+      <w:r>
+        <w:t xml:space="preserve"> process of research, construction, testing, and implementation of each aspect of the project. </w:t>
+      </w:r>
+    </w:p>
+    <w:p>
+      <w:pPr>
+        <w:pStyle w:val="Heading1"/>
+        <w:rPr>
+          <w:b/>
+        </w:rPr>
+      </w:pPr>
     </w:p>
     <w:p>
       <w:pPr>
@@ -2305,7 +2308,19 @@
     </w:p>
     <w:p/>
     <w:p/>
-    <w:p/>
+    <w:p>
+      <w:pPr>
+        <w:rPr>
+          <w:i/>
+        </w:rPr>
+      </w:pPr>
+      <w:r>
+        <w:rPr>
+          <w:i/>
+        </w:rPr>
+        <w:t>Professor Notes: Consider scope: Finished product preventing physical access to rooms, or a prototype?</w:t>
+      </w:r>
+    </w:p>
     <w:p/>
     <w:p/>
     <w:p/>
@@ -3891,7 +3906,7 @@
       <w:rPr>
         <w:noProof/>
       </w:rPr>
-      <w:t>5</w:t>
+      <w:t>2</w:t>
     </w:r>
     <w:r>
       <w:fldChar w:fldCharType="end"/>
@@ -5489,7 +5504,7 @@
 </file>
 
 <file path=customXml/itemProps1.xml><?xml version="1.0" encoding="utf-8"?>
-<ds:datastoreItem xmlns:ds="http://schemas.openxmlformats.org/officeDocument/2006/customXml" ds:itemID="{0156B167-51B5-41AA-B0ED-1FB7550EF3F3}">
+<ds:datastoreItem xmlns:ds="http://schemas.openxmlformats.org/officeDocument/2006/customXml" ds:itemID="{4BA184A1-2EA4-41F6-9BC2-A6DC0F58AFFA}">
   <ds:schemaRefs>
     <ds:schemaRef ds:uri="http://schemas.openxmlformats.org/officeDocument/2006/bibliography"/>
   </ds:schemaRefs>

</xml_diff>

<commit_message>
Added python digole code and budget
</commit_message>
<xml_diff>
--- a/documentation/Capstone/technical_report.docx
+++ b/documentation/Capstone/technical_report.docx
@@ -1893,8 +1893,6 @@
       <w:r>
         <w:t xml:space="preserve"> This </w:t>
       </w:r>
-      <w:bookmarkStart w:id="12" w:name="_GoBack"/>
-      <w:bookmarkEnd w:id="12"/>
       <w:r>
         <w:t xml:space="preserve">technical report will outline the </w:t>
       </w:r>
@@ -1944,7 +1942,7 @@
           <w:b/>
         </w:rPr>
       </w:pPr>
-      <w:bookmarkStart w:id="13" w:name="_Toc453283"/>
+      <w:bookmarkStart w:id="12" w:name="_Toc453283"/>
       <w:r>
         <w:rPr>
           <w:b/>
@@ -1958,158 +1956,158 @@
         </w:rPr>
         <w:t>ist of Illustrations</w:t>
       </w:r>
+      <w:bookmarkEnd w:id="12"/>
+    </w:p>
+    <w:p>
+      <w:pPr>
+        <w:pStyle w:val="Heading4"/>
+      </w:pPr>
+      <w:bookmarkStart w:id="13" w:name="_3ukbhmwid5u8" w:colFirst="0" w:colLast="0"/>
       <w:bookmarkEnd w:id="13"/>
+      <w:r>
+        <w:t xml:space="preserve">Figure 1: </w:t>
+      </w:r>
+      <w:r>
+        <w:t>Work</w:t>
+      </w:r>
+      <w:r>
+        <w:t xml:space="preserve"> Breakdown Structure</w:t>
+      </w:r>
+      <w:r>
+        <w:tab/>
+      </w:r>
+      <w:r>
+        <w:tab/>
+      </w:r>
+      <w:r>
+        <w:tab/>
+      </w:r>
+      <w:r>
+        <w:tab/>
+      </w:r>
+      <w:r>
+        <w:tab/>
+      </w:r>
+      <w:r>
+        <w:tab/>
+        <w:t>page 6</w:t>
+      </w:r>
     </w:p>
     <w:p>
       <w:pPr>
         <w:pStyle w:val="Heading4"/>
       </w:pPr>
-      <w:bookmarkStart w:id="14" w:name="_3ukbhmwid5u8" w:colFirst="0" w:colLast="0"/>
+      <w:bookmarkStart w:id="14" w:name="_lv8o64p0vcw8" w:colFirst="0" w:colLast="0"/>
       <w:bookmarkEnd w:id="14"/>
       <w:r>
-        <w:t xml:space="preserve">Figure 1: </w:t>
-      </w:r>
-      <w:r>
-        <w:t>Work</w:t>
-      </w:r>
-      <w:r>
-        <w:t xml:space="preserve"> Breakdown Structure</w:t>
-      </w:r>
-      <w:r>
-        <w:tab/>
-      </w:r>
-      <w:r>
-        <w:tab/>
-      </w:r>
-      <w:r>
-        <w:tab/>
-      </w:r>
-      <w:r>
-        <w:tab/>
-      </w:r>
-      <w:r>
-        <w:tab/>
-      </w:r>
-      <w:r>
-        <w:tab/>
-        <w:t>page 6</w:t>
+        <w:t xml:space="preserve">Figure 2: </w:t>
+      </w:r>
+      <w:r>
+        <w:t xml:space="preserve">Application Flow </w:t>
+      </w:r>
+      <w:r>
+        <w:tab/>
+      </w:r>
+      <w:r>
+        <w:tab/>
+      </w:r>
+      <w:r>
+        <w:tab/>
+      </w:r>
+      <w:r>
+        <w:tab/>
+      </w:r>
+      <w:r>
+        <w:tab/>
+      </w:r>
+      <w:r>
+        <w:tab/>
+      </w:r>
+      <w:r>
+        <w:tab/>
+        <w:t>page 7</w:t>
       </w:r>
     </w:p>
     <w:p>
       <w:pPr>
         <w:pStyle w:val="Heading4"/>
       </w:pPr>
-      <w:bookmarkStart w:id="15" w:name="_lv8o64p0vcw8" w:colFirst="0" w:colLast="0"/>
+      <w:bookmarkStart w:id="15" w:name="_7wox20q2c7rt" w:colFirst="0" w:colLast="0"/>
       <w:bookmarkEnd w:id="15"/>
       <w:r>
-        <w:t xml:space="preserve">Figure 2: </w:t>
-      </w:r>
-      <w:r>
-        <w:t xml:space="preserve">Application Flow </w:t>
-      </w:r>
-      <w:r>
-        <w:tab/>
-      </w:r>
-      <w:r>
-        <w:tab/>
-      </w:r>
-      <w:r>
-        <w:tab/>
-      </w:r>
-      <w:r>
-        <w:tab/>
-      </w:r>
-      <w:r>
-        <w:tab/>
-      </w:r>
-      <w:r>
-        <w:tab/>
-      </w:r>
-      <w:r>
-        <w:tab/>
-        <w:t>page 7</w:t>
+        <w:t>Figure 3:</w:t>
+      </w:r>
+      <w:r>
+        <w:t xml:space="preserve"> </w:t>
+      </w:r>
+      <w:r>
+        <w:t xml:space="preserve">Database Structure </w:t>
+      </w:r>
+      <w:r>
+        <w:tab/>
+      </w:r>
+      <w:r>
+        <w:tab/>
+      </w:r>
+      <w:r>
+        <w:tab/>
+      </w:r>
+      <w:r>
+        <w:tab/>
+      </w:r>
+      <w:r>
+        <w:tab/>
+      </w:r>
+      <w:r>
+        <w:tab/>
+      </w:r>
+      <w:r>
+        <w:tab/>
+        <w:t xml:space="preserve">page </w:t>
+      </w:r>
+      <w:r>
+        <w:t>9</w:t>
       </w:r>
     </w:p>
     <w:p>
       <w:pPr>
         <w:pStyle w:val="Heading4"/>
       </w:pPr>
-      <w:bookmarkStart w:id="16" w:name="_7wox20q2c7rt" w:colFirst="0" w:colLast="0"/>
+      <w:r>
+        <w:t xml:space="preserve">Figure 4: </w:t>
+      </w:r>
+      <w:r>
+        <w:t>Access Level</w:t>
+      </w:r>
+      <w:r>
+        <w:tab/>
+      </w:r>
+      <w:r>
+        <w:tab/>
+      </w:r>
+      <w:r>
+        <w:tab/>
+      </w:r>
+      <w:r>
+        <w:tab/>
+      </w:r>
+      <w:r>
+        <w:tab/>
+      </w:r>
+      <w:r>
+        <w:tab/>
+      </w:r>
+      <w:r>
+        <w:tab/>
+      </w:r>
+      <w:r>
+        <w:tab/>
+        <w:t xml:space="preserve">page </w:t>
+      </w:r>
+      <w:bookmarkStart w:id="16" w:name="_5wyxwbu7z1tj" w:colFirst="0" w:colLast="0"/>
+      <w:bookmarkStart w:id="17" w:name="_ovtrcv2030rf" w:colFirst="0" w:colLast="0"/>
       <w:bookmarkEnd w:id="16"/>
-      <w:r>
-        <w:t>Figure 3:</w:t>
-      </w:r>
-      <w:r>
-        <w:t xml:space="preserve"> </w:t>
-      </w:r>
-      <w:r>
-        <w:t xml:space="preserve">Database Structure </w:t>
-      </w:r>
-      <w:r>
-        <w:tab/>
-      </w:r>
-      <w:r>
-        <w:tab/>
-      </w:r>
-      <w:r>
-        <w:tab/>
-      </w:r>
-      <w:r>
-        <w:tab/>
-      </w:r>
-      <w:r>
-        <w:tab/>
-      </w:r>
-      <w:r>
-        <w:tab/>
-      </w:r>
-      <w:r>
-        <w:tab/>
-        <w:t xml:space="preserve">page </w:t>
-      </w:r>
-      <w:r>
-        <w:t>9</w:t>
-      </w:r>
-    </w:p>
-    <w:p>
-      <w:pPr>
-        <w:pStyle w:val="Heading4"/>
-      </w:pPr>
-      <w:r>
-        <w:t xml:space="preserve">Figure 4: </w:t>
-      </w:r>
-      <w:r>
-        <w:t>Access Level</w:t>
-      </w:r>
-      <w:r>
-        <w:tab/>
-      </w:r>
-      <w:r>
-        <w:tab/>
-      </w:r>
-      <w:r>
-        <w:tab/>
-      </w:r>
-      <w:r>
-        <w:tab/>
-      </w:r>
-      <w:r>
-        <w:tab/>
-      </w:r>
-      <w:r>
-        <w:tab/>
-      </w:r>
-      <w:r>
-        <w:tab/>
-      </w:r>
-      <w:r>
-        <w:tab/>
-        <w:t xml:space="preserve">page </w:t>
-      </w:r>
-      <w:bookmarkStart w:id="17" w:name="_5wyxwbu7z1tj" w:colFirst="0" w:colLast="0"/>
-      <w:bookmarkStart w:id="18" w:name="_ovtrcv2030rf" w:colFirst="0" w:colLast="0"/>
       <w:bookmarkEnd w:id="17"/>
-      <w:bookmarkEnd w:id="18"/>
       <w:r>
         <w:t>10</w:t>
       </w:r>
@@ -2127,8 +2125,8 @@
           <w:szCs w:val="46"/>
         </w:rPr>
       </w:pPr>
-      <w:bookmarkStart w:id="19" w:name="_th0c5xcwi2vv" w:colFirst="0" w:colLast="0"/>
-      <w:bookmarkEnd w:id="19"/>
+      <w:bookmarkStart w:id="18" w:name="_th0c5xcwi2vv" w:colFirst="0" w:colLast="0"/>
+      <w:bookmarkEnd w:id="18"/>
     </w:p>
     <w:p>
       <w:pPr>
@@ -2233,7 +2231,7 @@
           <w:szCs w:val="46"/>
         </w:rPr>
       </w:pPr>
-      <w:bookmarkStart w:id="20" w:name="_Toc453284"/>
+      <w:bookmarkStart w:id="19" w:name="_Toc453284"/>
       <w:r>
         <w:rPr>
           <w:b/>
@@ -2243,7 +2241,7 @@
         <w:lastRenderedPageBreak/>
         <w:t>Introduction</w:t>
       </w:r>
-      <w:bookmarkEnd w:id="20"/>
+      <w:bookmarkEnd w:id="19"/>
     </w:p>
     <w:p>
       <w:pPr>
@@ -2356,16 +2354,17 @@
           <w:szCs w:val="34"/>
         </w:rPr>
       </w:pPr>
-      <w:bookmarkStart w:id="21" w:name="_95t294rxdp0a" w:colFirst="0" w:colLast="0"/>
-      <w:bookmarkStart w:id="22" w:name="_a0extjuio2ea" w:colFirst="0" w:colLast="0"/>
-      <w:bookmarkStart w:id="23" w:name="_xrfdc86onh9b" w:colFirst="0" w:colLast="0"/>
-      <w:bookmarkStart w:id="24" w:name="_v8yvimqmjaew" w:colFirst="0" w:colLast="0"/>
-      <w:bookmarkStart w:id="25" w:name="_uf4f0lb9y56x" w:colFirst="0" w:colLast="0"/>
-      <w:bookmarkStart w:id="26" w:name="_9sbvw2udgzoq" w:colFirst="0" w:colLast="0"/>
-      <w:bookmarkStart w:id="27" w:name="_ddxu0zu1fa5h" w:colFirst="0" w:colLast="0"/>
-      <w:bookmarkStart w:id="28" w:name="_4mgduai1aain" w:colFirst="0" w:colLast="0"/>
-      <w:bookmarkStart w:id="29" w:name="_1wthglqqv3p8" w:colFirst="0" w:colLast="0"/>
-      <w:bookmarkStart w:id="30" w:name="_ovd9ggaio4le" w:colFirst="0" w:colLast="0"/>
+      <w:bookmarkStart w:id="20" w:name="_95t294rxdp0a" w:colFirst="0" w:colLast="0"/>
+      <w:bookmarkStart w:id="21" w:name="_a0extjuio2ea" w:colFirst="0" w:colLast="0"/>
+      <w:bookmarkStart w:id="22" w:name="_xrfdc86onh9b" w:colFirst="0" w:colLast="0"/>
+      <w:bookmarkStart w:id="23" w:name="_v8yvimqmjaew" w:colFirst="0" w:colLast="0"/>
+      <w:bookmarkStart w:id="24" w:name="_uf4f0lb9y56x" w:colFirst="0" w:colLast="0"/>
+      <w:bookmarkStart w:id="25" w:name="_9sbvw2udgzoq" w:colFirst="0" w:colLast="0"/>
+      <w:bookmarkStart w:id="26" w:name="_ddxu0zu1fa5h" w:colFirst="0" w:colLast="0"/>
+      <w:bookmarkStart w:id="27" w:name="_4mgduai1aain" w:colFirst="0" w:colLast="0"/>
+      <w:bookmarkStart w:id="28" w:name="_1wthglqqv3p8" w:colFirst="0" w:colLast="0"/>
+      <w:bookmarkStart w:id="29" w:name="_ovd9ggaio4le" w:colFirst="0" w:colLast="0"/>
+      <w:bookmarkEnd w:id="20"/>
       <w:bookmarkEnd w:id="21"/>
       <w:bookmarkEnd w:id="22"/>
       <w:bookmarkEnd w:id="23"/>
@@ -2375,18 +2374,17 @@
       <w:bookmarkEnd w:id="27"/>
       <w:bookmarkEnd w:id="28"/>
       <w:bookmarkEnd w:id="29"/>
+    </w:p>
+    <w:p>
+      <w:pPr>
+        <w:pStyle w:val="Heading1"/>
+        <w:rPr>
+          <w:b/>
+        </w:rPr>
+      </w:pPr>
+      <w:bookmarkStart w:id="30" w:name="_r92v4895lkeu" w:colFirst="0" w:colLast="0"/>
+      <w:bookmarkStart w:id="31" w:name="_Toc453285"/>
       <w:bookmarkEnd w:id="30"/>
-    </w:p>
-    <w:p>
-      <w:pPr>
-        <w:pStyle w:val="Heading1"/>
-        <w:rPr>
-          <w:b/>
-        </w:rPr>
-      </w:pPr>
-      <w:bookmarkStart w:id="31" w:name="_r92v4895lkeu" w:colFirst="0" w:colLast="0"/>
-      <w:bookmarkStart w:id="32" w:name="_Toc453285"/>
-      <w:bookmarkEnd w:id="31"/>
       <w:r>
         <w:rPr>
           <w:b/>
@@ -2394,7 +2392,7 @@
         <w:lastRenderedPageBreak/>
         <w:t>Requirements Specification</w:t>
       </w:r>
-      <w:bookmarkEnd w:id="32"/>
+      <w:bookmarkEnd w:id="31"/>
     </w:p>
     <w:p/>
     <w:p>
@@ -2469,75 +2467,75 @@
         <w:keepNext w:val="0"/>
         <w:keepLines w:val="0"/>
       </w:pPr>
-      <w:bookmarkStart w:id="33" w:name="_u24gjf7a70zt" w:colFirst="0" w:colLast="0"/>
-      <w:bookmarkStart w:id="34" w:name="_Toc453286"/>
+      <w:bookmarkStart w:id="32" w:name="_u24gjf7a70zt" w:colFirst="0" w:colLast="0"/>
+      <w:bookmarkStart w:id="33" w:name="_Toc453286"/>
+      <w:bookmarkEnd w:id="32"/>
+      <w:r>
+        <w:t>Software</w:t>
+      </w:r>
       <w:bookmarkEnd w:id="33"/>
-      <w:r>
-        <w:t>Software</w:t>
-      </w:r>
+    </w:p>
+    <w:p>
+      <w:r>
+        <w:t>In this section</w:t>
+      </w:r>
+      <w:r>
+        <w:t>,</w:t>
+      </w:r>
+      <w:r>
+        <w:t xml:space="preserve"> we will describe the requirements for the application and the database that will work in parallel with the hardware for the capstone project of the Computer Engineering Technology program at Humber College. These requirements will outline the specifications of the </w:t>
+      </w:r>
+      <w:r>
+        <w:t>Broadcom</w:t>
+      </w:r>
+      <w:r>
+        <w:t xml:space="preserve"> development platform as well as the three sensors/effectors that will be interfaced.</w:t>
+      </w:r>
+    </w:p>
+    <w:p>
+      <w:pPr>
+        <w:pStyle w:val="Heading3"/>
+      </w:pPr>
+      <w:bookmarkStart w:id="34" w:name="_bucs3q60t2ut" w:colFirst="0" w:colLast="0"/>
+      <w:bookmarkStart w:id="35" w:name="_Toc453287"/>
       <w:bookmarkEnd w:id="34"/>
-    </w:p>
-    <w:p>
-      <w:r>
-        <w:t>In this section</w:t>
-      </w:r>
-      <w:r>
-        <w:t>,</w:t>
-      </w:r>
-      <w:r>
-        <w:t xml:space="preserve"> we will describe the requirements for the application and the database that will work in parallel with the hardware for the capstone project of the Computer Engineering Technology program at Humber College. These requirements will outline the specifications of the </w:t>
-      </w:r>
-      <w:r>
-        <w:t>Broadcom</w:t>
-      </w:r>
-      <w:r>
-        <w:t xml:space="preserve"> development platform as well as the three sensors/effectors that will be interfaced.</w:t>
-      </w:r>
-    </w:p>
-    <w:p>
-      <w:pPr>
-        <w:pStyle w:val="Heading3"/>
-      </w:pPr>
-      <w:bookmarkStart w:id="35" w:name="_bucs3q60t2ut" w:colFirst="0" w:colLast="0"/>
-      <w:bookmarkStart w:id="36" w:name="_Toc453287"/>
+      <w:r>
+        <w:t>Mobile Application</w:t>
+      </w:r>
       <w:bookmarkEnd w:id="35"/>
       <w:r>
-        <w:t>Mobile Application</w:t>
-      </w:r>
+        <w:tab/>
+        <w:t xml:space="preserve"> </w:t>
+      </w:r>
+      <w:r>
+        <w:tab/>
+        <w:t xml:space="preserve"> </w:t>
+      </w:r>
+      <w:r>
+        <w:tab/>
+      </w:r>
+      <w:r>
+        <w:tab/>
+      </w:r>
+      <w:r>
+        <w:tab/>
+      </w:r>
+      <w:r>
+        <w:tab/>
+      </w:r>
+      <w:r>
+        <w:tab/>
+      </w:r>
+    </w:p>
+    <w:p>
+      <w:pPr>
+        <w:pStyle w:val="Heading4"/>
+        <w:rPr>
+          <w:color w:val="000000"/>
+        </w:rPr>
+      </w:pPr>
+      <w:bookmarkStart w:id="36" w:name="_uib189u0bhcw" w:colFirst="0" w:colLast="0"/>
       <w:bookmarkEnd w:id="36"/>
-      <w:r>
-        <w:tab/>
-        <w:t xml:space="preserve"> </w:t>
-      </w:r>
-      <w:r>
-        <w:tab/>
-        <w:t xml:space="preserve"> </w:t>
-      </w:r>
-      <w:r>
-        <w:tab/>
-      </w:r>
-      <w:r>
-        <w:tab/>
-      </w:r>
-      <w:r>
-        <w:tab/>
-      </w:r>
-      <w:r>
-        <w:tab/>
-      </w:r>
-      <w:r>
-        <w:tab/>
-      </w:r>
-    </w:p>
-    <w:p>
-      <w:pPr>
-        <w:pStyle w:val="Heading4"/>
-        <w:rPr>
-          <w:color w:val="000000"/>
-        </w:rPr>
-      </w:pPr>
-      <w:bookmarkStart w:id="37" w:name="_uib189u0bhcw" w:colFirst="0" w:colLast="0"/>
-      <w:bookmarkEnd w:id="37"/>
       <w:r>
         <w:rPr>
           <w:color w:val="000000"/>
@@ -2609,8 +2607,8 @@
       <w:r>
         <w:t>Figure 2: Application Flow</w:t>
       </w:r>
-      <w:bookmarkStart w:id="38" w:name="_c3gzzhjb5h16" w:colFirst="0" w:colLast="0"/>
-      <w:bookmarkEnd w:id="38"/>
+      <w:bookmarkStart w:id="37" w:name="_c3gzzhjb5h16" w:colFirst="0" w:colLast="0"/>
+      <w:bookmarkEnd w:id="37"/>
     </w:p>
     <w:p>
       <w:pPr>
@@ -2701,8 +2699,8 @@
         </w:rPr>
         <w:tab/>
       </w:r>
-      <w:bookmarkStart w:id="39" w:name="_fl3s5vbqwpcg" w:colFirst="0" w:colLast="0"/>
-      <w:bookmarkEnd w:id="39"/>
+      <w:bookmarkStart w:id="38" w:name="_fl3s5vbqwpcg" w:colFirst="0" w:colLast="0"/>
+      <w:bookmarkEnd w:id="38"/>
     </w:p>
     <w:p>
       <w:pPr>
@@ -2756,12 +2754,12 @@
         <w:keepLines w:val="0"/>
         <w:spacing w:before="240" w:after="40"/>
       </w:pPr>
-      <w:bookmarkStart w:id="40" w:name="_t927v7rog6v5" w:colFirst="0" w:colLast="0"/>
-      <w:bookmarkStart w:id="41" w:name="_mhse08ih8muq" w:colFirst="0" w:colLast="0"/>
-      <w:bookmarkStart w:id="42" w:name="_xb6mb0p96j7" w:colFirst="0" w:colLast="0"/>
+      <w:bookmarkStart w:id="39" w:name="_t927v7rog6v5" w:colFirst="0" w:colLast="0"/>
+      <w:bookmarkStart w:id="40" w:name="_mhse08ih8muq" w:colFirst="0" w:colLast="0"/>
+      <w:bookmarkStart w:id="41" w:name="_xb6mb0p96j7" w:colFirst="0" w:colLast="0"/>
+      <w:bookmarkEnd w:id="39"/>
       <w:bookmarkEnd w:id="40"/>
       <w:bookmarkEnd w:id="41"/>
-      <w:bookmarkEnd w:id="42"/>
     </w:p>
     <w:p/>
     <w:p>
@@ -2771,12 +2769,36 @@
         <w:keepLines w:val="0"/>
         <w:spacing w:before="240" w:after="40"/>
       </w:pPr>
-      <w:bookmarkStart w:id="43" w:name="_Toc453288"/>
+      <w:bookmarkStart w:id="42" w:name="_Toc453288"/>
       <w:r>
         <w:lastRenderedPageBreak/>
         <w:t>Database</w:t>
       </w:r>
+      <w:bookmarkEnd w:id="42"/>
+    </w:p>
+    <w:p>
+      <w:pPr>
+        <w:pStyle w:val="Heading4"/>
+        <w:rPr>
+          <w:color w:val="000000"/>
+        </w:rPr>
+      </w:pPr>
+      <w:bookmarkStart w:id="43" w:name="_gpbmgdeifkjy" w:colFirst="0" w:colLast="0"/>
       <w:bookmarkEnd w:id="43"/>
+      <w:r>
+        <w:rPr>
+          <w:color w:val="000000"/>
+        </w:rPr>
+        <w:t>Purpose</w:t>
+      </w:r>
+    </w:p>
+    <w:p>
+      <w:r>
+        <w:t>The database will be used to store relevant room information for rooms that have been registered with the application, as well as information about employees/students who have been registered with RFID cards. Additionally, administrators using the application to configure rooms will be required to log in, as a result, account information will be stored.</w:t>
+      </w:r>
+      <w:r>
+        <w:tab/>
+      </w:r>
     </w:p>
     <w:p>
       <w:pPr>
@@ -2785,32 +2807,8 @@
           <w:color w:val="000000"/>
         </w:rPr>
       </w:pPr>
-      <w:bookmarkStart w:id="44" w:name="_gpbmgdeifkjy" w:colFirst="0" w:colLast="0"/>
+      <w:bookmarkStart w:id="44" w:name="_jhg99r5wgz11" w:colFirst="0" w:colLast="0"/>
       <w:bookmarkEnd w:id="44"/>
-      <w:r>
-        <w:rPr>
-          <w:color w:val="000000"/>
-        </w:rPr>
-        <w:t>Purpose</w:t>
-      </w:r>
-    </w:p>
-    <w:p>
-      <w:r>
-        <w:t>The database will be used to store relevant room information for rooms that have been registered with the application, as well as information about employees/students who have been registered with RFID cards. Additionally, administrators using the application to configure rooms will be required to log in, as a result, account information will be stored.</w:t>
-      </w:r>
-      <w:r>
-        <w:tab/>
-      </w:r>
-    </w:p>
-    <w:p>
-      <w:pPr>
-        <w:pStyle w:val="Heading4"/>
-        <w:rPr>
-          <w:color w:val="000000"/>
-        </w:rPr>
-      </w:pPr>
-      <w:bookmarkStart w:id="45" w:name="_jhg99r5wgz11" w:colFirst="0" w:colLast="0"/>
-      <w:bookmarkEnd w:id="45"/>
       <w:r>
         <w:rPr>
           <w:color w:val="000000"/>
@@ -2864,54 +2862,54 @@
       <w:pPr>
         <w:pStyle w:val="Heading4"/>
       </w:pPr>
-      <w:bookmarkStart w:id="46" w:name="_rwm0swjj3amo" w:colFirst="0" w:colLast="0"/>
+      <w:bookmarkStart w:id="45" w:name="_rwm0swjj3amo" w:colFirst="0" w:colLast="0"/>
+      <w:bookmarkEnd w:id="45"/>
+      <w:r>
+        <w:t>Assumptions and Dependencies</w:t>
+      </w:r>
+    </w:p>
+    <w:p>
+      <w:pPr>
+        <w:rPr>
+          <w:b/>
+        </w:rPr>
+      </w:pPr>
+      <w:bookmarkStart w:id="46" w:name="_3a9wd1us5114" w:colFirst="0" w:colLast="0"/>
       <w:bookmarkEnd w:id="46"/>
       <w:r>
-        <w:t>Assumptions and Dependencies</w:t>
-      </w:r>
-    </w:p>
-    <w:p>
-      <w:pPr>
-        <w:rPr>
-          <w:b/>
-        </w:rPr>
-      </w:pPr>
-      <w:bookmarkStart w:id="47" w:name="_3a9wd1us5114" w:colFirst="0" w:colLast="0"/>
+        <w:t xml:space="preserve">Due to the nature of our application and its hardware, the most significant dependency going forward is the requirement of having 100% connectivity to the internet. In order for the hardware, and the application to function accordingly, they will both need to be connected to our cloud service at all times. Additionally, we are utilizing Firebase’s free plan to store data. As such, in order to not incur additional charges or reduce functionality for the user, we will need to limit data rates to the specified plan. </w:t>
+      </w:r>
+    </w:p>
+    <w:p>
+      <w:pPr>
+        <w:pStyle w:val="Heading4"/>
+        <w:rPr>
+          <w:color w:val="000000"/>
+        </w:rPr>
+      </w:pPr>
+      <w:r>
+        <w:rPr>
+          <w:color w:val="000000"/>
+        </w:rPr>
+        <w:t>Database Structure</w:t>
+      </w:r>
+    </w:p>
+    <w:p>
+      <w:r>
+        <w:t>At the top level, only one branch is presented, each child holding a unique string value for registered users. Continuing, each user node holds the pertinent information used for authentication as well as two branched nodes; rooms and personnel. The rooms branch holds all the information associated with the user’s rooms that have been set up through the application (access level and name). The personnel branch, similar to the rooms branch, holds all the information associated with the personnel set up by the user through our application (name, access level, and avatar colour). A visual representation of the database’s structure and the functionality of the access level can be found in Figure 2 and 3 respectively.</w:t>
+      </w:r>
+    </w:p>
+    <w:p/>
+    <w:p>
+      <w:pPr>
+        <w:jc w:val="center"/>
+        <w:rPr>
+          <w:b/>
+          <w:color w:val="111111"/>
+        </w:rPr>
+      </w:pPr>
+      <w:bookmarkStart w:id="47" w:name="_goi3s9thq4o6" w:colFirst="0" w:colLast="0"/>
       <w:bookmarkEnd w:id="47"/>
-      <w:r>
-        <w:t xml:space="preserve">Due to the nature of our application and its hardware, the most significant dependency going forward is the requirement of having 100% connectivity to the internet. In order for the hardware, and the application to function accordingly, they will both need to be connected to our cloud service at all times. Additionally, we are utilizing Firebase’s free plan to store data. As such, in order to not incur additional charges or reduce functionality for the user, we will need to limit data rates to the specified plan. </w:t>
-      </w:r>
-    </w:p>
-    <w:p>
-      <w:pPr>
-        <w:pStyle w:val="Heading4"/>
-        <w:rPr>
-          <w:color w:val="000000"/>
-        </w:rPr>
-      </w:pPr>
-      <w:r>
-        <w:rPr>
-          <w:color w:val="000000"/>
-        </w:rPr>
-        <w:t>Database Structure</w:t>
-      </w:r>
-    </w:p>
-    <w:p>
-      <w:r>
-        <w:t>At the top level, only one branch is presented, each child holding a unique string value for registered users. Continuing, each user node holds the pertinent information used for authentication as well as two branched nodes; rooms and personnel. The rooms branch holds all the information associated with the user’s rooms that have been set up through the application (access level and name). The personnel branch, similar to the rooms branch, holds all the information associated with the personnel set up by the user through our application (name, access level, and avatar colour). A visual representation of the database’s structure and the functionality of the access level can be found in Figure 2 and 3 respectively.</w:t>
-      </w:r>
-    </w:p>
-    <w:p/>
-    <w:p>
-      <w:pPr>
-        <w:jc w:val="center"/>
-        <w:rPr>
-          <w:b/>
-          <w:color w:val="111111"/>
-        </w:rPr>
-      </w:pPr>
-      <w:bookmarkStart w:id="48" w:name="_goi3s9thq4o6" w:colFirst="0" w:colLast="0"/>
-      <w:bookmarkEnd w:id="48"/>
       <w:r>
         <w:rPr>
           <w:noProof/>
@@ -3060,21 +3058,21 @@
         <w:keepLines w:val="0"/>
         <w:spacing w:before="240" w:after="40"/>
       </w:pPr>
-      <w:bookmarkStart w:id="49" w:name="_Toc453289"/>
+      <w:bookmarkStart w:id="48" w:name="_Toc453289"/>
       <w:r>
         <w:t>Firmware</w:t>
       </w:r>
+      <w:bookmarkEnd w:id="48"/>
+    </w:p>
+    <w:p>
+      <w:pPr>
+        <w:pStyle w:val="Heading4"/>
+        <w:rPr>
+          <w:color w:val="000000"/>
+        </w:rPr>
+      </w:pPr>
+      <w:bookmarkStart w:id="49" w:name="_a374nnpyzbr7" w:colFirst="0" w:colLast="0"/>
       <w:bookmarkEnd w:id="49"/>
-    </w:p>
-    <w:p>
-      <w:pPr>
-        <w:pStyle w:val="Heading4"/>
-        <w:rPr>
-          <w:color w:val="000000"/>
-        </w:rPr>
-      </w:pPr>
-      <w:bookmarkStart w:id="50" w:name="_a374nnpyzbr7" w:colFirst="0" w:colLast="0"/>
-      <w:bookmarkEnd w:id="50"/>
       <w:r>
         <w:rPr>
           <w:color w:val="000000"/>
@@ -3107,44 +3105,44 @@
           <w:color w:val="000000"/>
         </w:rPr>
       </w:pPr>
-      <w:bookmarkStart w:id="51" w:name="_kj7r1tn3ofne" w:colFirst="0" w:colLast="0"/>
+      <w:bookmarkStart w:id="50" w:name="_kj7r1tn3ofne" w:colFirst="0" w:colLast="0"/>
+      <w:bookmarkEnd w:id="50"/>
+      <w:r>
+        <w:rPr>
+          <w:color w:val="000000"/>
+        </w:rPr>
+        <w:t>Operating Environment</w:t>
+      </w:r>
+    </w:p>
+    <w:p>
+      <w:pPr>
+        <w:rPr>
+          <w:b/>
+        </w:rPr>
+      </w:pPr>
+      <w:bookmarkStart w:id="51" w:name="_9vtn62nbf4xi" w:colFirst="0" w:colLast="0"/>
       <w:bookmarkEnd w:id="51"/>
       <w:r>
+        <w:t>The operating environment is called Raspbian. Raspbian is a free operating system based on Debian GNU/Linux and optimized for the Raspberry Pi hardware.</w:t>
+      </w:r>
+    </w:p>
+    <w:p>
+      <w:pPr>
+        <w:pStyle w:val="Heading4"/>
         <w:rPr>
           <w:color w:val="000000"/>
         </w:rPr>
-        <w:t>Operating Environment</w:t>
-      </w:r>
-    </w:p>
-    <w:p>
-      <w:pPr>
-        <w:rPr>
-          <w:b/>
-        </w:rPr>
-      </w:pPr>
-      <w:bookmarkStart w:id="52" w:name="_9vtn62nbf4xi" w:colFirst="0" w:colLast="0"/>
+      </w:pPr>
+      <w:r>
+        <w:rPr>
+          <w:color w:val="000000"/>
+        </w:rPr>
+        <w:t>Assumptions and Dependencies</w:t>
+      </w:r>
+    </w:p>
+    <w:p>
+      <w:bookmarkStart w:id="52" w:name="_1e8z9ojzpmxt" w:colFirst="0" w:colLast="0"/>
       <w:bookmarkEnd w:id="52"/>
-      <w:r>
-        <w:t>The operating environment is called Raspbian. Raspbian is a free operating system based on Debian GNU/Linux and optimized for the Raspberry Pi hardware.</w:t>
-      </w:r>
-    </w:p>
-    <w:p>
-      <w:pPr>
-        <w:pStyle w:val="Heading4"/>
-        <w:rPr>
-          <w:color w:val="000000"/>
-        </w:rPr>
-      </w:pPr>
-      <w:r>
-        <w:rPr>
-          <w:color w:val="000000"/>
-        </w:rPr>
-        <w:t>Assumptions and Dependencies</w:t>
-      </w:r>
-    </w:p>
-    <w:p>
-      <w:bookmarkStart w:id="53" w:name="_1e8z9ojzpmxt" w:colFirst="0" w:colLast="0"/>
-      <w:bookmarkEnd w:id="53"/>
       <w:r>
         <w:t xml:space="preserve">It is critical for Raspbian to receive continual support throughout its planned lifetime. This is important for security and I2C driver compatibility. </w:t>
       </w:r>
@@ -3155,8 +3153,8 @@
         <w:keepNext w:val="0"/>
         <w:keepLines w:val="0"/>
       </w:pPr>
-      <w:bookmarkStart w:id="54" w:name="_aqcvyuoyunam" w:colFirst="0" w:colLast="0"/>
-      <w:bookmarkEnd w:id="54"/>
+      <w:bookmarkStart w:id="53" w:name="_aqcvyuoyunam" w:colFirst="0" w:colLast="0"/>
+      <w:bookmarkEnd w:id="53"/>
     </w:p>
     <w:p>
       <w:pPr>
@@ -3171,46 +3169,46 @@
         <w:keepNext w:val="0"/>
         <w:keepLines w:val="0"/>
       </w:pPr>
-      <w:bookmarkStart w:id="55" w:name="_Toc453290"/>
+      <w:bookmarkStart w:id="54" w:name="_Toc453290"/>
       <w:r>
         <w:lastRenderedPageBreak/>
         <w:t>Hardware</w:t>
       </w:r>
-      <w:bookmarkStart w:id="56" w:name="_ni4e1w8tvlk3" w:colFirst="0" w:colLast="0"/>
+      <w:bookmarkStart w:id="55" w:name="_ni4e1w8tvlk3" w:colFirst="0" w:colLast="0"/>
+      <w:bookmarkEnd w:id="54"/>
       <w:bookmarkEnd w:id="55"/>
+    </w:p>
+    <w:p>
+      <w:pPr>
+        <w:rPr>
+          <w:b/>
+        </w:rPr>
+      </w:pPr>
+      <w:r>
+        <w:t>In this section, we will describe the hardware specifications for the development of the capstone project. These requirements will outline the specifications of the 3 unique sensors, the Broadcom Development Platform (Raspberry PI 3B+), and system enclosure. The functionalities of all these components will be tightly coupled together to provide seamless communication between the hardware operations and the software aspect of the project.</w:t>
+      </w:r>
+    </w:p>
+    <w:p>
+      <w:pPr>
+        <w:pStyle w:val="Heading3"/>
+      </w:pPr>
+      <w:bookmarkStart w:id="56" w:name="_Toc453291"/>
+      <w:r>
+        <w:t>Development Platform</w:t>
+      </w:r>
+      <w:bookmarkStart w:id="57" w:name="_hh1bwaj56v3c" w:colFirst="0" w:colLast="0"/>
       <w:bookmarkEnd w:id="56"/>
-    </w:p>
-    <w:p>
-      <w:pPr>
-        <w:rPr>
-          <w:b/>
-        </w:rPr>
-      </w:pPr>
-      <w:r>
-        <w:t>In this section, we will describe the hardware specifications for the development of the capstone project. These requirements will outline the specifications of the 3 unique sensors, the Broadcom Development Platform (Raspberry PI 3B+), and system enclosure. The functionalities of all these components will be tightly coupled together to provide seamless communication between the hardware operations and the software aspect of the project.</w:t>
-      </w:r>
-    </w:p>
-    <w:p>
-      <w:pPr>
-        <w:pStyle w:val="Heading3"/>
-      </w:pPr>
-      <w:bookmarkStart w:id="57" w:name="_Toc453291"/>
-      <w:r>
-        <w:t>Development Platform</w:t>
-      </w:r>
-      <w:bookmarkStart w:id="58" w:name="_hh1bwaj56v3c" w:colFirst="0" w:colLast="0"/>
       <w:bookmarkEnd w:id="57"/>
+    </w:p>
+    <w:p>
+      <w:pPr>
+        <w:pStyle w:val="Heading4"/>
+      </w:pPr>
+      <w:r>
+        <w:t>Purpose</w:t>
+      </w:r>
+      <w:bookmarkStart w:id="58" w:name="_ts31m8s01wzc" w:colFirst="0" w:colLast="0"/>
       <w:bookmarkEnd w:id="58"/>
-    </w:p>
-    <w:p>
-      <w:pPr>
-        <w:pStyle w:val="Heading4"/>
-      </w:pPr>
-      <w:r>
-        <w:t>Purpose</w:t>
-      </w:r>
-      <w:bookmarkStart w:id="59" w:name="_ts31m8s01wzc" w:colFirst="0" w:colLast="0"/>
-      <w:bookmarkEnd w:id="59"/>
     </w:p>
     <w:p>
       <w:pPr>
@@ -3258,8 +3256,8 @@
           <w:color w:val="000000"/>
         </w:rPr>
       </w:pPr>
-      <w:bookmarkStart w:id="60" w:name="_p241dnjp5uxh" w:colFirst="0" w:colLast="0"/>
-      <w:bookmarkEnd w:id="60"/>
+      <w:bookmarkStart w:id="59" w:name="_p241dnjp5uxh" w:colFirst="0" w:colLast="0"/>
+      <w:bookmarkEnd w:id="59"/>
       <w:r>
         <w:rPr>
           <w:color w:val="000000"/>
@@ -3321,9 +3319,9 @@
         <w:keepLines w:val="0"/>
         <w:spacing w:before="240" w:after="40"/>
       </w:pPr>
-      <w:bookmarkStart w:id="61" w:name="_j58tecb219be" w:colFirst="0" w:colLast="0"/>
-      <w:bookmarkStart w:id="62" w:name="_Toc453292"/>
-      <w:bookmarkEnd w:id="61"/>
+      <w:bookmarkStart w:id="60" w:name="_j58tecb219be" w:colFirst="0" w:colLast="0"/>
+      <w:bookmarkStart w:id="61" w:name="_Toc453292"/>
+      <w:bookmarkEnd w:id="60"/>
       <w:r>
         <w:rPr>
           <w:color w:val="000000"/>
@@ -3331,7 +3329,7 @@
         <w:lastRenderedPageBreak/>
         <w:t>Interface boards and sensors</w:t>
       </w:r>
-      <w:bookmarkEnd w:id="62"/>
+      <w:bookmarkEnd w:id="61"/>
     </w:p>
     <w:p>
       <w:r>
@@ -3348,8 +3346,8 @@
           <w:color w:val="000000"/>
         </w:rPr>
       </w:pPr>
-      <w:bookmarkStart w:id="63" w:name="_7lvmarxo39iu" w:colFirst="0" w:colLast="0"/>
-      <w:bookmarkEnd w:id="63"/>
+      <w:bookmarkStart w:id="62" w:name="_7lvmarxo39iu" w:colFirst="0" w:colLast="0"/>
+      <w:bookmarkEnd w:id="62"/>
       <w:r>
         <w:t>D</w:t>
       </w:r>
@@ -3385,8 +3383,8 @@
           <w:color w:val="000000"/>
         </w:rPr>
       </w:pPr>
-      <w:bookmarkStart w:id="64" w:name="_46fgpnoatye5" w:colFirst="0" w:colLast="0"/>
-      <w:bookmarkEnd w:id="64"/>
+      <w:bookmarkStart w:id="63" w:name="_46fgpnoatye5" w:colFirst="0" w:colLast="0"/>
+      <w:bookmarkEnd w:id="63"/>
       <w:r>
         <w:rPr>
           <w:color w:val="000000"/>
@@ -3419,52 +3417,52 @@
           <w:color w:val="000000"/>
         </w:rPr>
       </w:pPr>
-      <w:bookmarkStart w:id="65" w:name="_onj1eo6e5yx2" w:colFirst="0" w:colLast="0"/>
+      <w:bookmarkStart w:id="64" w:name="_onj1eo6e5yx2" w:colFirst="0" w:colLast="0"/>
+      <w:bookmarkEnd w:id="64"/>
+      <w:r>
+        <w:rPr>
+          <w:color w:val="000000"/>
+        </w:rPr>
+        <w:t>Mini Push-Pull Solenoid</w:t>
+      </w:r>
+    </w:p>
+    <w:p>
+      <w:pPr>
+        <w:rPr>
+          <w:highlight w:val="white"/>
+        </w:rPr>
+      </w:pPr>
+      <w:r>
+        <w:rPr>
+          <w:highlight w:val="white"/>
+        </w:rPr>
+        <w:t xml:space="preserve">The purpose of the mini push-pull solenoid will be to demonstrate the mechanism that will deal with locking and unlocking doors. </w:t>
+      </w:r>
+    </w:p>
+    <w:p>
+      <w:pPr>
+        <w:pStyle w:val="Heading3"/>
+      </w:pPr>
+      <w:bookmarkStart w:id="65" w:name="_mqa461r98hjr" w:colFirst="0" w:colLast="0"/>
+      <w:bookmarkStart w:id="66" w:name="_Toc453293"/>
       <w:bookmarkEnd w:id="65"/>
       <w:r>
-        <w:rPr>
-          <w:color w:val="000000"/>
-        </w:rPr>
-        <w:t>Mini Push-Pull Solenoid</w:t>
-      </w:r>
-    </w:p>
-    <w:p>
-      <w:pPr>
-        <w:rPr>
-          <w:highlight w:val="white"/>
-        </w:rPr>
-      </w:pPr>
-      <w:r>
-        <w:rPr>
-          <w:highlight w:val="white"/>
-        </w:rPr>
-        <w:t xml:space="preserve">The purpose of the mini push-pull solenoid will be to demonstrate the mechanism that will deal with locking and unlocking doors. </w:t>
-      </w:r>
-    </w:p>
-    <w:p>
-      <w:pPr>
-        <w:pStyle w:val="Heading3"/>
-      </w:pPr>
-      <w:bookmarkStart w:id="66" w:name="_mqa461r98hjr" w:colFirst="0" w:colLast="0"/>
-      <w:bookmarkStart w:id="67" w:name="_Toc453293"/>
+        <w:t>Other Accessories and Enclosure</w:t>
+      </w:r>
       <w:bookmarkEnd w:id="66"/>
-      <w:r>
-        <w:t>Other Accessories and Enclosure</w:t>
-      </w:r>
+    </w:p>
+    <w:p>
+      <w:r>
+        <w:t>The development platform will require a power source, display, and a network connection. The enclosure should be designed in CorelDraw and laser cut from acrylic. It may be further improved by 3D printing (responsibility: Mechanical Engineering Technology collaborators).</w:t>
+      </w:r>
+    </w:p>
+    <w:p/>
+    <w:p>
+      <w:pPr>
+        <w:pStyle w:val="Heading2"/>
+      </w:pPr>
+      <w:bookmarkStart w:id="67" w:name="_f8axkm670yyf" w:colFirst="0" w:colLast="0"/>
       <w:bookmarkEnd w:id="67"/>
-    </w:p>
-    <w:p>
-      <w:r>
-        <w:t>The development platform will require a power source, display, and a network connection. The enclosure should be designed in CorelDraw and laser cut from acrylic. It may be further improved by 3D printing (responsibility: Mechanical Engineering Technology collaborators).</w:t>
-      </w:r>
-    </w:p>
-    <w:p/>
-    <w:p>
-      <w:pPr>
-        <w:pStyle w:val="Heading2"/>
-      </w:pPr>
-      <w:bookmarkStart w:id="68" w:name="_f8axkm670yyf" w:colFirst="0" w:colLast="0"/>
-      <w:bookmarkEnd w:id="68"/>
     </w:p>
     <w:p/>
     <w:p/>
@@ -3478,8 +3476,8 @@
           <w:szCs w:val="22"/>
         </w:rPr>
       </w:pPr>
-      <w:bookmarkStart w:id="69" w:name="_npwrgbh3jh16" w:colFirst="0" w:colLast="0"/>
-      <w:bookmarkEnd w:id="69"/>
+      <w:bookmarkStart w:id="68" w:name="_npwrgbh3jh16" w:colFirst="0" w:colLast="0"/>
+      <w:bookmarkEnd w:id="68"/>
     </w:p>
     <w:p/>
     <w:p/>
@@ -3491,7 +3489,243 @@
           <w:b/>
         </w:rPr>
       </w:pPr>
-      <w:bookmarkStart w:id="70" w:name="_Toc453294"/>
+      <w:bookmarkStart w:id="69" w:name="_Toc453294"/>
+      <w:r>
+        <w:rPr>
+          <w:b/>
+        </w:rPr>
+        <w:lastRenderedPageBreak/>
+        <w:t>Build Instructions</w:t>
+      </w:r>
+    </w:p>
+    <w:p>
+      <w:pPr>
+        <w:pStyle w:val="Heading2"/>
+      </w:pPr>
+      <w:r>
+        <w:t>Budget</w:t>
+      </w:r>
+    </w:p>
+    <w:p>
+      <w:pPr>
+        <w:spacing w:line="240" w:lineRule="auto"/>
+        <w:rPr>
+          <w:rFonts w:ascii="Times New Roman" w:eastAsia="Times New Roman" w:hAnsi="Times New Roman" w:cs="Times New Roman"/>
+          <w:sz w:val="24"/>
+          <w:szCs w:val="24"/>
+          <w:lang w:val="en-US"/>
+        </w:rPr>
+      </w:pPr>
+      <w:r>
+        <w:rPr>
+          <w:rFonts w:eastAsia="Times New Roman"/>
+          <w:color w:val="000000"/>
+          <w:lang w:val="en-US"/>
+        </w:rPr>
+        <w:t>A full list of materials along with a detailed view of costs can be downloaded from within the project’s repository &lt;</w:t>
+      </w:r>
+      <w:r>
+        <w:rPr>
+          <w:rFonts w:eastAsia="Times New Roman"/>
+          <w:b/>
+          <w:bCs/>
+          <w:color w:val="000000"/>
+          <w:lang w:val="en-US"/>
+        </w:rPr>
+        <w:t>here</w:t>
+      </w:r>
+      <w:r>
+        <w:rPr>
+          <w:rFonts w:eastAsia="Times New Roman"/>
+          <w:color w:val="000000"/>
+          <w:lang w:val="en-US"/>
+        </w:rPr>
+        <w:t xml:space="preserve">&gt;. The total cost of producing this prototype is heavily inflated due to the cost of the soldering kit that was supplied in the lab during development. Any generic soldering iron can be used for this project. </w:t>
+      </w:r>
+    </w:p>
+    <w:p>
+      <w:pPr>
+        <w:spacing w:line="240" w:lineRule="auto"/>
+        <w:rPr>
+          <w:rFonts w:ascii="Times New Roman" w:eastAsia="Times New Roman" w:hAnsi="Times New Roman" w:cs="Times New Roman"/>
+          <w:sz w:val="24"/>
+          <w:szCs w:val="24"/>
+          <w:lang w:val="en-US"/>
+        </w:rPr>
+      </w:pPr>
+    </w:p>
+    <w:p>
+      <w:pPr>
+        <w:spacing w:line="240" w:lineRule="auto"/>
+        <w:rPr>
+          <w:rFonts w:ascii="Times New Roman" w:eastAsia="Times New Roman" w:hAnsi="Times New Roman" w:cs="Times New Roman"/>
+          <w:sz w:val="24"/>
+          <w:szCs w:val="24"/>
+          <w:lang w:val="en-US"/>
+        </w:rPr>
+      </w:pPr>
+      <w:r>
+        <w:rPr>
+          <w:rFonts w:eastAsia="Times New Roman"/>
+          <w:color w:val="000000"/>
+          <w:lang w:val="en-US"/>
+        </w:rPr>
+        <w:t xml:space="preserve">The total cost after removing the soldering kit is: $474.66 after taxes. This includes all the tools used in completing the prototype (e.g. wire cutters, needle nose pliers, breadboard, etc.). </w:t>
+      </w:r>
+    </w:p>
+    <w:p>
+      <w:r>
+        <w:rPr>
+          <w:rFonts w:ascii="Times New Roman" w:eastAsia="Times New Roman" w:hAnsi="Times New Roman" w:cs="Times New Roman"/>
+          <w:sz w:val="24"/>
+          <w:szCs w:val="24"/>
+          <w:lang w:val="en-US"/>
+        </w:rPr>
+        <w:br/>
+      </w:r>
+      <w:r>
+        <w:rPr>
+          <w:rFonts w:eastAsia="Times New Roman"/>
+          <w:color w:val="000000"/>
+          <w:lang w:val="en-US"/>
+        </w:rPr>
+        <w:t>Notable purchases include: Raspberry Pi 3B+ Kit ($94.95 CAD), Digole 2.4” LCD Display with Touch Capabilities ($17.49 USD), RFID/NFC Reader ($39.95), and the Mini Push-Pull Solenoid (</w:t>
+      </w:r>
+      <w:r>
+        <w:rPr>
+          <w:rFonts w:eastAsia="Times New Roman"/>
+          <w:color w:val="222222"/>
+          <w:shd w:val="clear" w:color="auto" w:fill="FFFFFF"/>
+          <w:lang w:val="en-US"/>
+        </w:rPr>
+        <w:t>$21.23</w:t>
+      </w:r>
+      <w:r>
+        <w:rPr>
+          <w:rFonts w:eastAsia="Times New Roman"/>
+          <w:color w:val="000000"/>
+          <w:lang w:val="en-US"/>
+        </w:rPr>
+        <w:t>).</w:t>
+      </w:r>
+      <w:bookmarkStart w:id="70" w:name="_GoBack"/>
+      <w:bookmarkEnd w:id="70"/>
+    </w:p>
+    <w:p>
+      <w:pPr>
+        <w:pStyle w:val="Heading2"/>
+      </w:pPr>
+      <w:r>
+        <w:t>Time Commitment</w:t>
+      </w:r>
+    </w:p>
+    <w:p>
+      <w:pPr>
+        <w:pStyle w:val="Heading2"/>
+      </w:pPr>
+      <w:r>
+        <w:t>Mechanical Assembly</w:t>
+      </w:r>
+      <w:r>
+        <w:t xml:space="preserve"> and Breadboarding</w:t>
+      </w:r>
+    </w:p>
+    <w:p>
+      <w:pPr>
+        <w:pStyle w:val="Heading4"/>
+      </w:pPr>
+      <w:r>
+        <w:t xml:space="preserve">Digole 2.4” LCD </w:t>
+      </w:r>
+    </w:p>
+    <w:p>
+      <w:pPr>
+        <w:pStyle w:val="Heading4"/>
+      </w:pPr>
+      <w:r>
+        <w:t>NFC Reader</w:t>
+      </w:r>
+    </w:p>
+    <w:p>
+      <w:pPr>
+        <w:pStyle w:val="Heading4"/>
+      </w:pPr>
+      <w:r>
+        <w:t>Mini Push-Pull Solenoid</w:t>
+      </w:r>
+    </w:p>
+    <w:p>
+      <w:pPr>
+        <w:pStyle w:val="Heading2"/>
+      </w:pPr>
+      <w:r>
+        <w:t>PCB and Soldering</w:t>
+      </w:r>
+    </w:p>
+    <w:p>
+      <w:pPr>
+        <w:pStyle w:val="Heading4"/>
+      </w:pPr>
+      <w:r>
+        <w:t>Digole 2.4” LCD</w:t>
+      </w:r>
+    </w:p>
+    <w:p>
+      <w:pPr>
+        <w:pStyle w:val="Heading4"/>
+      </w:pPr>
+      <w:r>
+        <w:t>NFC Reader</w:t>
+      </w:r>
+    </w:p>
+    <w:p>
+      <w:pPr>
+        <w:pStyle w:val="Heading4"/>
+      </w:pPr>
+      <w:r>
+        <w:t>Mini Push-Pull Solenoid</w:t>
+      </w:r>
+    </w:p>
+    <w:p>
+      <w:pPr>
+        <w:pStyle w:val="Heading2"/>
+      </w:pPr>
+      <w:r>
+        <w:t>Program</w:t>
+      </w:r>
+    </w:p>
+    <w:p>
+      <w:pPr>
+        <w:pStyle w:val="Heading4"/>
+      </w:pPr>
+      <w:r>
+        <w:t>Digole 2.4” LCD</w:t>
+      </w:r>
+    </w:p>
+    <w:p>
+      <w:pPr>
+        <w:pStyle w:val="Heading4"/>
+      </w:pPr>
+      <w:r>
+        <w:t>NFC Reader</w:t>
+      </w:r>
+    </w:p>
+    <w:p>
+      <w:pPr>
+        <w:pStyle w:val="Heading4"/>
+      </w:pPr>
+      <w:r>
+        <w:t>Mini Push-Pull Solenoid</w:t>
+      </w:r>
+    </w:p>
+    <w:p/>
+    <w:p>
+      <w:pPr>
+        <w:pStyle w:val="Heading1"/>
+        <w:rPr>
+          <w:b/>
+        </w:rPr>
+      </w:pPr>
       <w:r>
         <w:rPr>
           <w:b/>
@@ -3499,7 +3733,7 @@
         <w:lastRenderedPageBreak/>
         <w:t>Conclusion</w:t>
       </w:r>
-      <w:bookmarkEnd w:id="70"/>
+      <w:bookmarkEnd w:id="69"/>
     </w:p>
     <w:p>
       <w:pPr>
@@ -3906,7 +4140,7 @@
       <w:rPr>
         <w:noProof/>
       </w:rPr>
-      <w:t>2</w:t>
+      <w:t>13</w:t>
     </w:r>
     <w:r>
       <w:fldChar w:fldCharType="end"/>
@@ -5176,6 +5410,23 @@
       <w:szCs w:val="18"/>
     </w:rPr>
   </w:style>
+  <w:style w:type="paragraph" w:styleId="NormalWeb">
+    <w:name w:val="Normal (Web)"/>
+    <w:basedOn w:val="Normal"/>
+    <w:uiPriority w:val="99"/>
+    <w:semiHidden/>
+    <w:unhideWhenUsed/>
+    <w:rsid w:val="00162068"/>
+    <w:pPr>
+      <w:spacing w:before="100" w:beforeAutospacing="1" w:after="100" w:afterAutospacing="1" w:line="240" w:lineRule="auto"/>
+    </w:pPr>
+    <w:rPr>
+      <w:rFonts w:ascii="Times New Roman" w:eastAsia="Times New Roman" w:hAnsi="Times New Roman" w:cs="Times New Roman"/>
+      <w:sz w:val="24"/>
+      <w:szCs w:val="24"/>
+      <w:lang w:val="en-US"/>
+    </w:rPr>
+  </w:style>
 </w:styles>
 </file>
 
@@ -5504,7 +5755,7 @@
 </file>
 
 <file path=customXml/itemProps1.xml><?xml version="1.0" encoding="utf-8"?>
-<ds:datastoreItem xmlns:ds="http://schemas.openxmlformats.org/officeDocument/2006/customXml" ds:itemID="{4BA184A1-2EA4-41F6-9BC2-A6DC0F58AFFA}">
+<ds:datastoreItem xmlns:ds="http://schemas.openxmlformats.org/officeDocument/2006/customXml" ds:itemID="{4EB1B7CA-B56F-453B-B567-B2E5D5B5B0EB}">
   <ds:schemaRefs>
     <ds:schemaRef ds:uri="http://schemas.openxmlformats.org/officeDocument/2006/bibliography"/>
   </ds:schemaRefs>

</xml_diff>

<commit_message>
Updated table of figures to be dynamic
</commit_message>
<xml_diff>
--- a/documentation/Capstone/technical_report.docx
+++ b/documentation/Capstone/technical_report.docx
@@ -3778,165 +3778,325 @@
         </w:rPr>
         <w:t>ist of Illustrations</w:t>
       </w:r>
+      <w:bookmarkStart w:id="17" w:name="_3ukbhmwid5u8" w:colFirst="0" w:colLast="0"/>
       <w:bookmarkEnd w:id="14"/>
       <w:bookmarkEnd w:id="16"/>
-    </w:p>
-    <w:p>
-      <w:pPr>
-        <w:pStyle w:val="Heading4"/>
-        <w:spacing w:line="240" w:lineRule="auto"/>
-      </w:pPr>
-      <w:bookmarkStart w:id="17" w:name="_3ukbhmwid5u8" w:colFirst="0" w:colLast="0"/>
       <w:bookmarkEnd w:id="17"/>
       <w:r>
-        <w:t xml:space="preserve">Figure 1: </w:t>
-      </w:r>
-      <w:r>
-        <w:t>Work</w:t>
-      </w:r>
-      <w:r>
-        <w:t xml:space="preserve"> Breakdown Structure</w:t>
-      </w:r>
-      <w:r>
-        <w:tab/>
-      </w:r>
-      <w:r>
-        <w:tab/>
-      </w:r>
-      <w:r>
-        <w:tab/>
-      </w:r>
-      <w:r>
-        <w:tab/>
-      </w:r>
-      <w:r>
-        <w:tab/>
-      </w:r>
-      <w:r>
-        <w:tab/>
-        <w:t>page 6</w:t>
-      </w:r>
-    </w:p>
-    <w:p>
-      <w:pPr>
-        <w:pStyle w:val="Heading4"/>
-        <w:spacing w:line="240" w:lineRule="auto"/>
-      </w:pPr>
-      <w:bookmarkStart w:id="18" w:name="_lv8o64p0vcw8" w:colFirst="0" w:colLast="0"/>
-      <w:bookmarkEnd w:id="18"/>
-      <w:r>
-        <w:t xml:space="preserve">Figure 2: </w:t>
-      </w:r>
-      <w:r>
-        <w:t xml:space="preserve">Application Flow </w:t>
-      </w:r>
-      <w:r>
-        <w:tab/>
-      </w:r>
-      <w:r>
-        <w:tab/>
-      </w:r>
-      <w:r>
-        <w:tab/>
-      </w:r>
-      <w:r>
-        <w:tab/>
-      </w:r>
-      <w:r>
-        <w:tab/>
-      </w:r>
-      <w:r>
-        <w:tab/>
-      </w:r>
-      <w:r>
-        <w:tab/>
-        <w:t>page 7</w:t>
-      </w:r>
-    </w:p>
-    <w:p>
-      <w:pPr>
-        <w:pStyle w:val="Heading4"/>
-        <w:spacing w:line="240" w:lineRule="auto"/>
-      </w:pPr>
-      <w:bookmarkStart w:id="19" w:name="_7wox20q2c7rt" w:colFirst="0" w:colLast="0"/>
-      <w:bookmarkEnd w:id="19"/>
-      <w:r>
-        <w:t>Figure 3:</w:t>
-      </w:r>
-      <w:r>
-        <w:t xml:space="preserve"> </w:t>
-      </w:r>
-      <w:r>
-        <w:t xml:space="preserve">Database Structure </w:t>
-      </w:r>
-      <w:r>
-        <w:tab/>
-      </w:r>
-      <w:r>
-        <w:tab/>
-      </w:r>
-      <w:r>
-        <w:tab/>
-      </w:r>
-      <w:r>
-        <w:tab/>
-      </w:r>
-      <w:r>
-        <w:tab/>
-      </w:r>
-      <w:r>
-        <w:tab/>
-      </w:r>
-      <w:r>
-        <w:tab/>
-        <w:t xml:space="preserve">page </w:t>
-      </w:r>
-      <w:r>
-        <w:t>9</w:t>
-      </w:r>
-    </w:p>
-    <w:p>
-      <w:pPr>
-        <w:pStyle w:val="Heading4"/>
-        <w:spacing w:line="240" w:lineRule="auto"/>
-      </w:pPr>
-      <w:r>
-        <w:t xml:space="preserve">Figure 4: </w:t>
-      </w:r>
-      <w:r>
-        <w:t>Access Level</w:t>
-      </w:r>
-      <w:r>
-        <w:tab/>
-      </w:r>
-      <w:r>
-        <w:tab/>
-      </w:r>
-      <w:r>
-        <w:tab/>
-      </w:r>
-      <w:r>
-        <w:tab/>
-      </w:r>
-      <w:r>
-        <w:tab/>
-      </w:r>
-      <w:r>
-        <w:tab/>
-      </w:r>
-      <w:r>
-        <w:tab/>
-      </w:r>
-      <w:r>
-        <w:tab/>
-        <w:t xml:space="preserve">page </w:t>
-      </w:r>
-      <w:bookmarkStart w:id="20" w:name="_5wyxwbu7z1tj" w:colFirst="0" w:colLast="0"/>
-      <w:bookmarkStart w:id="21" w:name="_ovtrcv2030rf" w:colFirst="0" w:colLast="0"/>
-      <w:bookmarkEnd w:id="20"/>
-      <w:bookmarkEnd w:id="21"/>
-      <w:r>
-        <w:t>10</w:t>
+        <w:fldChar w:fldCharType="begin"/>
+      </w:r>
+      <w:r>
+        <w:instrText xml:space="preserve"> TOC \h \z \c "Figure" </w:instrText>
+      </w:r>
+      <w:r>
+        <w:fldChar w:fldCharType="separate"/>
+      </w:r>
+      <w:r>
+        <w:fldChar w:fldCharType="end"/>
+      </w:r>
+      <w:r>
+        <w:fldChar w:fldCharType="begin"/>
+      </w:r>
+      <w:r>
+        <w:instrText xml:space="preserve"> TOC \h \z \c "Figure" </w:instrText>
+      </w:r>
+      <w:r>
+        <w:fldChar w:fldCharType="separate"/>
+      </w:r>
+    </w:p>
+    <w:p>
+      <w:pPr>
+        <w:pStyle w:val="TableofFigures"/>
+        <w:tabs>
+          <w:tab w:val="right" w:leader="dot" w:pos="9350"/>
+        </w:tabs>
+        <w:spacing w:line="480" w:lineRule="auto"/>
+        <w:rPr>
+          <w:rFonts w:asciiTheme="minorHAnsi" w:eastAsiaTheme="minorEastAsia" w:hAnsiTheme="minorHAnsi" w:cstheme="minorBidi"/>
+          <w:noProof/>
+          <w:lang w:val="en-US"/>
+        </w:rPr>
+      </w:pPr>
+      <w:hyperlink w:anchor="_Toc4085132" w:history="1">
+        <w:r>
+          <w:rPr>
+            <w:rStyle w:val="Hyperlink"/>
+            <w:noProof/>
+          </w:rPr>
+          <w:t>Figure 1 - Work Breakdown Structure</w:t>
+        </w:r>
+        <w:r>
+          <w:rPr>
+            <w:noProof/>
+            <w:webHidden/>
+          </w:rPr>
+          <w:tab/>
+        </w:r>
+        <w:r>
+          <w:rPr>
+            <w:noProof/>
+            <w:webHidden/>
+          </w:rPr>
+          <w:fldChar w:fldCharType="begin"/>
+        </w:r>
+        <w:r>
+          <w:rPr>
+            <w:noProof/>
+            <w:webHidden/>
+          </w:rPr>
+          <w:instrText xml:space="preserve"> PAGEREF _Toc4085132 \h </w:instrText>
+        </w:r>
+        <w:r>
+          <w:rPr>
+            <w:noProof/>
+            <w:webHidden/>
+          </w:rPr>
+        </w:r>
+        <w:r>
+          <w:rPr>
+            <w:noProof/>
+            <w:webHidden/>
+          </w:rPr>
+          <w:fldChar w:fldCharType="separate"/>
+        </w:r>
+        <w:r>
+          <w:rPr>
+            <w:noProof/>
+            <w:webHidden/>
+          </w:rPr>
+          <w:t>3</w:t>
+        </w:r>
+        <w:r>
+          <w:rPr>
+            <w:noProof/>
+            <w:webHidden/>
+          </w:rPr>
+          <w:fldChar w:fldCharType="end"/>
+        </w:r>
+      </w:hyperlink>
+    </w:p>
+    <w:p>
+      <w:pPr>
+        <w:pStyle w:val="TableofFigures"/>
+        <w:tabs>
+          <w:tab w:val="right" w:leader="dot" w:pos="9350"/>
+        </w:tabs>
+        <w:spacing w:line="480" w:lineRule="auto"/>
+        <w:rPr>
+          <w:rFonts w:asciiTheme="minorHAnsi" w:eastAsiaTheme="minorEastAsia" w:hAnsiTheme="minorHAnsi" w:cstheme="minorBidi"/>
+          <w:noProof/>
+          <w:lang w:val="en-US"/>
+        </w:rPr>
+      </w:pPr>
+      <w:hyperlink w:anchor="_Toc4085133" w:history="1">
+        <w:r>
+          <w:rPr>
+            <w:rStyle w:val="Hyperlink"/>
+            <w:noProof/>
+          </w:rPr>
+          <w:t>Figure 2 - Application Flow</w:t>
+        </w:r>
+        <w:r>
+          <w:rPr>
+            <w:noProof/>
+            <w:webHidden/>
+          </w:rPr>
+          <w:tab/>
+        </w:r>
+        <w:r>
+          <w:rPr>
+            <w:noProof/>
+            <w:webHidden/>
+          </w:rPr>
+          <w:fldChar w:fldCharType="begin"/>
+        </w:r>
+        <w:r>
+          <w:rPr>
+            <w:noProof/>
+            <w:webHidden/>
+          </w:rPr>
+          <w:instrText xml:space="preserve"> PAGEREF _Toc4085133 \h </w:instrText>
+        </w:r>
+        <w:r>
+          <w:rPr>
+            <w:noProof/>
+            <w:webHidden/>
+          </w:rPr>
+        </w:r>
+        <w:r>
+          <w:rPr>
+            <w:noProof/>
+            <w:webHidden/>
+          </w:rPr>
+          <w:fldChar w:fldCharType="separate"/>
+        </w:r>
+        <w:r>
+          <w:rPr>
+            <w:noProof/>
+            <w:webHidden/>
+          </w:rPr>
+          <w:t>4</w:t>
+        </w:r>
+        <w:r>
+          <w:rPr>
+            <w:noProof/>
+            <w:webHidden/>
+          </w:rPr>
+          <w:fldChar w:fldCharType="end"/>
+        </w:r>
+      </w:hyperlink>
+    </w:p>
+    <w:p>
+      <w:pPr>
+        <w:pStyle w:val="TableofFigures"/>
+        <w:tabs>
+          <w:tab w:val="right" w:leader="dot" w:pos="9350"/>
+        </w:tabs>
+        <w:spacing w:line="480" w:lineRule="auto"/>
+        <w:rPr>
+          <w:rFonts w:asciiTheme="minorHAnsi" w:eastAsiaTheme="minorEastAsia" w:hAnsiTheme="minorHAnsi" w:cstheme="minorBidi"/>
+          <w:noProof/>
+          <w:lang w:val="en-US"/>
+        </w:rPr>
+      </w:pPr>
+      <w:hyperlink w:anchor="_Toc4085134" w:history="1">
+        <w:r>
+          <w:rPr>
+            <w:rStyle w:val="Hyperlink"/>
+            <w:noProof/>
+          </w:rPr>
+          <w:t>Figure 3 - Database Structure</w:t>
+        </w:r>
+        <w:r>
+          <w:rPr>
+            <w:noProof/>
+            <w:webHidden/>
+          </w:rPr>
+          <w:tab/>
+        </w:r>
+        <w:r>
+          <w:rPr>
+            <w:noProof/>
+            <w:webHidden/>
+          </w:rPr>
+          <w:fldChar w:fldCharType="begin"/>
+        </w:r>
+        <w:r>
+          <w:rPr>
+            <w:noProof/>
+            <w:webHidden/>
+          </w:rPr>
+          <w:instrText xml:space="preserve"> PAGEREF _Toc4085134 \h </w:instrText>
+        </w:r>
+        <w:r>
+          <w:rPr>
+            <w:noProof/>
+            <w:webHidden/>
+          </w:rPr>
+        </w:r>
+        <w:r>
+          <w:rPr>
+            <w:noProof/>
+            <w:webHidden/>
+          </w:rPr>
+          <w:fldChar w:fldCharType="separate"/>
+        </w:r>
+        <w:r>
+          <w:rPr>
+            <w:noProof/>
+            <w:webHidden/>
+          </w:rPr>
+          <w:t>7</w:t>
+        </w:r>
+        <w:r>
+          <w:rPr>
+            <w:noProof/>
+            <w:webHidden/>
+          </w:rPr>
+          <w:fldChar w:fldCharType="end"/>
+        </w:r>
+      </w:hyperlink>
+    </w:p>
+    <w:p>
+      <w:pPr>
+        <w:pStyle w:val="TableofFigures"/>
+        <w:tabs>
+          <w:tab w:val="right" w:leader="dot" w:pos="9350"/>
+        </w:tabs>
+        <w:spacing w:line="480" w:lineRule="auto"/>
+        <w:rPr>
+          <w:rFonts w:asciiTheme="minorHAnsi" w:eastAsiaTheme="minorEastAsia" w:hAnsiTheme="minorHAnsi" w:cstheme="minorBidi"/>
+          <w:noProof/>
+          <w:lang w:val="en-US"/>
+        </w:rPr>
+      </w:pPr>
+      <w:hyperlink w:anchor="_Toc4085135" w:history="1">
+        <w:r>
+          <w:rPr>
+            <w:rStyle w:val="Hyperlink"/>
+            <w:noProof/>
+          </w:rPr>
+          <w:t>Figure 4 - Access Level Representation</w:t>
+        </w:r>
+        <w:r>
+          <w:rPr>
+            <w:noProof/>
+            <w:webHidden/>
+          </w:rPr>
+          <w:tab/>
+        </w:r>
+        <w:r>
+          <w:rPr>
+            <w:noProof/>
+            <w:webHidden/>
+          </w:rPr>
+          <w:fldChar w:fldCharType="begin"/>
+        </w:r>
+        <w:r>
+          <w:rPr>
+            <w:noProof/>
+            <w:webHidden/>
+          </w:rPr>
+          <w:instrText xml:space="preserve"> PAGEREF _Toc4085135 \h </w:instrText>
+        </w:r>
+        <w:r>
+          <w:rPr>
+            <w:noProof/>
+            <w:webHidden/>
+          </w:rPr>
+        </w:r>
+        <w:r>
+          <w:rPr>
+            <w:noProof/>
+            <w:webHidden/>
+          </w:rPr>
+          <w:fldChar w:fldCharType="separate"/>
+        </w:r>
+        <w:r>
+          <w:rPr>
+            <w:noProof/>
+            <w:webHidden/>
+          </w:rPr>
+          <w:t>8</w:t>
+        </w:r>
+        <w:r>
+          <w:rPr>
+            <w:noProof/>
+            <w:webHidden/>
+          </w:rPr>
+          <w:fldChar w:fldCharType="end"/>
+        </w:r>
+      </w:hyperlink>
+    </w:p>
+    <w:p>
+      <w:pPr>
+        <w:pStyle w:val="TableofFigures"/>
+        <w:tabs>
+          <w:tab w:val="right" w:leader="dot" w:pos="9350"/>
+        </w:tabs>
+      </w:pPr>
+      <w:r>
+        <w:fldChar w:fldCharType="end"/>
       </w:r>
     </w:p>
     <w:p>
@@ -3969,8 +4129,8 @@
           <w:szCs w:val="46"/>
         </w:rPr>
       </w:pPr>
-      <w:bookmarkStart w:id="22" w:name="_th0c5xcwi2vv" w:colFirst="0" w:colLast="0"/>
-      <w:bookmarkEnd w:id="22"/>
+      <w:bookmarkStart w:id="18" w:name="_th0c5xcwi2vv" w:colFirst="0" w:colLast="0"/>
+      <w:bookmarkEnd w:id="18"/>
     </w:p>
     <w:p>
       <w:pPr>
@@ -3984,6 +4144,8 @@
           <w:szCs w:val="46"/>
         </w:rPr>
       </w:pPr>
+      <w:bookmarkStart w:id="19" w:name="_GoBack"/>
+      <w:bookmarkEnd w:id="19"/>
     </w:p>
     <w:p>
       <w:pPr>
@@ -4027,18 +4189,21 @@
           <w:docGrid w:linePitch="299"/>
         </w:sectPr>
       </w:pPr>
-      <w:bookmarkStart w:id="23" w:name="_95t294rxdp0a" w:colFirst="0" w:colLast="0"/>
-      <w:bookmarkStart w:id="24" w:name="_a0extjuio2ea" w:colFirst="0" w:colLast="0"/>
-      <w:bookmarkStart w:id="25" w:name="_xrfdc86onh9b" w:colFirst="0" w:colLast="0"/>
-      <w:bookmarkStart w:id="26" w:name="_v8yvimqmjaew" w:colFirst="0" w:colLast="0"/>
-      <w:bookmarkStart w:id="27" w:name="_uf4f0lb9y56x" w:colFirst="0" w:colLast="0"/>
-      <w:bookmarkStart w:id="28" w:name="_9sbvw2udgzoq" w:colFirst="0" w:colLast="0"/>
-      <w:bookmarkStart w:id="29" w:name="_ddxu0zu1fa5h" w:colFirst="0" w:colLast="0"/>
-      <w:bookmarkStart w:id="30" w:name="_4mgduai1aain" w:colFirst="0" w:colLast="0"/>
-      <w:bookmarkStart w:id="31" w:name="_1wthglqqv3p8" w:colFirst="0" w:colLast="0"/>
-      <w:bookmarkStart w:id="32" w:name="_ovd9ggaio4le" w:colFirst="0" w:colLast="0"/>
-      <w:bookmarkStart w:id="33" w:name="_r92v4895lkeu" w:colFirst="0" w:colLast="0"/>
-      <w:bookmarkStart w:id="34" w:name="_Toc2876277"/>
+      <w:bookmarkStart w:id="20" w:name="_95t294rxdp0a" w:colFirst="0" w:colLast="0"/>
+      <w:bookmarkStart w:id="21" w:name="_a0extjuio2ea" w:colFirst="0" w:colLast="0"/>
+      <w:bookmarkStart w:id="22" w:name="_xrfdc86onh9b" w:colFirst="0" w:colLast="0"/>
+      <w:bookmarkStart w:id="23" w:name="_v8yvimqmjaew" w:colFirst="0" w:colLast="0"/>
+      <w:bookmarkStart w:id="24" w:name="_uf4f0lb9y56x" w:colFirst="0" w:colLast="0"/>
+      <w:bookmarkStart w:id="25" w:name="_9sbvw2udgzoq" w:colFirst="0" w:colLast="0"/>
+      <w:bookmarkStart w:id="26" w:name="_ddxu0zu1fa5h" w:colFirst="0" w:colLast="0"/>
+      <w:bookmarkStart w:id="27" w:name="_4mgduai1aain" w:colFirst="0" w:colLast="0"/>
+      <w:bookmarkStart w:id="28" w:name="_1wthglqqv3p8" w:colFirst="0" w:colLast="0"/>
+      <w:bookmarkStart w:id="29" w:name="_ovd9ggaio4le" w:colFirst="0" w:colLast="0"/>
+      <w:bookmarkStart w:id="30" w:name="_r92v4895lkeu" w:colFirst="0" w:colLast="0"/>
+      <w:bookmarkStart w:id="31" w:name="_Toc2876277"/>
+      <w:bookmarkEnd w:id="20"/>
+      <w:bookmarkEnd w:id="21"/>
+      <w:bookmarkEnd w:id="22"/>
       <w:bookmarkEnd w:id="23"/>
       <w:bookmarkEnd w:id="24"/>
       <w:bookmarkEnd w:id="25"/>
@@ -4047,36 +4212,34 @@
       <w:bookmarkEnd w:id="28"/>
       <w:bookmarkEnd w:id="29"/>
       <w:bookmarkEnd w:id="30"/>
+    </w:p>
+    <w:p>
+      <w:pPr>
+        <w:pStyle w:val="Heading1"/>
+        <w:spacing w:line="480" w:lineRule="auto"/>
+        <w:rPr>
+          <w:b/>
+        </w:rPr>
+      </w:pPr>
+      <w:bookmarkStart w:id="32" w:name="_Toc4083512"/>
+      <w:r>
+        <w:rPr>
+          <w:b/>
+        </w:rPr>
+        <w:lastRenderedPageBreak/>
+        <w:t>Requirements Specification</w:t>
+      </w:r>
       <w:bookmarkEnd w:id="31"/>
       <w:bookmarkEnd w:id="32"/>
-      <w:bookmarkEnd w:id="33"/>
-    </w:p>
-    <w:p>
-      <w:pPr>
-        <w:pStyle w:val="Heading1"/>
-        <w:spacing w:line="480" w:lineRule="auto"/>
-        <w:rPr>
-          <w:b/>
-        </w:rPr>
-      </w:pPr>
-      <w:bookmarkStart w:id="35" w:name="_Toc4083512"/>
-      <w:r>
-        <w:rPr>
-          <w:b/>
-        </w:rPr>
-        <w:lastRenderedPageBreak/>
-        <w:t>Requirements Specification</w:t>
-      </w:r>
-      <w:bookmarkEnd w:id="34"/>
-      <w:bookmarkEnd w:id="35"/>
-    </w:p>
-    <w:p>
-      <w:pPr>
-        <w:spacing w:line="480" w:lineRule="auto"/>
-      </w:pPr>
-    </w:p>
-    <w:p>
-      <w:pPr>
+    </w:p>
+    <w:p>
+      <w:pPr>
+        <w:spacing w:line="480" w:lineRule="auto"/>
+      </w:pPr>
+    </w:p>
+    <w:p>
+      <w:pPr>
+        <w:keepNext/>
         <w:spacing w:line="480" w:lineRule="auto"/>
       </w:pPr>
       <w:r>
@@ -4136,17 +4299,64 @@
     </w:p>
     <w:p>
       <w:pPr>
-        <w:spacing w:line="480" w:lineRule="auto"/>
-      </w:pPr>
-    </w:p>
-    <w:p>
-      <w:pPr>
-        <w:spacing w:line="480" w:lineRule="auto"/>
-        <w:jc w:val="right"/>
-      </w:pPr>
-      <w:r>
-        <w:t>Figure 1: Work Breakdown Structure</w:t>
-      </w:r>
+        <w:pStyle w:val="Caption"/>
+        <w:rPr>
+          <w:color w:val="auto"/>
+          <w:sz w:val="22"/>
+        </w:rPr>
+      </w:pPr>
+      <w:bookmarkStart w:id="33" w:name="_Toc4085132"/>
+      <w:r>
+        <w:rPr>
+          <w:color w:val="auto"/>
+          <w:sz w:val="22"/>
+        </w:rPr>
+        <w:t xml:space="preserve">Figure </w:t>
+      </w:r>
+      <w:r>
+        <w:rPr>
+          <w:color w:val="auto"/>
+          <w:sz w:val="22"/>
+        </w:rPr>
+        <w:fldChar w:fldCharType="begin"/>
+      </w:r>
+      <w:r>
+        <w:rPr>
+          <w:color w:val="auto"/>
+          <w:sz w:val="22"/>
+        </w:rPr>
+        <w:instrText xml:space="preserve"> SEQ Figure \* ARABIC </w:instrText>
+      </w:r>
+      <w:r>
+        <w:rPr>
+          <w:color w:val="auto"/>
+          <w:sz w:val="22"/>
+        </w:rPr>
+        <w:fldChar w:fldCharType="separate"/>
+      </w:r>
+      <w:r>
+        <w:rPr>
+          <w:noProof/>
+          <w:color w:val="auto"/>
+          <w:sz w:val="22"/>
+        </w:rPr>
+        <w:t>1</w:t>
+      </w:r>
+      <w:r>
+        <w:rPr>
+          <w:color w:val="auto"/>
+          <w:sz w:val="22"/>
+        </w:rPr>
+        <w:fldChar w:fldCharType="end"/>
+      </w:r>
+      <w:r>
+        <w:rPr>
+          <w:color w:val="auto"/>
+          <w:sz w:val="22"/>
+        </w:rPr>
+        <w:t xml:space="preserve"> - Work Breakdown Structure</w:t>
+      </w:r>
+      <w:bookmarkEnd w:id="33"/>
     </w:p>
     <w:p>
       <w:pPr>
@@ -4160,51 +4370,51 @@
         <w:keepLines w:val="0"/>
         <w:spacing w:line="480" w:lineRule="auto"/>
       </w:pPr>
-      <w:bookmarkStart w:id="36" w:name="_u24gjf7a70zt" w:colFirst="0" w:colLast="0"/>
-      <w:bookmarkStart w:id="37" w:name="_Toc2876278"/>
-      <w:bookmarkStart w:id="38" w:name="_Toc4083513"/>
+      <w:bookmarkStart w:id="34" w:name="_u24gjf7a70zt" w:colFirst="0" w:colLast="0"/>
+      <w:bookmarkStart w:id="35" w:name="_Toc2876278"/>
+      <w:bookmarkStart w:id="36" w:name="_Toc4083513"/>
+      <w:bookmarkEnd w:id="34"/>
+      <w:r>
+        <w:t>Software</w:t>
+      </w:r>
+      <w:bookmarkEnd w:id="35"/>
       <w:bookmarkEnd w:id="36"/>
-      <w:r>
-        <w:t>Software</w:t>
-      </w:r>
+    </w:p>
+    <w:p>
+      <w:pPr>
+        <w:spacing w:line="480" w:lineRule="auto"/>
+      </w:pPr>
+      <w:r>
+        <w:t>In this section</w:t>
+      </w:r>
+      <w:r>
+        <w:t>,</w:t>
+      </w:r>
+      <w:r>
+        <w:t xml:space="preserve"> we will describe the requirements for the application and the database that will work in parallel with the hardware for the capstone project of the Computer Engineering Technology program at Humber College. These requirements will outline the specifications of the </w:t>
+      </w:r>
+      <w:r>
+        <w:t>Broadcom</w:t>
+      </w:r>
+      <w:r>
+        <w:t xml:space="preserve"> development platform as well as the three sensors/effectors that will be interfaced.</w:t>
+      </w:r>
+    </w:p>
+    <w:p>
+      <w:pPr>
+        <w:pStyle w:val="Heading3"/>
+        <w:spacing w:line="480" w:lineRule="auto"/>
+      </w:pPr>
+      <w:bookmarkStart w:id="37" w:name="_bucs3q60t2ut" w:colFirst="0" w:colLast="0"/>
+      <w:bookmarkStart w:id="38" w:name="_Toc2876279"/>
+      <w:bookmarkStart w:id="39" w:name="_Toc4083514"/>
       <w:bookmarkEnd w:id="37"/>
-      <w:bookmarkEnd w:id="38"/>
-    </w:p>
-    <w:p>
-      <w:pPr>
-        <w:spacing w:line="480" w:lineRule="auto"/>
-      </w:pPr>
-      <w:r>
-        <w:t>In this section</w:t>
-      </w:r>
-      <w:r>
-        <w:t>,</w:t>
-      </w:r>
-      <w:r>
-        <w:t xml:space="preserve"> we will describe the requirements for the application and the database that will work in parallel with the hardware for the capstone project of the Computer Engineering Technology program at Humber College. These requirements will outline the specifications of the </w:t>
-      </w:r>
-      <w:r>
-        <w:t>Broadcom</w:t>
-      </w:r>
-      <w:r>
-        <w:t xml:space="preserve"> development platform as well as the three sensors/effectors that will be interfaced.</w:t>
-      </w:r>
-    </w:p>
-    <w:p>
-      <w:pPr>
-        <w:pStyle w:val="Heading3"/>
-        <w:spacing w:line="480" w:lineRule="auto"/>
-      </w:pPr>
-      <w:bookmarkStart w:id="39" w:name="_bucs3q60t2ut" w:colFirst="0" w:colLast="0"/>
-      <w:bookmarkStart w:id="40" w:name="_Toc2876279"/>
-      <w:bookmarkStart w:id="41" w:name="_Toc4083514"/>
-      <w:bookmarkEnd w:id="39"/>
       <w:r>
         <w:lastRenderedPageBreak/>
         <w:t>Mobile Application</w:t>
       </w:r>
-      <w:bookmarkEnd w:id="40"/>
-      <w:bookmarkEnd w:id="41"/>
+      <w:bookmarkEnd w:id="38"/>
+      <w:bookmarkEnd w:id="39"/>
       <w:r>
         <w:tab/>
         <w:t xml:space="preserve"> </w:t>
@@ -4237,8 +4447,8 @@
           <w:color w:val="000000"/>
         </w:rPr>
       </w:pPr>
-      <w:bookmarkStart w:id="42" w:name="_uib189u0bhcw" w:colFirst="0" w:colLast="0"/>
-      <w:bookmarkEnd w:id="42"/>
+      <w:bookmarkStart w:id="40" w:name="_uib189u0bhcw" w:colFirst="0" w:colLast="0"/>
+      <w:bookmarkEnd w:id="40"/>
       <w:r>
         <w:rPr>
           <w:color w:val="000000"/>
@@ -4267,6 +4477,7 @@
     </w:p>
     <w:p>
       <w:pPr>
+        <w:keepNext/>
         <w:spacing w:line="480" w:lineRule="auto"/>
       </w:pPr>
       <w:r>
@@ -4313,19 +4524,69 @@
     </w:p>
     <w:p>
       <w:pPr>
-        <w:spacing w:line="480" w:lineRule="auto"/>
-      </w:pPr>
-    </w:p>
-    <w:p>
-      <w:pPr>
-        <w:spacing w:line="480" w:lineRule="auto"/>
-        <w:jc w:val="right"/>
-      </w:pPr>
-      <w:r>
-        <w:t>Figure 2: Application Flow</w:t>
-      </w:r>
-      <w:bookmarkStart w:id="43" w:name="_c3gzzhjb5h16" w:colFirst="0" w:colLast="0"/>
-      <w:bookmarkEnd w:id="43"/>
+        <w:pStyle w:val="Caption"/>
+        <w:rPr>
+          <w:color w:val="auto"/>
+          <w:sz w:val="22"/>
+        </w:rPr>
+      </w:pPr>
+      <w:bookmarkStart w:id="41" w:name="_Toc4085133"/>
+      <w:r>
+        <w:rPr>
+          <w:color w:val="auto"/>
+          <w:sz w:val="22"/>
+        </w:rPr>
+        <w:t xml:space="preserve">Figure </w:t>
+      </w:r>
+      <w:r>
+        <w:rPr>
+          <w:color w:val="auto"/>
+          <w:sz w:val="22"/>
+        </w:rPr>
+        <w:fldChar w:fldCharType="begin"/>
+      </w:r>
+      <w:r>
+        <w:rPr>
+          <w:color w:val="auto"/>
+          <w:sz w:val="22"/>
+        </w:rPr>
+        <w:instrText xml:space="preserve"> SEQ Figure \* ARABIC </w:instrText>
+      </w:r>
+      <w:r>
+        <w:rPr>
+          <w:color w:val="auto"/>
+          <w:sz w:val="22"/>
+        </w:rPr>
+        <w:fldChar w:fldCharType="separate"/>
+      </w:r>
+      <w:r>
+        <w:rPr>
+          <w:noProof/>
+          <w:color w:val="auto"/>
+          <w:sz w:val="22"/>
+        </w:rPr>
+        <w:t>2</w:t>
+      </w:r>
+      <w:r>
+        <w:rPr>
+          <w:color w:val="auto"/>
+          <w:sz w:val="22"/>
+        </w:rPr>
+        <w:fldChar w:fldCharType="end"/>
+      </w:r>
+      <w:r>
+        <w:rPr>
+          <w:color w:val="auto"/>
+          <w:sz w:val="22"/>
+        </w:rPr>
+        <w:t xml:space="preserve"> - Application Flow</w:t>
+      </w:r>
+      <w:bookmarkEnd w:id="41"/>
+    </w:p>
+    <w:p>
+      <w:pPr>
+        <w:spacing w:line="480" w:lineRule="auto"/>
+      </w:pPr>
     </w:p>
     <w:p>
       <w:pPr>
@@ -4430,97 +4691,97 @@
         </w:rPr>
         <w:tab/>
       </w:r>
-      <w:bookmarkStart w:id="44" w:name="_fl3s5vbqwpcg" w:colFirst="0" w:colLast="0"/>
+      <w:bookmarkStart w:id="42" w:name="_fl3s5vbqwpcg" w:colFirst="0" w:colLast="0"/>
+      <w:bookmarkEnd w:id="42"/>
+    </w:p>
+    <w:p>
+      <w:pPr>
+        <w:pStyle w:val="Heading4"/>
+        <w:spacing w:line="480" w:lineRule="auto"/>
+      </w:pPr>
+      <w:r>
+        <w:t>Assumptions and Dependencies</w:t>
+      </w:r>
+      <w:r>
+        <w:tab/>
+      </w:r>
+      <w:r>
+        <w:tab/>
+      </w:r>
+      <w:r>
+        <w:tab/>
+      </w:r>
+      <w:r>
+        <w:tab/>
+      </w:r>
+      <w:r>
+        <w:tab/>
+      </w:r>
+    </w:p>
+    <w:p>
+      <w:pPr>
+        <w:spacing w:line="480" w:lineRule="auto"/>
+      </w:pPr>
+      <w:r>
+        <w:t>The most significant dependencies of this mobile application include the server-side database (where the data will be stored), the actual hardware it is going to communicate with, and time as the time constraint we have is restricted to 10 weeks. These constraints do affect the development time and the list of features that are going to be implemented, therefore in the final version some of the features might not be fully integrated and compatible, but the functionality will be implemented. There might be feature drop as a result of the time constraint, which can be implemented at a later version of the application.</w:t>
+      </w:r>
+    </w:p>
+    <w:p>
+      <w:pPr>
+        <w:pStyle w:val="Heading3"/>
+      </w:pPr>
+      <w:bookmarkStart w:id="43" w:name="_t927v7rog6v5" w:colFirst="0" w:colLast="0"/>
+      <w:bookmarkStart w:id="44" w:name="_mhse08ih8muq" w:colFirst="0" w:colLast="0"/>
+      <w:bookmarkStart w:id="45" w:name="_xb6mb0p96j7" w:colFirst="0" w:colLast="0"/>
+      <w:bookmarkStart w:id="46" w:name="_Toc2876280"/>
+      <w:bookmarkStart w:id="47" w:name="_Toc4083515"/>
+      <w:bookmarkEnd w:id="43"/>
       <w:bookmarkEnd w:id="44"/>
-    </w:p>
-    <w:p>
-      <w:pPr>
-        <w:pStyle w:val="Heading4"/>
-        <w:spacing w:line="480" w:lineRule="auto"/>
-      </w:pPr>
-      <w:r>
-        <w:t>Assumptions and Dependencies</w:t>
-      </w:r>
-      <w:r>
-        <w:tab/>
-      </w:r>
-      <w:r>
-        <w:tab/>
-      </w:r>
-      <w:r>
-        <w:tab/>
-      </w:r>
-      <w:r>
-        <w:tab/>
-      </w:r>
-      <w:r>
-        <w:tab/>
-      </w:r>
-    </w:p>
-    <w:p>
-      <w:pPr>
-        <w:spacing w:line="480" w:lineRule="auto"/>
-      </w:pPr>
-      <w:r>
-        <w:t>The most significant dependencies of this mobile application include the server-side database (where the data will be stored), the actual hardware it is going to communicate with, and time as the time constraint we have is restricted to 10 weeks. These constraints do affect the development time and the list of features that are going to be implemented, therefore in the final version some of the features might not be fully integrated and compatible, but the functionality will be implemented. There might be feature drop as a result of the time constraint, which can be implemented at a later version of the application.</w:t>
-      </w:r>
-    </w:p>
-    <w:p>
-      <w:pPr>
-        <w:pStyle w:val="Heading3"/>
-      </w:pPr>
-      <w:bookmarkStart w:id="45" w:name="_t927v7rog6v5" w:colFirst="0" w:colLast="0"/>
-      <w:bookmarkStart w:id="46" w:name="_mhse08ih8muq" w:colFirst="0" w:colLast="0"/>
-      <w:bookmarkStart w:id="47" w:name="_xb6mb0p96j7" w:colFirst="0" w:colLast="0"/>
-      <w:bookmarkStart w:id="48" w:name="_Toc2876280"/>
-      <w:bookmarkStart w:id="49" w:name="_Toc4083515"/>
       <w:bookmarkEnd w:id="45"/>
+      <w:r>
+        <w:t>Database</w:t>
+      </w:r>
       <w:bookmarkEnd w:id="46"/>
       <w:bookmarkEnd w:id="47"/>
-      <w:r>
-        <w:t>Database</w:t>
-      </w:r>
+    </w:p>
+    <w:p>
+      <w:pPr>
+        <w:pStyle w:val="Heading4"/>
+        <w:spacing w:line="480" w:lineRule="auto"/>
+        <w:rPr>
+          <w:color w:val="000000"/>
+        </w:rPr>
+      </w:pPr>
+      <w:bookmarkStart w:id="48" w:name="_gpbmgdeifkjy" w:colFirst="0" w:colLast="0"/>
       <w:bookmarkEnd w:id="48"/>
+      <w:r>
+        <w:rPr>
+          <w:color w:val="000000"/>
+        </w:rPr>
+        <w:t>Purpose</w:t>
+      </w:r>
+    </w:p>
+    <w:p>
+      <w:pPr>
+        <w:spacing w:line="480" w:lineRule="auto"/>
+      </w:pPr>
+      <w:r>
+        <w:t>The database will be used to store relevant room information for rooms that have been registered with the application, as well as information about employees/students who have been registered with RFID cards. Additionally, administrators using the application to configure rooms will be required to log in, as a result, account information will be stored.</w:t>
+      </w:r>
+      <w:r>
+        <w:tab/>
+      </w:r>
+    </w:p>
+    <w:p>
+      <w:pPr>
+        <w:pStyle w:val="Heading4"/>
+        <w:spacing w:line="480" w:lineRule="auto"/>
+        <w:rPr>
+          <w:color w:val="000000"/>
+        </w:rPr>
+      </w:pPr>
+      <w:bookmarkStart w:id="49" w:name="_jhg99r5wgz11" w:colFirst="0" w:colLast="0"/>
       <w:bookmarkEnd w:id="49"/>
-    </w:p>
-    <w:p>
-      <w:pPr>
-        <w:pStyle w:val="Heading4"/>
-        <w:spacing w:line="480" w:lineRule="auto"/>
-        <w:rPr>
-          <w:color w:val="000000"/>
-        </w:rPr>
-      </w:pPr>
-      <w:bookmarkStart w:id="50" w:name="_gpbmgdeifkjy" w:colFirst="0" w:colLast="0"/>
-      <w:bookmarkEnd w:id="50"/>
-      <w:r>
-        <w:rPr>
-          <w:color w:val="000000"/>
-        </w:rPr>
-        <w:t>Purpose</w:t>
-      </w:r>
-    </w:p>
-    <w:p>
-      <w:pPr>
-        <w:spacing w:line="480" w:lineRule="auto"/>
-      </w:pPr>
-      <w:r>
-        <w:t>The database will be used to store relevant room information for rooms that have been registered with the application, as well as information about employees/students who have been registered with RFID cards. Additionally, administrators using the application to configure rooms will be required to log in, as a result, account information will be stored.</w:t>
-      </w:r>
-      <w:r>
-        <w:tab/>
-      </w:r>
-    </w:p>
-    <w:p>
-      <w:pPr>
-        <w:pStyle w:val="Heading4"/>
-        <w:spacing w:line="480" w:lineRule="auto"/>
-        <w:rPr>
-          <w:color w:val="000000"/>
-        </w:rPr>
-      </w:pPr>
-      <w:bookmarkStart w:id="51" w:name="_jhg99r5wgz11" w:colFirst="0" w:colLast="0"/>
-      <w:bookmarkEnd w:id="51"/>
       <w:r>
         <w:rPr>
           <w:color w:val="000000"/>
@@ -4580,64 +4841,61 @@
         <w:pStyle w:val="Heading4"/>
         <w:spacing w:line="480" w:lineRule="auto"/>
       </w:pPr>
-      <w:bookmarkStart w:id="52" w:name="_rwm0swjj3amo" w:colFirst="0" w:colLast="0"/>
+      <w:bookmarkStart w:id="50" w:name="_rwm0swjj3amo" w:colFirst="0" w:colLast="0"/>
+      <w:bookmarkEnd w:id="50"/>
+      <w:r>
+        <w:t>Assumptions and Dependencies</w:t>
+      </w:r>
+    </w:p>
+    <w:p>
+      <w:pPr>
+        <w:spacing w:line="480" w:lineRule="auto"/>
+        <w:rPr>
+          <w:b/>
+        </w:rPr>
+      </w:pPr>
+      <w:bookmarkStart w:id="51" w:name="_3a9wd1us5114" w:colFirst="0" w:colLast="0"/>
+      <w:bookmarkEnd w:id="51"/>
+      <w:r>
+        <w:t xml:space="preserve">Due to the nature of our application and its hardware, the most significant dependency going forward is the requirement of having 100% connectivity to the internet. In order for the hardware, and the application to function accordingly, they will both need to be connected to our cloud service at all times. Additionally, we are utilizing Firebase’s free plan to store data. As such, in order to not incur additional charges or reduce functionality for the user, we will need to limit data rates to the specified plan. </w:t>
+      </w:r>
+    </w:p>
+    <w:p>
+      <w:pPr>
+        <w:pStyle w:val="Heading4"/>
+        <w:spacing w:line="480" w:lineRule="auto"/>
+        <w:rPr>
+          <w:color w:val="000000"/>
+        </w:rPr>
+      </w:pPr>
+      <w:r>
+        <w:rPr>
+          <w:color w:val="000000"/>
+        </w:rPr>
+        <w:t>Database Structure</w:t>
+      </w:r>
+    </w:p>
+    <w:p>
+      <w:pPr>
+        <w:spacing w:line="480" w:lineRule="auto"/>
+      </w:pPr>
+      <w:r>
+        <w:t>At the top level, only one branch is presented, each child holding a unique string value for registered users. Continuing, each user node holds the pertinent information used for authentication as well as two branched nodes; rooms and personnel. The rooms branch holds all the information associated with the user’s rooms that have been set up through the application (access level and name). The personnel branch, similar to the rooms branch, holds all the information associated with the personnel set up by the user through our application (name, access level, and avatar colour). A visual representation of the database’s structure and the functionality of the access level can be found in Figure 2 and 3 respectively.</w:t>
+      </w:r>
+    </w:p>
+    <w:p>
+      <w:pPr>
+        <w:spacing w:line="480" w:lineRule="auto"/>
+      </w:pPr>
+    </w:p>
+    <w:p>
+      <w:pPr>
+        <w:keepNext/>
+        <w:spacing w:line="480" w:lineRule="auto"/>
+        <w:jc w:val="center"/>
+      </w:pPr>
+      <w:bookmarkStart w:id="52" w:name="_goi3s9thq4o6" w:colFirst="0" w:colLast="0"/>
       <w:bookmarkEnd w:id="52"/>
-      <w:r>
-        <w:t>Assumptions and Dependencies</w:t>
-      </w:r>
-    </w:p>
-    <w:p>
-      <w:pPr>
-        <w:spacing w:line="480" w:lineRule="auto"/>
-        <w:rPr>
-          <w:b/>
-        </w:rPr>
-      </w:pPr>
-      <w:bookmarkStart w:id="53" w:name="_3a9wd1us5114" w:colFirst="0" w:colLast="0"/>
-      <w:bookmarkEnd w:id="53"/>
-      <w:r>
-        <w:t xml:space="preserve">Due to the nature of our application and its hardware, the most significant dependency going forward is the requirement of having 100% connectivity to the internet. In order for the hardware, and the application to function accordingly, they will both need to be connected to our cloud service at all times. Additionally, we are utilizing Firebase’s free plan to store data. As such, in order to not incur additional charges or reduce functionality for the user, we will need to limit data rates to the specified plan. </w:t>
-      </w:r>
-    </w:p>
-    <w:p>
-      <w:pPr>
-        <w:pStyle w:val="Heading4"/>
-        <w:spacing w:line="480" w:lineRule="auto"/>
-        <w:rPr>
-          <w:color w:val="000000"/>
-        </w:rPr>
-      </w:pPr>
-      <w:r>
-        <w:rPr>
-          <w:color w:val="000000"/>
-        </w:rPr>
-        <w:t>Database Structure</w:t>
-      </w:r>
-    </w:p>
-    <w:p>
-      <w:pPr>
-        <w:spacing w:line="480" w:lineRule="auto"/>
-      </w:pPr>
-      <w:r>
-        <w:t>At the top level, only one branch is presented, each child holding a unique string value for registered users. Continuing, each user node holds the pertinent information used for authentication as well as two branched nodes; rooms and personnel. The rooms branch holds all the information associated with the user’s rooms that have been set up through the application (access level and name). The personnel branch, similar to the rooms branch, holds all the information associated with the personnel set up by the user through our application (name, access level, and avatar colour). A visual representation of the database’s structure and the functionality of the access level can be found in Figure 2 and 3 respectively.</w:t>
-      </w:r>
-    </w:p>
-    <w:p>
-      <w:pPr>
-        <w:spacing w:line="480" w:lineRule="auto"/>
-      </w:pPr>
-    </w:p>
-    <w:p>
-      <w:pPr>
-        <w:spacing w:line="480" w:lineRule="auto"/>
-        <w:jc w:val="center"/>
-        <w:rPr>
-          <w:b/>
-          <w:color w:val="111111"/>
-        </w:rPr>
-      </w:pPr>
-      <w:bookmarkStart w:id="54" w:name="_goi3s9thq4o6" w:colFirst="0" w:colLast="0"/>
-      <w:bookmarkEnd w:id="54"/>
       <w:r>
         <w:rPr>
           <w:noProof/>
@@ -4683,6 +4941,68 @@
     </w:p>
     <w:p>
       <w:pPr>
+        <w:pStyle w:val="Caption"/>
+        <w:rPr>
+          <w:b/>
+          <w:color w:val="auto"/>
+          <w:sz w:val="22"/>
+        </w:rPr>
+      </w:pPr>
+      <w:bookmarkStart w:id="53" w:name="_Toc4085134"/>
+      <w:r>
+        <w:rPr>
+          <w:color w:val="auto"/>
+          <w:sz w:val="22"/>
+        </w:rPr>
+        <w:t xml:space="preserve">Figure </w:t>
+      </w:r>
+      <w:r>
+        <w:rPr>
+          <w:color w:val="auto"/>
+          <w:sz w:val="22"/>
+        </w:rPr>
+        <w:fldChar w:fldCharType="begin"/>
+      </w:r>
+      <w:r>
+        <w:rPr>
+          <w:color w:val="auto"/>
+          <w:sz w:val="22"/>
+        </w:rPr>
+        <w:instrText xml:space="preserve"> SEQ Figure \* ARABIC </w:instrText>
+      </w:r>
+      <w:r>
+        <w:rPr>
+          <w:color w:val="auto"/>
+          <w:sz w:val="22"/>
+        </w:rPr>
+        <w:fldChar w:fldCharType="separate"/>
+      </w:r>
+      <w:r>
+        <w:rPr>
+          <w:noProof/>
+          <w:color w:val="auto"/>
+          <w:sz w:val="22"/>
+        </w:rPr>
+        <w:t>3</w:t>
+      </w:r>
+      <w:r>
+        <w:rPr>
+          <w:color w:val="auto"/>
+          <w:sz w:val="22"/>
+        </w:rPr>
+        <w:fldChar w:fldCharType="end"/>
+      </w:r>
+      <w:r>
+        <w:rPr>
+          <w:color w:val="auto"/>
+          <w:sz w:val="22"/>
+        </w:rPr>
+        <w:t xml:space="preserve"> - Database Structure</w:t>
+      </w:r>
+      <w:bookmarkEnd w:id="53"/>
+    </w:p>
+    <w:p>
+      <w:pPr>
         <w:pStyle w:val="Heading3"/>
         <w:keepNext w:val="0"/>
         <w:keepLines w:val="0"/>
@@ -4692,15 +5012,6 @@
     </w:p>
     <w:p>
       <w:pPr>
-        <w:spacing w:line="480" w:lineRule="auto"/>
-        <w:jc w:val="right"/>
-      </w:pPr>
-      <w:r>
-        <w:t>Figure 3: Database Structure</w:t>
-      </w:r>
-    </w:p>
-    <w:p>
-      <w:pPr>
         <w:pStyle w:val="Heading3"/>
         <w:keepNext w:val="0"/>
         <w:keepLines w:val="0"/>
@@ -4709,6 +5020,7 @@
     </w:p>
     <w:p>
       <w:pPr>
+        <w:keepNext/>
         <w:spacing w:line="480" w:lineRule="auto"/>
         <w:jc w:val="center"/>
       </w:pPr>
@@ -4757,22 +5069,119 @@
     </w:p>
     <w:p>
       <w:pPr>
-        <w:spacing w:line="480" w:lineRule="auto"/>
-      </w:pPr>
-    </w:p>
-    <w:p>
-      <w:pPr>
-        <w:spacing w:line="480" w:lineRule="auto"/>
-      </w:pPr>
-    </w:p>
-    <w:p>
-      <w:pPr>
-        <w:spacing w:line="480" w:lineRule="auto"/>
-        <w:jc w:val="right"/>
-      </w:pPr>
-      <w:r>
-        <w:t>Figure 4: Access Level Representation</w:t>
-      </w:r>
+        <w:pStyle w:val="Caption"/>
+        <w:rPr>
+          <w:color w:val="auto"/>
+          <w:sz w:val="22"/>
+        </w:rPr>
+      </w:pPr>
+      <w:bookmarkStart w:id="54" w:name="_Toc4085135"/>
+      <w:r>
+        <w:rPr>
+          <w:color w:val="auto"/>
+          <w:sz w:val="22"/>
+        </w:rPr>
+        <w:t xml:space="preserve">Figure </w:t>
+      </w:r>
+      <w:r>
+        <w:rPr>
+          <w:color w:val="auto"/>
+          <w:sz w:val="22"/>
+        </w:rPr>
+        <w:fldChar w:fldCharType="begin"/>
+      </w:r>
+      <w:r>
+        <w:rPr>
+          <w:color w:val="auto"/>
+          <w:sz w:val="22"/>
+        </w:rPr>
+        <w:instrText xml:space="preserve"> SEQ Figure \* ARABIC </w:instrText>
+      </w:r>
+      <w:r>
+        <w:rPr>
+          <w:color w:val="auto"/>
+          <w:sz w:val="22"/>
+        </w:rPr>
+        <w:fldChar w:fldCharType="separate"/>
+      </w:r>
+      <w:r>
+        <w:rPr>
+          <w:noProof/>
+          <w:color w:val="auto"/>
+          <w:sz w:val="22"/>
+        </w:rPr>
+        <w:t>4</w:t>
+      </w:r>
+      <w:r>
+        <w:rPr>
+          <w:color w:val="auto"/>
+          <w:sz w:val="22"/>
+        </w:rPr>
+        <w:fldChar w:fldCharType="end"/>
+      </w:r>
+      <w:r>
+        <w:rPr>
+          <w:color w:val="auto"/>
+          <w:sz w:val="22"/>
+        </w:rPr>
+        <w:t xml:space="preserve"> - Access Level Representation</w:t>
+      </w:r>
+      <w:bookmarkEnd w:id="54"/>
+    </w:p>
+    <w:p>
+      <w:pPr>
+        <w:spacing w:line="480" w:lineRule="auto"/>
+      </w:pPr>
+    </w:p>
+    <w:p>
+      <w:pPr>
+        <w:spacing w:line="480" w:lineRule="auto"/>
+      </w:pPr>
+    </w:p>
+    <w:p>
+      <w:pPr>
+        <w:spacing w:line="480" w:lineRule="auto"/>
+      </w:pPr>
+    </w:p>
+    <w:p>
+      <w:pPr>
+        <w:spacing w:line="480" w:lineRule="auto"/>
+      </w:pPr>
+    </w:p>
+    <w:p>
+      <w:pPr>
+        <w:spacing w:line="480" w:lineRule="auto"/>
+      </w:pPr>
+    </w:p>
+    <w:p>
+      <w:pPr>
+        <w:spacing w:line="480" w:lineRule="auto"/>
+      </w:pPr>
+    </w:p>
+    <w:p>
+      <w:pPr>
+        <w:spacing w:line="480" w:lineRule="auto"/>
+      </w:pPr>
+    </w:p>
+    <w:p>
+      <w:pPr>
+        <w:spacing w:line="480" w:lineRule="auto"/>
+      </w:pPr>
+    </w:p>
+    <w:p>
+      <w:pPr>
+        <w:spacing w:line="480" w:lineRule="auto"/>
+      </w:pPr>
+    </w:p>
+    <w:p>
+      <w:pPr>
+        <w:spacing w:line="480" w:lineRule="auto"/>
+      </w:pPr>
+    </w:p>
+    <w:p>
+      <w:pPr>
+        <w:spacing w:line="480" w:lineRule="auto"/>
+      </w:pPr>
     </w:p>
     <w:p>
       <w:pPr>
@@ -4812,6 +5221,7 @@
       <w:bookmarkStart w:id="55" w:name="_Toc2876281"/>
       <w:bookmarkStart w:id="56" w:name="_Toc4083516"/>
       <w:r>
+        <w:lastRenderedPageBreak/>
         <w:t>Firmware</w:t>
       </w:r>
       <w:bookmarkStart w:id="57" w:name="_a374nnpyzbr7" w:colFirst="0" w:colLast="0"/>
@@ -4866,7 +5276,6 @@
         <w:rPr>
           <w:color w:val="000000"/>
         </w:rPr>
-        <w:lastRenderedPageBreak/>
         <w:t>Operating Environment</w:t>
       </w:r>
     </w:p>
@@ -4905,12 +5314,7 @@
       <w:bookmarkStart w:id="60" w:name="_1e8z9ojzpmxt" w:colFirst="0" w:colLast="0"/>
       <w:bookmarkEnd w:id="60"/>
       <w:r>
-        <w:t>It is critical for Raspbian to receive continual support throughout its planned lifetime. This is important for security and I2C driver co</w:t>
-      </w:r>
-      <w:bookmarkStart w:id="61" w:name="_GoBack"/>
-      <w:bookmarkEnd w:id="61"/>
-      <w:r>
-        <w:t xml:space="preserve">mpatibility. </w:t>
+        <w:t xml:space="preserve">It is critical for Raspbian to receive continual support throughout its planned lifetime. This is important for security and I2C driver compatibility. </w:t>
       </w:r>
     </w:p>
     <w:p>
@@ -4920,57 +5324,58 @@
         <w:keepLines w:val="0"/>
         <w:spacing w:line="480" w:lineRule="auto"/>
       </w:pPr>
-      <w:bookmarkStart w:id="62" w:name="_aqcvyuoyunam" w:colFirst="0" w:colLast="0"/>
-      <w:bookmarkStart w:id="63" w:name="_Toc2876282"/>
-      <w:bookmarkStart w:id="64" w:name="_Toc4083517"/>
+      <w:bookmarkStart w:id="61" w:name="_aqcvyuoyunam" w:colFirst="0" w:colLast="0"/>
+      <w:bookmarkStart w:id="62" w:name="_Toc2876282"/>
+      <w:bookmarkStart w:id="63" w:name="_Toc4083517"/>
+      <w:bookmarkEnd w:id="61"/>
+      <w:r>
+        <w:t>H</w:t>
+      </w:r>
+      <w:r>
+        <w:t>ardware</w:t>
+      </w:r>
+      <w:bookmarkStart w:id="64" w:name="_ni4e1w8tvlk3" w:colFirst="0" w:colLast="0"/>
       <w:bookmarkEnd w:id="62"/>
-      <w:r>
-        <w:t>H</w:t>
-      </w:r>
-      <w:r>
-        <w:t>ardware</w:t>
-      </w:r>
-      <w:bookmarkStart w:id="65" w:name="_ni4e1w8tvlk3" w:colFirst="0" w:colLast="0"/>
       <w:bookmarkEnd w:id="63"/>
       <w:bookmarkEnd w:id="64"/>
+    </w:p>
+    <w:p>
+      <w:pPr>
+        <w:spacing w:line="480" w:lineRule="auto"/>
+        <w:rPr>
+          <w:b/>
+        </w:rPr>
+      </w:pPr>
+      <w:r>
+        <w:t>In this section, we will describe the hardware specifications for the development of the capstone project. These requirements will outline the specifications of the 3 unique sensors, the Broadcom Development Platform (Raspberry PI 3B+), and system enclosure. The functionalities of all these components will be tightly coupled together to provide seamless communication between the hardware operations and the software aspect of the project.</w:t>
+      </w:r>
+    </w:p>
+    <w:p>
+      <w:pPr>
+        <w:pStyle w:val="Heading3"/>
+        <w:spacing w:line="480" w:lineRule="auto"/>
+      </w:pPr>
+      <w:bookmarkStart w:id="65" w:name="_Toc2876283"/>
+      <w:bookmarkStart w:id="66" w:name="_Toc4083518"/>
+      <w:r>
+        <w:lastRenderedPageBreak/>
+        <w:t>Development Platform</w:t>
+      </w:r>
+      <w:bookmarkStart w:id="67" w:name="_hh1bwaj56v3c" w:colFirst="0" w:colLast="0"/>
       <w:bookmarkEnd w:id="65"/>
-    </w:p>
-    <w:p>
-      <w:pPr>
-        <w:spacing w:line="480" w:lineRule="auto"/>
-        <w:rPr>
-          <w:b/>
-        </w:rPr>
-      </w:pPr>
-      <w:r>
-        <w:t>In this section, we will describe the hardware specifications for the development of the capstone project. These requirements will outline the specifications of the 3 unique sensors, the Broadcom Development Platform (Raspberry PI 3B+), and system enclosure. The functionalities of all these components will be tightly coupled together to provide seamless communication between the hardware operations and the software aspect of the project.</w:t>
-      </w:r>
-    </w:p>
-    <w:p>
-      <w:pPr>
-        <w:pStyle w:val="Heading3"/>
-        <w:spacing w:line="480" w:lineRule="auto"/>
-      </w:pPr>
-      <w:bookmarkStart w:id="66" w:name="_Toc2876283"/>
-      <w:bookmarkStart w:id="67" w:name="_Toc4083518"/>
-      <w:r>
-        <w:t>Development Platform</w:t>
-      </w:r>
-      <w:bookmarkStart w:id="68" w:name="_hh1bwaj56v3c" w:colFirst="0" w:colLast="0"/>
       <w:bookmarkEnd w:id="66"/>
       <w:bookmarkEnd w:id="67"/>
+    </w:p>
+    <w:p>
+      <w:pPr>
+        <w:pStyle w:val="Heading4"/>
+        <w:spacing w:line="480" w:lineRule="auto"/>
+      </w:pPr>
+      <w:r>
+        <w:t>Purpose</w:t>
+      </w:r>
+      <w:bookmarkStart w:id="68" w:name="_ts31m8s01wzc" w:colFirst="0" w:colLast="0"/>
       <w:bookmarkEnd w:id="68"/>
-    </w:p>
-    <w:p>
-      <w:pPr>
-        <w:pStyle w:val="Heading4"/>
-        <w:spacing w:line="480" w:lineRule="auto"/>
-      </w:pPr>
-      <w:r>
-        <w:t>Purpose</w:t>
-      </w:r>
-      <w:bookmarkStart w:id="69" w:name="_ts31m8s01wzc" w:colFirst="0" w:colLast="0"/>
-      <w:bookmarkEnd w:id="69"/>
     </w:p>
     <w:p>
       <w:pPr>
@@ -5025,8 +5430,8 @@
           <w:color w:val="000000"/>
         </w:rPr>
       </w:pPr>
-      <w:bookmarkStart w:id="70" w:name="_p241dnjp5uxh" w:colFirst="0" w:colLast="0"/>
-      <w:bookmarkEnd w:id="70"/>
+      <w:bookmarkStart w:id="69" w:name="_p241dnjp5uxh" w:colFirst="0" w:colLast="0"/>
+      <w:bookmarkEnd w:id="69"/>
       <w:r>
         <w:rPr>
           <w:color w:val="000000"/>
@@ -5039,7 +5444,11 @@
         <w:spacing w:line="480" w:lineRule="auto"/>
       </w:pPr>
       <w:r>
-        <w:t>The major dependency of the hardware will be power, which will be assumed to be supplied at all times. The power to each of the components will be provided by the Raspberry PI itself, however, the power for the Raspberry PI will be supplied by the micro USB charger. The operation of the entire system also depends on a reliable network that ensures communication with the database to make the appropriate decisions at all times.</w:t>
+        <w:t xml:space="preserve">The major dependency of the hardware will be power, which will be assumed to be supplied at all times. The power to each of the components will be provided by the Raspberry PI itself, however, the power for the Raspberry PI will be supplied by the micro USB charger. The </w:t>
+      </w:r>
+      <w:r>
+        <w:lastRenderedPageBreak/>
+        <w:t>operation of the entire system also depends on a reliable network that ensures communication with the database to make the appropriate decisions at all times.</w:t>
       </w:r>
     </w:p>
     <w:p>
@@ -5049,18 +5458,18 @@
         <w:keepLines w:val="0"/>
         <w:spacing w:before="240" w:after="40" w:line="480" w:lineRule="auto"/>
       </w:pPr>
-      <w:bookmarkStart w:id="71" w:name="_j58tecb219be" w:colFirst="0" w:colLast="0"/>
-      <w:bookmarkStart w:id="72" w:name="_Toc2876284"/>
-      <w:bookmarkStart w:id="73" w:name="_Toc4083519"/>
+      <w:bookmarkStart w:id="70" w:name="_j58tecb219be" w:colFirst="0" w:colLast="0"/>
+      <w:bookmarkStart w:id="71" w:name="_Toc2876284"/>
+      <w:bookmarkStart w:id="72" w:name="_Toc4083519"/>
+      <w:bookmarkEnd w:id="70"/>
+      <w:r>
+        <w:rPr>
+          <w:color w:val="000000"/>
+        </w:rPr>
+        <w:t>Interface boards and sensors</w:t>
+      </w:r>
       <w:bookmarkEnd w:id="71"/>
-      <w:r>
-        <w:rPr>
-          <w:color w:val="000000"/>
-        </w:rPr>
-        <w:t>Interface boards and sensors</w:t>
-      </w:r>
       <w:bookmarkEnd w:id="72"/>
-      <w:bookmarkEnd w:id="73"/>
     </w:p>
     <w:p>
       <w:pPr>
@@ -5080,8 +5489,8 @@
           <w:color w:val="000000"/>
         </w:rPr>
       </w:pPr>
-      <w:bookmarkStart w:id="74" w:name="_7lvmarxo39iu" w:colFirst="0" w:colLast="0"/>
-      <w:bookmarkEnd w:id="74"/>
+      <w:bookmarkStart w:id="73" w:name="_7lvmarxo39iu" w:colFirst="0" w:colLast="0"/>
+      <w:bookmarkEnd w:id="73"/>
       <w:r>
         <w:t>D</w:t>
       </w:r>
@@ -5106,14 +5515,7 @@
         <w:rPr>
           <w:highlight w:val="white"/>
         </w:rPr>
-        <w:t xml:space="preserve">The purpose of the LCD screen will be to display pertinent information related to the room it is associated with. The information will include the room’s name and access level. Additionally, the LCD screen will display general information such as the date. The LCD will be implemented </w:t>
-      </w:r>
-      <w:r>
-        <w:rPr>
-          <w:highlight w:val="white"/>
-        </w:rPr>
-        <w:lastRenderedPageBreak/>
-        <w:t>using a Raspberry Pi 3B+. The Pi will connect to the internet using wifi and communicate directly with the database retrieving and updating any information necessary for display.</w:t>
+        <w:t>The purpose of the LCD screen will be to display pertinent information related to the room it is associated with. The information will include the room’s name and access level. Additionally, the LCD screen will display general information such as the date. The LCD will be implemented using a Raspberry Pi 3B+. The Pi will connect to the internet using wifi and communicate directly with the database retrieving and updating any information necessary for display.</w:t>
       </w:r>
     </w:p>
     <w:p>
@@ -5126,8 +5528,8 @@
           <w:color w:val="000000"/>
         </w:rPr>
       </w:pPr>
-      <w:bookmarkStart w:id="75" w:name="_46fgpnoatye5" w:colFirst="0" w:colLast="0"/>
-      <w:bookmarkEnd w:id="75"/>
+      <w:bookmarkStart w:id="74" w:name="_46fgpnoatye5" w:colFirst="0" w:colLast="0"/>
+      <w:bookmarkEnd w:id="74"/>
       <w:r>
         <w:rPr>
           <w:color w:val="000000"/>
@@ -5162,64 +5564,65 @@
           <w:color w:val="000000"/>
         </w:rPr>
       </w:pPr>
-      <w:bookmarkStart w:id="76" w:name="_onj1eo6e5yx2" w:colFirst="0" w:colLast="0"/>
+      <w:bookmarkStart w:id="75" w:name="_onj1eo6e5yx2" w:colFirst="0" w:colLast="0"/>
+      <w:bookmarkEnd w:id="75"/>
+      <w:r>
+        <w:rPr>
+          <w:color w:val="000000"/>
+        </w:rPr>
+        <w:t>Mini Push-Pull Solenoid</w:t>
+      </w:r>
+    </w:p>
+    <w:p>
+      <w:pPr>
+        <w:spacing w:line="480" w:lineRule="auto"/>
+        <w:rPr>
+          <w:highlight w:val="white"/>
+        </w:rPr>
+      </w:pPr>
+      <w:r>
+        <w:rPr>
+          <w:highlight w:val="white"/>
+        </w:rPr>
+        <w:t xml:space="preserve">The purpose of the mini push-pull solenoid will be to demonstrate the mechanism that will deal with locking and unlocking doors. </w:t>
+      </w:r>
+    </w:p>
+    <w:p>
+      <w:pPr>
+        <w:pStyle w:val="Heading3"/>
+        <w:spacing w:line="480" w:lineRule="auto"/>
+      </w:pPr>
+      <w:bookmarkStart w:id="76" w:name="_mqa461r98hjr" w:colFirst="0" w:colLast="0"/>
+      <w:bookmarkStart w:id="77" w:name="_Toc2876285"/>
+      <w:bookmarkStart w:id="78" w:name="_Toc4083520"/>
       <w:bookmarkEnd w:id="76"/>
       <w:r>
-        <w:rPr>
-          <w:color w:val="000000"/>
-        </w:rPr>
-        <w:t>Mini Push-Pull Solenoid</w:t>
-      </w:r>
-    </w:p>
-    <w:p>
-      <w:pPr>
-        <w:spacing w:line="480" w:lineRule="auto"/>
-        <w:rPr>
-          <w:highlight w:val="white"/>
-        </w:rPr>
-      </w:pPr>
-      <w:r>
-        <w:rPr>
-          <w:highlight w:val="white"/>
-        </w:rPr>
-        <w:t xml:space="preserve">The purpose of the mini push-pull solenoid will be to demonstrate the mechanism that will deal with locking and unlocking doors. </w:t>
-      </w:r>
-    </w:p>
-    <w:p>
-      <w:pPr>
-        <w:pStyle w:val="Heading3"/>
-        <w:spacing w:line="480" w:lineRule="auto"/>
-      </w:pPr>
-      <w:bookmarkStart w:id="77" w:name="_mqa461r98hjr" w:colFirst="0" w:colLast="0"/>
-      <w:bookmarkStart w:id="78" w:name="_Toc2876285"/>
-      <w:bookmarkStart w:id="79" w:name="_Toc4083520"/>
+        <w:lastRenderedPageBreak/>
+        <w:t>Other Accessories and Enclosure</w:t>
+      </w:r>
       <w:bookmarkEnd w:id="77"/>
-      <w:r>
-        <w:t>Other Accessories and Enclosure</w:t>
-      </w:r>
       <w:bookmarkEnd w:id="78"/>
+    </w:p>
+    <w:p>
+      <w:pPr>
+        <w:spacing w:line="480" w:lineRule="auto"/>
+      </w:pPr>
+      <w:r>
+        <w:t>The development platform will require a power source, display, and a network connection. The enclosure should be designed in CorelDraw and laser cut from acrylic. It may be further improved by 3D printing (responsibility: Mechanical Engineering Technology collaborators).</w:t>
+      </w:r>
+    </w:p>
+    <w:p>
+      <w:pPr>
+        <w:spacing w:line="480" w:lineRule="auto"/>
+      </w:pPr>
+    </w:p>
+    <w:p>
+      <w:pPr>
+        <w:pStyle w:val="Heading2"/>
+        <w:spacing w:line="480" w:lineRule="auto"/>
+      </w:pPr>
+      <w:bookmarkStart w:id="79" w:name="_f8axkm670yyf" w:colFirst="0" w:colLast="0"/>
       <w:bookmarkEnd w:id="79"/>
-    </w:p>
-    <w:p>
-      <w:pPr>
-        <w:spacing w:line="480" w:lineRule="auto"/>
-      </w:pPr>
-      <w:r>
-        <w:t>The development platform will require a power source, display, and a network connection. The enclosure should be designed in CorelDraw and laser cut from acrylic. It may be further improved by 3D printing (responsibility: Mechanical Engineering Technology collaborators).</w:t>
-      </w:r>
-    </w:p>
-    <w:p>
-      <w:pPr>
-        <w:spacing w:line="480" w:lineRule="auto"/>
-      </w:pPr>
-    </w:p>
-    <w:p>
-      <w:pPr>
-        <w:pStyle w:val="Heading2"/>
-        <w:spacing w:line="480" w:lineRule="auto"/>
-      </w:pPr>
-      <w:bookmarkStart w:id="80" w:name="_f8axkm670yyf" w:colFirst="0" w:colLast="0"/>
-      <w:bookmarkEnd w:id="80"/>
     </w:p>
     <w:p>
       <w:pPr>
@@ -5241,9 +5644,9 @@
           <w:docGrid w:linePitch="299"/>
         </w:sectPr>
       </w:pPr>
-      <w:bookmarkStart w:id="81" w:name="_npwrgbh3jh16" w:colFirst="0" w:colLast="0"/>
-      <w:bookmarkStart w:id="82" w:name="_Toc2876286"/>
-      <w:bookmarkEnd w:id="81"/>
+      <w:bookmarkStart w:id="80" w:name="_npwrgbh3jh16" w:colFirst="0" w:colLast="0"/>
+      <w:bookmarkStart w:id="81" w:name="_Toc2876286"/>
+      <w:bookmarkEnd w:id="80"/>
     </w:p>
     <w:p>
       <w:pPr>
@@ -5253,7 +5656,7 @@
           <w:b/>
         </w:rPr>
       </w:pPr>
-      <w:bookmarkStart w:id="83" w:name="_Toc4083521"/>
+      <w:bookmarkStart w:id="82" w:name="_Toc4083521"/>
       <w:r>
         <w:rPr>
           <w:b/>
@@ -5261,32 +5664,32 @@
         <w:lastRenderedPageBreak/>
         <w:t>Build Instructions</w:t>
       </w:r>
+      <w:bookmarkEnd w:id="81"/>
       <w:bookmarkEnd w:id="82"/>
+    </w:p>
+    <w:p>
+      <w:pPr>
+        <w:spacing w:line="480" w:lineRule="auto"/>
+      </w:pPr>
+      <w:r>
+        <w:t xml:space="preserve">Repository: </w:t>
+      </w:r>
+      <w:r>
+        <w:t>https://github.com/roomi-develop/roomi</w:t>
+      </w:r>
+    </w:p>
+    <w:p>
+      <w:pPr>
+        <w:pStyle w:val="Heading2"/>
+        <w:spacing w:line="480" w:lineRule="auto"/>
+      </w:pPr>
+      <w:bookmarkStart w:id="83" w:name="_Toc2876287"/>
+      <w:bookmarkStart w:id="84" w:name="_Toc4083522"/>
+      <w:r>
+        <w:t>Budget</w:t>
+      </w:r>
       <w:bookmarkEnd w:id="83"/>
-    </w:p>
-    <w:p>
-      <w:pPr>
-        <w:spacing w:line="480" w:lineRule="auto"/>
-      </w:pPr>
-      <w:r>
-        <w:t xml:space="preserve">Repository: </w:t>
-      </w:r>
-      <w:r>
-        <w:t>https://github.com/roomi-develop/roomi</w:t>
-      </w:r>
-    </w:p>
-    <w:p>
-      <w:pPr>
-        <w:pStyle w:val="Heading2"/>
-        <w:spacing w:line="480" w:lineRule="auto"/>
-      </w:pPr>
-      <w:bookmarkStart w:id="84" w:name="_Toc2876287"/>
-      <w:bookmarkStart w:id="85" w:name="_Toc4083522"/>
-      <w:r>
-        <w:t>Budget</w:t>
-      </w:r>
       <w:bookmarkEnd w:id="84"/>
-      <w:bookmarkEnd w:id="85"/>
     </w:p>
     <w:p>
       <w:pPr>
@@ -5402,8 +5805,8 @@
         <w:pStyle w:val="Heading2"/>
         <w:spacing w:line="480" w:lineRule="auto"/>
       </w:pPr>
-      <w:bookmarkStart w:id="86" w:name="_Toc2876288"/>
-      <w:bookmarkStart w:id="87" w:name="_Toc4083523"/>
+      <w:bookmarkStart w:id="85" w:name="_Toc2876288"/>
+      <w:bookmarkStart w:id="86" w:name="_Toc4083523"/>
       <w:r>
         <w:t xml:space="preserve">Time </w:t>
       </w:r>
@@ -5413,8 +5816,8 @@
       <w:r>
         <w:t>ommitment</w:t>
       </w:r>
+      <w:bookmarkEnd w:id="85"/>
       <w:bookmarkEnd w:id="86"/>
-      <w:bookmarkEnd w:id="87"/>
     </w:p>
     <w:p>
       <w:pPr>
@@ -5465,8 +5868,8 @@
         <w:pStyle w:val="Heading2"/>
         <w:spacing w:line="480" w:lineRule="auto"/>
       </w:pPr>
-      <w:bookmarkStart w:id="88" w:name="_Toc2876289"/>
-      <w:bookmarkStart w:id="89" w:name="_Toc4083524"/>
+      <w:bookmarkStart w:id="87" w:name="_Toc2876289"/>
+      <w:bookmarkStart w:id="88" w:name="_Toc4083524"/>
       <w:r>
         <w:t>Mechanical Assembly</w:t>
       </w:r>
@@ -5476,21 +5879,21 @@
       <w:r>
         <w:t>Bread Boarding</w:t>
       </w:r>
+      <w:bookmarkEnd w:id="87"/>
       <w:bookmarkEnd w:id="88"/>
+    </w:p>
+    <w:p>
+      <w:pPr>
+        <w:pStyle w:val="Heading3"/>
+        <w:spacing w:line="480" w:lineRule="auto"/>
+      </w:pPr>
+      <w:bookmarkStart w:id="89" w:name="_Toc2876290"/>
+      <w:bookmarkStart w:id="90" w:name="_Toc4083525"/>
+      <w:r>
+        <w:t>Digole 2.4” LCD</w:t>
+      </w:r>
       <w:bookmarkEnd w:id="89"/>
-    </w:p>
-    <w:p>
-      <w:pPr>
-        <w:pStyle w:val="Heading3"/>
-        <w:spacing w:line="480" w:lineRule="auto"/>
-      </w:pPr>
-      <w:bookmarkStart w:id="90" w:name="_Toc2876290"/>
-      <w:bookmarkStart w:id="91" w:name="_Toc4083525"/>
-      <w:r>
-        <w:t>Digole 2.4” LCD</w:t>
-      </w:r>
       <w:bookmarkEnd w:id="90"/>
-      <w:bookmarkEnd w:id="91"/>
       <w:r>
         <w:t xml:space="preserve"> </w:t>
       </w:r>
@@ -6041,13 +6444,13 @@
         <w:pStyle w:val="Heading3"/>
         <w:spacing w:line="480" w:lineRule="auto"/>
       </w:pPr>
-      <w:bookmarkStart w:id="92" w:name="_Toc2876291"/>
-      <w:bookmarkStart w:id="93" w:name="_Toc4083526"/>
+      <w:bookmarkStart w:id="91" w:name="_Toc2876291"/>
+      <w:bookmarkStart w:id="92" w:name="_Toc4083526"/>
       <w:r>
         <w:t>NFC Reader</w:t>
       </w:r>
+      <w:bookmarkEnd w:id="91"/>
       <w:bookmarkEnd w:id="92"/>
-      <w:bookmarkEnd w:id="93"/>
     </w:p>
     <w:p>
       <w:pPr>
@@ -6654,13 +7057,13 @@
         <w:pStyle w:val="Heading3"/>
         <w:spacing w:line="480" w:lineRule="auto"/>
       </w:pPr>
-      <w:bookmarkStart w:id="94" w:name="_Toc2876292"/>
-      <w:bookmarkStart w:id="95" w:name="_Toc4083527"/>
+      <w:bookmarkStart w:id="93" w:name="_Toc2876292"/>
+      <w:bookmarkStart w:id="94" w:name="_Toc4083527"/>
       <w:r>
         <w:t>Mini Push-Pull Solenoid</w:t>
       </w:r>
+      <w:bookmarkEnd w:id="93"/>
       <w:bookmarkEnd w:id="94"/>
-      <w:bookmarkEnd w:id="95"/>
     </w:p>
     <w:p>
       <w:pPr>
@@ -6675,27 +7078,27 @@
         <w:pStyle w:val="Heading2"/>
         <w:spacing w:line="480" w:lineRule="auto"/>
       </w:pPr>
-      <w:bookmarkStart w:id="96" w:name="_Toc2876293"/>
-      <w:bookmarkStart w:id="97" w:name="_Toc4083528"/>
+      <w:bookmarkStart w:id="95" w:name="_Toc2876293"/>
+      <w:bookmarkStart w:id="96" w:name="_Toc4083528"/>
       <w:r>
         <w:lastRenderedPageBreak/>
         <w:t>PCB and Soldering</w:t>
       </w:r>
+      <w:bookmarkEnd w:id="95"/>
       <w:bookmarkEnd w:id="96"/>
+    </w:p>
+    <w:p>
+      <w:pPr>
+        <w:pStyle w:val="Heading3"/>
+        <w:spacing w:line="480" w:lineRule="auto"/>
+      </w:pPr>
+      <w:bookmarkStart w:id="97" w:name="_Toc2876294"/>
+      <w:bookmarkStart w:id="98" w:name="_Toc4083529"/>
+      <w:r>
+        <w:t>Digole 2.4” LCD</w:t>
+      </w:r>
       <w:bookmarkEnd w:id="97"/>
-    </w:p>
-    <w:p>
-      <w:pPr>
-        <w:pStyle w:val="Heading3"/>
-        <w:spacing w:line="480" w:lineRule="auto"/>
-      </w:pPr>
-      <w:bookmarkStart w:id="98" w:name="_Toc2876294"/>
-      <w:bookmarkStart w:id="99" w:name="_Toc4083529"/>
-      <w:r>
-        <w:t>Digole 2.4” LCD</w:t>
-      </w:r>
       <w:bookmarkEnd w:id="98"/>
-      <w:bookmarkEnd w:id="99"/>
     </w:p>
     <w:p>
       <w:pPr>
@@ -6914,34 +7317,34 @@
         <w:pStyle w:val="Heading3"/>
         <w:spacing w:line="480" w:lineRule="auto"/>
       </w:pPr>
-      <w:bookmarkStart w:id="100" w:name="_Toc2876295"/>
-      <w:bookmarkStart w:id="101" w:name="_Toc4083530"/>
+      <w:bookmarkStart w:id="99" w:name="_Toc2876295"/>
+      <w:bookmarkStart w:id="100" w:name="_Toc4083530"/>
       <w:r>
         <w:t>NFC Reader</w:t>
       </w:r>
+      <w:bookmarkEnd w:id="99"/>
       <w:bookmarkEnd w:id="100"/>
+    </w:p>
+    <w:p>
+      <w:pPr>
+        <w:spacing w:line="480" w:lineRule="auto"/>
+      </w:pPr>
+      <w:r>
+        <w:t>{To be added at a later date.}</w:t>
+      </w:r>
+    </w:p>
+    <w:p>
+      <w:pPr>
+        <w:pStyle w:val="Heading3"/>
+        <w:spacing w:line="480" w:lineRule="auto"/>
+      </w:pPr>
+      <w:bookmarkStart w:id="101" w:name="_Toc2876296"/>
+      <w:bookmarkStart w:id="102" w:name="_Toc4083531"/>
+      <w:r>
+        <w:t>Mini Push-Pull Solenoid</w:t>
+      </w:r>
       <w:bookmarkEnd w:id="101"/>
-    </w:p>
-    <w:p>
-      <w:pPr>
-        <w:spacing w:line="480" w:lineRule="auto"/>
-      </w:pPr>
-      <w:r>
-        <w:t>{To be added at a later date.}</w:t>
-      </w:r>
-    </w:p>
-    <w:p>
-      <w:pPr>
-        <w:pStyle w:val="Heading3"/>
-        <w:spacing w:line="480" w:lineRule="auto"/>
-      </w:pPr>
-      <w:bookmarkStart w:id="102" w:name="_Toc2876296"/>
-      <w:bookmarkStart w:id="103" w:name="_Toc4083531"/>
-      <w:r>
-        <w:t>Mini Push-Pull Solenoid</w:t>
-      </w:r>
       <w:bookmarkEnd w:id="102"/>
-      <w:bookmarkEnd w:id="103"/>
     </w:p>
     <w:p>
       <w:pPr>
@@ -6975,27 +7378,27 @@
         <w:pStyle w:val="Heading2"/>
         <w:spacing w:line="480" w:lineRule="auto"/>
       </w:pPr>
-      <w:bookmarkStart w:id="104" w:name="_Toc2876297"/>
-      <w:bookmarkStart w:id="105" w:name="_Toc4083532"/>
+      <w:bookmarkStart w:id="103" w:name="_Toc2876297"/>
+      <w:bookmarkStart w:id="104" w:name="_Toc4083532"/>
       <w:r>
         <w:lastRenderedPageBreak/>
         <w:t>Software</w:t>
       </w:r>
+      <w:bookmarkEnd w:id="103"/>
       <w:bookmarkEnd w:id="104"/>
+    </w:p>
+    <w:p>
+      <w:pPr>
+        <w:pStyle w:val="Heading3"/>
+        <w:spacing w:line="480" w:lineRule="auto"/>
+      </w:pPr>
+      <w:bookmarkStart w:id="105" w:name="_Toc2876298"/>
+      <w:bookmarkStart w:id="106" w:name="_Toc4083533"/>
+      <w:r>
+        <w:t>Digole 2.4” LCD</w:t>
+      </w:r>
       <w:bookmarkEnd w:id="105"/>
-    </w:p>
-    <w:p>
-      <w:pPr>
-        <w:pStyle w:val="Heading3"/>
-        <w:spacing w:line="480" w:lineRule="auto"/>
-      </w:pPr>
-      <w:bookmarkStart w:id="106" w:name="_Toc2876298"/>
-      <w:bookmarkStart w:id="107" w:name="_Toc4083533"/>
-      <w:r>
-        <w:t>Digole 2.4” LCD</w:t>
-      </w:r>
       <w:bookmarkEnd w:id="106"/>
-      <w:bookmarkEnd w:id="107"/>
     </w:p>
     <w:p>
       <w:pPr>
@@ -7397,13 +7800,13 @@
         <w:pStyle w:val="Heading3"/>
         <w:spacing w:line="480" w:lineRule="auto"/>
       </w:pPr>
-      <w:bookmarkStart w:id="108" w:name="_Toc2876299"/>
-      <w:bookmarkStart w:id="109" w:name="_Toc4083534"/>
+      <w:bookmarkStart w:id="107" w:name="_Toc2876299"/>
+      <w:bookmarkStart w:id="108" w:name="_Toc4083534"/>
       <w:r>
         <w:t>NFC Reader</w:t>
       </w:r>
+      <w:bookmarkEnd w:id="107"/>
       <w:bookmarkEnd w:id="108"/>
-      <w:bookmarkEnd w:id="109"/>
     </w:p>
     <w:p>
       <w:pPr>
@@ -7455,53 +7858,53 @@
         <w:pStyle w:val="Heading3"/>
         <w:spacing w:line="480" w:lineRule="auto"/>
       </w:pPr>
-      <w:bookmarkStart w:id="110" w:name="_Toc2876300"/>
-      <w:bookmarkStart w:id="111" w:name="_Toc4083535"/>
+      <w:bookmarkStart w:id="109" w:name="_Toc2876300"/>
+      <w:bookmarkStart w:id="110" w:name="_Toc4083535"/>
       <w:r>
         <w:t>Mini Push-Pull Solenoid</w:t>
       </w:r>
+      <w:bookmarkEnd w:id="109"/>
       <w:bookmarkEnd w:id="110"/>
+    </w:p>
+    <w:p>
+      <w:pPr>
+        <w:spacing w:line="480" w:lineRule="auto"/>
+      </w:pPr>
+      <w:r>
+        <w:t>{To be added at a later date. Denald was absent.}</w:t>
+      </w:r>
+    </w:p>
+    <w:p>
+      <w:pPr>
+        <w:spacing w:line="480" w:lineRule="auto"/>
+      </w:pPr>
+    </w:p>
+    <w:p>
+      <w:pPr>
+        <w:spacing w:line="480" w:lineRule="auto"/>
+        <w:rPr>
+          <w:i/>
+        </w:rPr>
+      </w:pPr>
+      <w:r>
+        <w:rPr>
+          <w:i/>
+        </w:rPr>
+        <w:t>As with the PCB and Soldering, a compiled version of all three parts of the program will be implemented at a later date when they have been completed.</w:t>
+      </w:r>
+    </w:p>
+    <w:p>
+      <w:pPr>
+        <w:pStyle w:val="Heading2"/>
+        <w:spacing w:line="480" w:lineRule="auto"/>
+      </w:pPr>
+      <w:bookmarkStart w:id="111" w:name="_Toc2876301"/>
+      <w:bookmarkStart w:id="112" w:name="_Toc4083536"/>
+      <w:r>
+        <w:t>Enclosure</w:t>
+      </w:r>
       <w:bookmarkEnd w:id="111"/>
-    </w:p>
-    <w:p>
-      <w:pPr>
-        <w:spacing w:line="480" w:lineRule="auto"/>
-      </w:pPr>
-      <w:r>
-        <w:t>{To be added at a later date. Denald was absent.}</w:t>
-      </w:r>
-    </w:p>
-    <w:p>
-      <w:pPr>
-        <w:spacing w:line="480" w:lineRule="auto"/>
-      </w:pPr>
-    </w:p>
-    <w:p>
-      <w:pPr>
-        <w:spacing w:line="480" w:lineRule="auto"/>
-        <w:rPr>
-          <w:i/>
-        </w:rPr>
-      </w:pPr>
-      <w:r>
-        <w:rPr>
-          <w:i/>
-        </w:rPr>
-        <w:t>As with the PCB and Soldering, a compiled version of all three parts of the program will be implemented at a later date when they have been completed.</w:t>
-      </w:r>
-    </w:p>
-    <w:p>
-      <w:pPr>
-        <w:pStyle w:val="Heading2"/>
-        <w:spacing w:line="480" w:lineRule="auto"/>
-      </w:pPr>
-      <w:bookmarkStart w:id="112" w:name="_Toc2876301"/>
-      <w:bookmarkStart w:id="113" w:name="_Toc4083536"/>
-      <w:r>
-        <w:t>Enclosure</w:t>
-      </w:r>
       <w:bookmarkEnd w:id="112"/>
-      <w:bookmarkEnd w:id="113"/>
     </w:p>
     <w:p>
       <w:pPr>
@@ -7607,42 +8010,42 @@
         <w:pStyle w:val="Heading2"/>
         <w:spacing w:line="480" w:lineRule="auto"/>
       </w:pPr>
-      <w:bookmarkStart w:id="114" w:name="_Toc2876302"/>
-      <w:bookmarkStart w:id="115" w:name="_Toc4083537"/>
+      <w:bookmarkStart w:id="113" w:name="_Toc2876302"/>
+      <w:bookmarkStart w:id="114" w:name="_Toc4083537"/>
       <w:r>
         <w:t>Application</w:t>
       </w:r>
+      <w:bookmarkEnd w:id="113"/>
       <w:bookmarkEnd w:id="114"/>
+    </w:p>
+    <w:p>
+      <w:pPr>
+        <w:spacing w:line="480" w:lineRule="auto"/>
+      </w:pPr>
+      <w:r>
+        <w:t>The application can be found from within the project’s repository. It is an Android mobile application built with the Android Software Development Kit with Java and XML. It requires android API level 28 or later.</w:t>
+      </w:r>
+      <w:r>
+        <w:t xml:space="preserve"> Additionally, a database must be configured in order to communicate with the Raspberry Pi.</w:t>
+      </w:r>
+    </w:p>
+    <w:p>
+      <w:pPr>
+        <w:spacing w:line="480" w:lineRule="auto"/>
+      </w:pPr>
+    </w:p>
+    <w:p>
+      <w:pPr>
+        <w:pStyle w:val="Heading2"/>
+        <w:spacing w:line="480" w:lineRule="auto"/>
+      </w:pPr>
+      <w:bookmarkStart w:id="115" w:name="_Toc2876303"/>
+      <w:bookmarkStart w:id="116" w:name="_Toc4083538"/>
+      <w:r>
+        <w:t>Database</w:t>
+      </w:r>
       <w:bookmarkEnd w:id="115"/>
-    </w:p>
-    <w:p>
-      <w:pPr>
-        <w:spacing w:line="480" w:lineRule="auto"/>
-      </w:pPr>
-      <w:r>
-        <w:t>The application can be found from within the project’s repository. It is an Android mobile application built with the Android Software Development Kit with Java and XML. It requires android API level 28 or later.</w:t>
-      </w:r>
-      <w:r>
-        <w:t xml:space="preserve"> Additionally, a database must be configured in order to communicate with the Raspberry Pi.</w:t>
-      </w:r>
-    </w:p>
-    <w:p>
-      <w:pPr>
-        <w:spacing w:line="480" w:lineRule="auto"/>
-      </w:pPr>
-    </w:p>
-    <w:p>
-      <w:pPr>
-        <w:pStyle w:val="Heading2"/>
-        <w:spacing w:line="480" w:lineRule="auto"/>
-      </w:pPr>
-      <w:bookmarkStart w:id="116" w:name="_Toc2876303"/>
-      <w:bookmarkStart w:id="117" w:name="_Toc4083538"/>
-      <w:r>
-        <w:t>Database</w:t>
-      </w:r>
       <w:bookmarkEnd w:id="116"/>
-      <w:bookmarkEnd w:id="117"/>
     </w:p>
     <w:p>
       <w:pPr>
@@ -7695,7 +8098,7 @@
           <w:docGrid w:linePitch="299"/>
         </w:sectPr>
       </w:pPr>
-      <w:bookmarkStart w:id="118" w:name="_Toc2876304"/>
+      <w:bookmarkStart w:id="117" w:name="_Toc2876304"/>
     </w:p>
     <w:p>
       <w:pPr>
@@ -7705,7 +8108,7 @@
           <w:b/>
         </w:rPr>
       </w:pPr>
-      <w:bookmarkStart w:id="119" w:name="_Toc4083539"/>
+      <w:bookmarkStart w:id="118" w:name="_Toc4083539"/>
       <w:r>
         <w:rPr>
           <w:b/>
@@ -7713,51 +8116,15 @@
         <w:lastRenderedPageBreak/>
         <w:t>Conclusion</w:t>
       </w:r>
+      <w:bookmarkEnd w:id="117"/>
       <w:bookmarkEnd w:id="118"/>
-      <w:bookmarkEnd w:id="119"/>
-    </w:p>
-    <w:p>
-      <w:pPr>
-        <w:spacing w:line="480" w:lineRule="auto"/>
-      </w:pPr>
-      <w:r>
-        <w:t xml:space="preserve">This project </w:t>
-      </w:r>
-      <w:r>
-        <w:t>combined</w:t>
-      </w:r>
-      <w:r>
-        <w:t xml:space="preserve"> the sum of our skills and knowledge gained through the first five semesters of the Computer Engineering Technology program at Humber College. As a</w:t>
-      </w:r>
-      <w:r>
-        <w:t xml:space="preserve"> result, the final product </w:t>
-      </w:r>
-      <w:r>
-        <w:t>encompass</w:t>
-      </w:r>
-      <w:r>
-        <w:t>es</w:t>
-      </w:r>
-      <w:r>
-        <w:t xml:space="preserve"> a door latching mechanism with NFC/RFID reader, graphical display, cloud storage database, and an accompanying Android application. The goal </w:t>
-      </w:r>
-      <w:r>
-        <w:t>was</w:t>
-      </w:r>
-      <w:r>
-        <w:t xml:space="preserve"> to give users a modern approach to security systems for residential and commercial dwellings. This project demonstrate</w:t>
-      </w:r>
-      <w:r>
-        <w:t>d</w:t>
-      </w:r>
-      <w:r>
-        <w:t xml:space="preserve"> our extensive knowledge of both hardware and software. This technical report </w:t>
-      </w:r>
-      <w:r>
-        <w:t xml:space="preserve">outlined </w:t>
-      </w:r>
-      <w:r>
-        <w:t xml:space="preserve">the complete process of research, construction, testing, and implementation of each aspect of the project. </w:t>
+    </w:p>
+    <w:p>
+      <w:pPr>
+        <w:spacing w:line="480" w:lineRule="auto"/>
+      </w:pPr>
+      <w:r>
+        <w:t xml:space="preserve">This project combined the sum of our skills and knowledge gained through the first five semesters of the Computer Engineering Technology program at Humber College. As a result, the final product encompasses a door latching mechanism with NFC/RFID reader, graphical display, cloud storage database, and an accompanying Android application. The goal was to give users a modern approach to security systems for residential and commercial dwellings. This project demonstrated our extensive knowledge of both hardware and software. This technical report outlined the complete process of research, construction, testing, and implementation of each aspect of the project. </w:t>
       </w:r>
     </w:p>
     <w:p>
@@ -7830,7 +8197,7 @@
           <w:docGrid w:linePitch="299"/>
         </w:sectPr>
       </w:pPr>
-      <w:bookmarkStart w:id="120" w:name="_Toc2876305"/>
+      <w:bookmarkStart w:id="119" w:name="_Toc2876305"/>
     </w:p>
     <w:p>
       <w:pPr>
@@ -7840,7 +8207,7 @@
           <w:b/>
         </w:rPr>
       </w:pPr>
-      <w:bookmarkStart w:id="121" w:name="_Toc4083540"/>
+      <w:bookmarkStart w:id="120" w:name="_Toc4083540"/>
       <w:r>
         <w:rPr>
           <w:b/>
@@ -7848,8 +8215,8 @@
         <w:lastRenderedPageBreak/>
         <w:t>Bibliography</w:t>
       </w:r>
+      <w:bookmarkEnd w:id="119"/>
       <w:bookmarkEnd w:id="120"/>
-      <w:bookmarkEnd w:id="121"/>
     </w:p>
     <w:p>
       <w:pPr>
@@ -7950,7 +8317,7 @@
           <w:docGrid w:linePitch="299"/>
         </w:sectPr>
       </w:pPr>
-      <w:bookmarkStart w:id="122" w:name="_Toc2876306"/>
+      <w:bookmarkStart w:id="121" w:name="_Toc2876306"/>
     </w:p>
     <w:p>
       <w:pPr>
@@ -7960,7 +8327,7 @@
           <w:b/>
         </w:rPr>
       </w:pPr>
-      <w:bookmarkStart w:id="123" w:name="_Toc4083541"/>
+      <w:bookmarkStart w:id="122" w:name="_Toc4083541"/>
       <w:r>
         <w:rPr>
           <w:b/>
@@ -7974,8 +8341,8 @@
         </w:rPr>
         <w:t>ppendix</w:t>
       </w:r>
+      <w:bookmarkEnd w:id="121"/>
       <w:bookmarkEnd w:id="122"/>
-      <w:bookmarkEnd w:id="123"/>
     </w:p>
     <w:p>
       <w:pPr>
@@ -8306,7 +8673,7 @@
       <w:rPr>
         <w:noProof/>
       </w:rPr>
-      <w:t>13</w:t>
+      <w:t>1</w:t>
     </w:r>
     <w:r>
       <w:fldChar w:fldCharType="end"/>
@@ -10486,6 +10853,33 @@
       <w:szCs w:val="20"/>
     </w:rPr>
   </w:style>
+  <w:style w:type="paragraph" w:styleId="Caption">
+    <w:name w:val="caption"/>
+    <w:basedOn w:val="Normal"/>
+    <w:next w:val="Normal"/>
+    <w:uiPriority w:val="35"/>
+    <w:unhideWhenUsed/>
+    <w:qFormat/>
+    <w:rsid w:val="00EB4510"/>
+    <w:pPr>
+      <w:spacing w:after="200" w:line="240" w:lineRule="auto"/>
+    </w:pPr>
+    <w:rPr>
+      <w:i/>
+      <w:iCs/>
+      <w:color w:val="1F497D" w:themeColor="text2"/>
+      <w:sz w:val="18"/>
+      <w:szCs w:val="18"/>
+    </w:rPr>
+  </w:style>
+  <w:style w:type="paragraph" w:styleId="TableofFigures">
+    <w:name w:val="table of figures"/>
+    <w:basedOn w:val="Normal"/>
+    <w:next w:val="Normal"/>
+    <w:uiPriority w:val="99"/>
+    <w:unhideWhenUsed/>
+    <w:rsid w:val="00EB4510"/>
+  </w:style>
 </w:styles>
 </file>
 
@@ -10814,7 +11208,7 @@
 </file>
 
 <file path=customXml/itemProps1.xml><?xml version="1.0" encoding="utf-8"?>
-<ds:datastoreItem xmlns:ds="http://schemas.openxmlformats.org/officeDocument/2006/customXml" ds:itemID="{FD50745E-4DE0-48DB-8D83-3E03FC692F55}">
+<ds:datastoreItem xmlns:ds="http://schemas.openxmlformats.org/officeDocument/2006/customXml" ds:itemID="{FAD21CB7-15A4-49EC-85D1-F564289A76FD}">
   <ds:schemaRefs>
     <ds:schemaRef ds:uri="http://schemas.openxmlformats.org/officeDocument/2006/bibliography"/>
   </ds:schemaRefs>

</xml_diff>